<commit_message>
Fix: Specification document English
</commit_message>
<xml_diff>
--- a/Deliverables/20221130Specification.docx
+++ b/Deliverables/20221130Specification.docx
@@ -1,6 +1,6 @@
 
 <file path=word/document.xml><?xml version="1.0" encoding="utf-8"?>
-<w:document xmlns:wpc="http://schemas.microsoft.com/office/word/2010/wordprocessingCanvas" xmlns:mo="http://schemas.microsoft.com/office/mac/office/2008/main" xmlns:mc="http://schemas.openxmlformats.org/markup-compatibility/2006" xmlns:mv="urn:schemas-microsoft-com:mac:vml" xmlns:o="urn:schemas-microsoft-com:office:office" xmlns:r="http://schemas.openxmlformats.org/officeDocument/2006/relationships" xmlns:m="http://schemas.openxmlformats.org/officeDocument/2006/math" xmlns:v="urn:schemas-microsoft-com:vml" xmlns:wp14="http://schemas.microsoft.com/office/word/2010/wordprocessingDrawing" xmlns:wp="http://schemas.openxmlformats.org/drawingml/2006/wordprocessingDrawing" xmlns:w10="urn:schemas-microsoft-com:office:word" xmlns:w="http://schemas.openxmlformats.org/wordprocessingml/2006/main" xmlns:w14="http://schemas.microsoft.com/office/word/2010/wordml" xmlns:wpg="http://schemas.microsoft.com/office/word/2010/wordprocessingGroup" xmlns:wpi="http://schemas.microsoft.com/office/word/2010/wordprocessingInk" xmlns:wne="http://schemas.microsoft.com/office/word/2006/wordml" xmlns:wps="http://schemas.microsoft.com/office/word/2010/wordprocessingShape" mc:Ignorable="w14 wp14">
+<w:document xmlns:wpc="http://schemas.microsoft.com/office/word/2010/wordprocessingCanvas" xmlns:cx="http://schemas.microsoft.com/office/drawing/2014/chartex" xmlns:cx1="http://schemas.microsoft.com/office/drawing/2015/9/8/chartex" xmlns:cx2="http://schemas.microsoft.com/office/drawing/2015/10/21/chartex" xmlns:cx3="http://schemas.microsoft.com/office/drawing/2016/5/9/chartex" xmlns:cx4="http://schemas.microsoft.com/office/drawing/2016/5/10/chartex" xmlns:cx5="http://schemas.microsoft.com/office/drawing/2016/5/11/chartex" xmlns:cx6="http://schemas.microsoft.com/office/drawing/2016/5/12/chartex" xmlns:cx7="http://schemas.microsoft.com/office/drawing/2016/5/13/chartex" xmlns:cx8="http://schemas.microsoft.com/office/drawing/2016/5/14/chartex" xmlns:mc="http://schemas.openxmlformats.org/markup-compatibility/2006" xmlns:aink="http://schemas.microsoft.com/office/drawing/2016/ink" xmlns:am3d="http://schemas.microsoft.com/office/drawing/2017/model3d" xmlns:o="urn:schemas-microsoft-com:office:office" xmlns:oel="http://schemas.microsoft.com/office/2019/extlst" xmlns:r="http://schemas.openxmlformats.org/officeDocument/2006/relationships" xmlns:m="http://schemas.openxmlformats.org/officeDocument/2006/math" xmlns:v="urn:schemas-microsoft-com:vml" xmlns:wp14="http://schemas.microsoft.com/office/word/2010/wordprocessingDrawing" xmlns:wp="http://schemas.openxmlformats.org/drawingml/2006/wordprocessingDrawing" xmlns:w10="urn:schemas-microsoft-com:office:word" xmlns:w="http://schemas.openxmlformats.org/wordprocessingml/2006/main" xmlns:w14="http://schemas.microsoft.com/office/word/2010/wordml" xmlns:w15="http://schemas.microsoft.com/office/word/2012/wordml" xmlns:w16cex="http://schemas.microsoft.com/office/word/2018/wordml/cex" xmlns:w16cid="http://schemas.microsoft.com/office/word/2016/wordml/cid" xmlns:w16="http://schemas.microsoft.com/office/word/2018/wordml" xmlns:w16sdtdh="http://schemas.microsoft.com/office/word/2020/wordml/sdtdatahash" xmlns:w16se="http://schemas.microsoft.com/office/word/2015/wordml/symex" xmlns:wpg="http://schemas.microsoft.com/office/word/2010/wordprocessingGroup" xmlns:wpi="http://schemas.microsoft.com/office/word/2010/wordprocessingInk" xmlns:wne="http://schemas.microsoft.com/office/word/2006/wordml" xmlns:wps="http://schemas.microsoft.com/office/word/2010/wordprocessingShape" mc:Ignorable="w14 w15 w16se w16cid w16 w16cex w16sdtdh wp14">
   <w:body>
     <w:p>
       <w:pPr>
@@ -51,7 +51,7 @@
                     </pic:cNvPicPr>
                   </pic:nvPicPr>
                   <pic:blipFill>
-                    <a:blip r:embed="rId9">
+                    <a:blip r:embed="rId8">
                       <a:extLst>
                         <a:ext uri="{28A0092B-C50C-407E-A947-70E740481C1C}">
                           <a14:useLocalDpi xmlns:a14="http://schemas.microsoft.com/office/drawing/2010/main" val="0"/>
@@ -122,7 +122,7 @@
                     </pic:cNvPicPr>
                   </pic:nvPicPr>
                   <pic:blipFill>
-                    <a:blip r:embed="rId10">
+                    <a:blip r:embed="rId9">
                       <a:extLst>
                         <a:ext uri="{28A0092B-C50C-407E-A947-70E740481C1C}">
                           <a14:useLocalDpi xmlns:a14="http://schemas.microsoft.com/office/drawing/2010/main" val="0"/>
@@ -396,7 +396,6 @@
           <w:lang w:eastAsia="fr-FR" w:bidi="ar-SA"/>
         </w:rPr>
       </w:pPr>
-      <w:proofErr w:type="gramStart"/>
       <w:r>
         <w:rPr>
           <w:rFonts w:cs="Arial"/>
@@ -405,75 +404,8 @@
           <w:szCs w:val="22"/>
           <w:lang w:eastAsia="fr-FR" w:bidi="ar-SA"/>
         </w:rPr>
-        <w:t>www</w:t>
-      </w:r>
-      <w:proofErr w:type="gramEnd"/>
-      <w:r>
-        <w:rPr>
-          <w:rFonts w:cs="Arial"/>
-          <w:color w:val="0000FF"/>
-          <w:sz w:val="24"/>
-          <w:szCs w:val="22"/>
-          <w:lang w:eastAsia="fr-FR" w:bidi="ar-SA"/>
-        </w:rPr>
-        <w:t xml:space="preserve"> </w:t>
-      </w:r>
-      <w:proofErr w:type="spellStart"/>
-      <w:r>
-        <w:rPr>
-          <w:rFonts w:cs="Arial"/>
-          <w:color w:val="0000FF"/>
-          <w:sz w:val="24"/>
-          <w:szCs w:val="22"/>
-          <w:lang w:eastAsia="fr-FR" w:bidi="ar-SA"/>
-        </w:rPr>
-        <w:t>polytech</w:t>
-      </w:r>
-      <w:proofErr w:type="spellEnd"/>
-      <w:r>
-        <w:rPr>
-          <w:rFonts w:cs="Arial"/>
-          <w:color w:val="0000FF"/>
-          <w:sz w:val="24"/>
-          <w:szCs w:val="22"/>
-          <w:lang w:eastAsia="fr-FR" w:bidi="ar-SA"/>
-        </w:rPr>
-        <w:t xml:space="preserve"> </w:t>
-      </w:r>
-      <w:proofErr w:type="spellStart"/>
-      <w:r>
-        <w:rPr>
-          <w:rFonts w:cs="Arial"/>
-          <w:color w:val="0000FF"/>
-          <w:sz w:val="24"/>
-          <w:szCs w:val="22"/>
-          <w:lang w:eastAsia="fr-FR" w:bidi="ar-SA"/>
-        </w:rPr>
-        <w:t>univ</w:t>
-      </w:r>
-      <w:proofErr w:type="spellEnd"/>
-      <w:r>
-        <w:rPr>
-          <w:rFonts w:cs="Arial"/>
-          <w:color w:val="0000FF"/>
-          <w:sz w:val="24"/>
-          <w:szCs w:val="22"/>
-          <w:lang w:eastAsia="fr-FR" w:bidi="ar-SA"/>
-        </w:rPr>
-        <w:t xml:space="preserve">-tours </w:t>
-      </w:r>
-      <w:proofErr w:type="spellStart"/>
-      <w:r>
-        <w:rPr>
-          <w:rFonts w:cs="Arial"/>
-          <w:color w:val="0000FF"/>
-          <w:sz w:val="24"/>
-          <w:szCs w:val="22"/>
-          <w:lang w:eastAsia="fr-FR" w:bidi="ar-SA"/>
-        </w:rPr>
-        <w:t>fr</w:t>
-      </w:r>
-      <w:proofErr w:type="spellEnd"/>
+        <w:t>www polytech univ-tours fr</w:t>
+      </w:r>
     </w:p>
     <w:p>
       <w:pPr>
@@ -561,7 +493,7 @@
                 <w:sz w:val="32"/>
                 <w:szCs w:val="24"/>
               </w:rPr>
-              <w:t>Cahier De Spécification</w:t>
+              <w:t>SPECIFICATION</w:t>
             </w:r>
           </w:p>
         </w:tc>
@@ -578,13 +510,9 @@
           </w:tcPr>
           <w:p>
             <w:pPr>
-              <w:autoSpaceDE w:val="0"/>
-              <w:autoSpaceDN w:val="0"/>
-              <w:adjustRightInd w:val="0"/>
-              <w:spacing w:after="0" w:line="240" w:lineRule="auto"/>
-              <w:jc w:val="left"/>
-              <w:rPr>
-                <w:rFonts w:ascii="Times New Roman" w:hAnsi="Times New Roman"/>
+              <w:rPr>
+                <w:rFonts w:ascii="Times New Roman" w:hAnsi="Times New Roman"/>
+                <w:b/>
                 <w:sz w:val="24"/>
                 <w:szCs w:val="24"/>
               </w:rPr>
@@ -596,7 +524,16 @@
                 <w:sz w:val="24"/>
                 <w:szCs w:val="24"/>
               </w:rPr>
-              <w:t>Projet :</w:t>
+              <w:t xml:space="preserve">Project </w:t>
+            </w:r>
+            <w:r>
+              <w:rPr>
+                <w:rFonts w:ascii="Times New Roman" w:hAnsi="Times New Roman"/>
+                <w:b/>
+                <w:sz w:val="24"/>
+                <w:szCs w:val="24"/>
+              </w:rPr>
+              <w:t>:</w:t>
             </w:r>
             <w:r>
               <w:rPr>
@@ -745,8 +682,6 @@
           </w:tcPr>
           <w:p>
             <w:pPr>
-              <w:spacing w:after="0" w:line="240" w:lineRule="auto"/>
-              <w:jc w:val="left"/>
               <w:rPr>
                 <w:rFonts w:ascii="Times New Roman" w:hAnsi="Times New Roman"/>
                 <w:b/>
@@ -761,7 +696,16 @@
                 <w:sz w:val="24"/>
                 <w:szCs w:val="24"/>
               </w:rPr>
-              <w:t>Emetteur :</w:t>
+              <w:t>Emitter</w:t>
+            </w:r>
+            <w:r>
+              <w:rPr>
+                <w:rFonts w:ascii="Times New Roman" w:hAnsi="Times New Roman"/>
+                <w:b/>
+                <w:sz w:val="24"/>
+                <w:szCs w:val="24"/>
+              </w:rPr>
+              <w:t>:</w:t>
             </w:r>
           </w:p>
         </w:tc>
@@ -847,7 +791,7 @@
                 <w:sz w:val="24"/>
                 <w:szCs w:val="24"/>
               </w:rPr>
-              <w:t>MOA</w:t>
+              <w:t>Owner</w:t>
             </w:r>
             <w:r>
               <w:rPr>
@@ -890,11 +834,6 @@
           </w:tcPr>
           <w:p>
             <w:pPr>
-              <w:autoSpaceDE w:val="0"/>
-              <w:autoSpaceDN w:val="0"/>
-              <w:adjustRightInd w:val="0"/>
-              <w:spacing w:after="0" w:line="240" w:lineRule="auto"/>
-              <w:jc w:val="left"/>
               <w:rPr>
                 <w:rFonts w:ascii="Times New Roman" w:hAnsi="Times New Roman"/>
                 <w:b/>
@@ -909,7 +848,16 @@
                 <w:sz w:val="24"/>
                 <w:szCs w:val="24"/>
               </w:rPr>
-              <w:t>Date d’émission :</w:t>
+              <w:t>Date of issue</w:t>
+            </w:r>
+            <w:r>
+              <w:rPr>
+                <w:rFonts w:ascii="Times New Roman" w:hAnsi="Times New Roman"/>
+                <w:b/>
+                <w:sz w:val="24"/>
+                <w:szCs w:val="24"/>
+              </w:rPr>
+              <w:t> :</w:t>
             </w:r>
           </w:p>
         </w:tc>
@@ -1007,7 +955,7 @@
                 <w:sz w:val="24"/>
                 <w:szCs w:val="24"/>
               </w:rPr>
-              <w:t>Nom</w:t>
+              <w:t>Name</w:t>
             </w:r>
           </w:p>
         </w:tc>
@@ -1045,10 +993,6 @@
           </w:tcPr>
           <w:p>
             <w:pPr>
-              <w:autoSpaceDE w:val="0"/>
-              <w:autoSpaceDN w:val="0"/>
-              <w:adjustRightInd w:val="0"/>
-              <w:spacing w:after="0" w:line="240" w:lineRule="auto"/>
               <w:rPr>
                 <w:rFonts w:ascii="Times New Roman" w:hAnsi="Times New Roman"/>
                 <w:sz w:val="24"/>
@@ -1069,7 +1013,7 @@
                 <w:sz w:val="24"/>
                 <w:szCs w:val="24"/>
               </w:rPr>
-              <w:t>e</w:t>
+              <w:t xml:space="preserve"> (</w:t>
             </w:r>
             <w:r>
               <w:rPr>
@@ -1077,7 +1021,15 @@
                 <w:sz w:val="24"/>
                 <w:szCs w:val="24"/>
               </w:rPr>
-              <w:t xml:space="preserve"> (O/N)</w:t>
+              <w:t>Y</w:t>
+            </w:r>
+            <w:r>
+              <w:rPr>
+                <w:rFonts w:ascii="Times New Roman" w:hAnsi="Times New Roman"/>
+                <w:sz w:val="24"/>
+                <w:szCs w:val="24"/>
+              </w:rPr>
+              <w:t>/N)</w:t>
             </w:r>
           </w:p>
         </w:tc>
@@ -1088,10 +1040,6 @@
           </w:tcPr>
           <w:p>
             <w:pPr>
-              <w:autoSpaceDE w:val="0"/>
-              <w:autoSpaceDN w:val="0"/>
-              <w:adjustRightInd w:val="0"/>
-              <w:spacing w:after="0" w:line="240" w:lineRule="auto"/>
               <w:rPr>
                 <w:rFonts w:ascii="Times New Roman" w:hAnsi="Times New Roman"/>
                 <w:sz w:val="24"/>
@@ -1104,7 +1052,7 @@
                 <w:sz w:val="24"/>
                 <w:szCs w:val="24"/>
               </w:rPr>
-              <w:t>Commentaires</w:t>
+              <w:t>Comments</w:t>
             </w:r>
           </w:p>
         </w:tc>
@@ -1388,7 +1336,6 @@
           </w:tcPr>
           <w:p>
             <w:pPr>
-              <w:spacing w:after="0" w:line="240" w:lineRule="auto"/>
               <w:jc w:val="center"/>
               <w:rPr>
                 <w:rFonts w:ascii="Times New Roman" w:hAnsi="Times New Roman"/>
@@ -1404,7 +1351,7 @@
                 <w:sz w:val="24"/>
                 <w:szCs w:val="24"/>
               </w:rPr>
-              <w:t>Historique des modifications</w:t>
+              <w:t>History of changes</w:t>
             </w:r>
           </w:p>
         </w:tc>
@@ -1471,11 +1418,6 @@
           </w:tcPr>
           <w:p>
             <w:pPr>
-              <w:autoSpaceDE w:val="0"/>
-              <w:autoSpaceDN w:val="0"/>
-              <w:adjustRightInd w:val="0"/>
-              <w:spacing w:after="0" w:line="240" w:lineRule="auto"/>
-              <w:jc w:val="left"/>
               <w:rPr>
                 <w:rFonts w:ascii="Times New Roman" w:hAnsi="Times New Roman"/>
                 <w:sz w:val="24"/>
@@ -1488,7 +1430,7 @@
                 <w:sz w:val="24"/>
                 <w:szCs w:val="24"/>
               </w:rPr>
-              <w:t>Description de la modification</w:t>
+              <w:t>Description of the change</w:t>
             </w:r>
           </w:p>
         </w:tc>
@@ -1558,11 +1500,6 @@
           </w:tcPr>
           <w:p>
             <w:pPr>
-              <w:autoSpaceDE w:val="0"/>
-              <w:autoSpaceDN w:val="0"/>
-              <w:adjustRightInd w:val="0"/>
-              <w:spacing w:after="0" w:line="240" w:lineRule="auto"/>
-              <w:jc w:val="left"/>
               <w:rPr>
                 <w:rFonts w:ascii="Times New Roman" w:hAnsi="Times New Roman"/>
                 <w:szCs w:val="24"/>
@@ -1573,7 +1510,7 @@
                 <w:rFonts w:ascii="Times New Roman" w:hAnsi="Times New Roman"/>
                 <w:szCs w:val="24"/>
               </w:rPr>
-              <w:t>Version initiale : synthèse de différents documents</w:t>
+              <w:t>Initial version: synthesis of different documents</w:t>
             </w:r>
           </w:p>
         </w:tc>
@@ -1596,256 +1533,6 @@
                 <w:szCs w:val="24"/>
               </w:rPr>
             </w:pPr>
-            <w:r>
-              <w:rPr>
-                <w:rFonts w:ascii="Times New Roman" w:hAnsi="Times New Roman"/>
-                <w:szCs w:val="24"/>
-              </w:rPr>
-              <w:t>01</w:t>
-            </w:r>
-          </w:p>
-        </w:tc>
-        <w:tc>
-          <w:tcPr>
-            <w:tcW w:w="1363" w:type="dxa"/>
-            <w:vAlign w:val="center"/>
-          </w:tcPr>
-          <w:p>
-            <w:pPr>
-              <w:spacing w:after="0" w:line="240" w:lineRule="auto"/>
-              <w:jc w:val="center"/>
-              <w:rPr>
-                <w:rFonts w:ascii="Times New Roman" w:hAnsi="Times New Roman"/>
-                <w:szCs w:val="24"/>
-              </w:rPr>
-            </w:pPr>
-            <w:r>
-              <w:rPr>
-                <w:rFonts w:ascii="Times New Roman" w:hAnsi="Times New Roman"/>
-                <w:szCs w:val="24"/>
-              </w:rPr>
-              <w:t>10/10/2009</w:t>
-            </w:r>
-          </w:p>
-        </w:tc>
-        <w:tc>
-          <w:tcPr>
-            <w:tcW w:w="6824" w:type="dxa"/>
-            <w:gridSpan w:val="3"/>
-            <w:vAlign w:val="center"/>
-          </w:tcPr>
-          <w:p>
-            <w:pPr>
-              <w:autoSpaceDE w:val="0"/>
-              <w:autoSpaceDN w:val="0"/>
-              <w:adjustRightInd w:val="0"/>
-              <w:spacing w:after="0" w:line="240" w:lineRule="auto"/>
-              <w:jc w:val="left"/>
-              <w:rPr>
-                <w:rFonts w:ascii="Times New Roman" w:hAnsi="Times New Roman"/>
-                <w:szCs w:val="24"/>
-              </w:rPr>
-            </w:pPr>
-            <w:r>
-              <w:rPr>
-                <w:rFonts w:ascii="Times New Roman" w:hAnsi="Times New Roman"/>
-                <w:szCs w:val="24"/>
-              </w:rPr>
-              <w:t>Refonte basée sur les docs de Génie Log (VTK)</w:t>
-            </w:r>
-          </w:p>
-        </w:tc>
-      </w:tr>
-      <w:tr>
-        <w:trPr>
-          <w:trHeight w:val="340"/>
-        </w:trPr>
-        <w:tc>
-          <w:tcPr>
-            <w:tcW w:w="1101" w:type="dxa"/>
-            <w:vAlign w:val="center"/>
-          </w:tcPr>
-          <w:p>
-            <w:pPr>
-              <w:spacing w:after="0" w:line="240" w:lineRule="auto"/>
-              <w:jc w:val="center"/>
-              <w:rPr>
-                <w:rFonts w:ascii="Times New Roman" w:hAnsi="Times New Roman"/>
-                <w:szCs w:val="24"/>
-              </w:rPr>
-            </w:pPr>
-            <w:r>
-              <w:rPr>
-                <w:rFonts w:ascii="Times New Roman" w:hAnsi="Times New Roman"/>
-                <w:szCs w:val="24"/>
-              </w:rPr>
-              <w:t>02</w:t>
-            </w:r>
-          </w:p>
-        </w:tc>
-        <w:tc>
-          <w:tcPr>
-            <w:tcW w:w="1363" w:type="dxa"/>
-            <w:vAlign w:val="center"/>
-          </w:tcPr>
-          <w:p>
-            <w:pPr>
-              <w:spacing w:after="0" w:line="240" w:lineRule="auto"/>
-              <w:jc w:val="center"/>
-              <w:rPr>
-                <w:rFonts w:ascii="Times New Roman" w:hAnsi="Times New Roman"/>
-                <w:szCs w:val="24"/>
-              </w:rPr>
-            </w:pPr>
-            <w:r>
-              <w:rPr>
-                <w:rFonts w:ascii="Times New Roman" w:hAnsi="Times New Roman"/>
-                <w:szCs w:val="24"/>
-              </w:rPr>
-              <w:t>21</w:t>
-            </w:r>
-            <w:r>
-              <w:rPr>
-                <w:rFonts w:ascii="Times New Roman" w:hAnsi="Times New Roman"/>
-                <w:szCs w:val="24"/>
-              </w:rPr>
-              <w:t>/10/2009</w:t>
-            </w:r>
-          </w:p>
-        </w:tc>
-        <w:tc>
-          <w:tcPr>
-            <w:tcW w:w="6824" w:type="dxa"/>
-            <w:gridSpan w:val="3"/>
-            <w:vAlign w:val="center"/>
-          </w:tcPr>
-          <w:p>
-            <w:pPr>
-              <w:autoSpaceDE w:val="0"/>
-              <w:autoSpaceDN w:val="0"/>
-              <w:adjustRightInd w:val="0"/>
-              <w:spacing w:after="0" w:line="240" w:lineRule="auto"/>
-              <w:jc w:val="left"/>
-              <w:rPr>
-                <w:rFonts w:ascii="Times New Roman" w:hAnsi="Times New Roman"/>
-                <w:szCs w:val="24"/>
-              </w:rPr>
-            </w:pPr>
-            <w:r>
-              <w:rPr>
-                <w:rFonts w:ascii="Times New Roman" w:hAnsi="Times New Roman"/>
-                <w:szCs w:val="24"/>
-              </w:rPr>
-              <w:t>Correction suite aux relectures des EC-DI</w:t>
-            </w:r>
-          </w:p>
-        </w:tc>
-      </w:tr>
-      <w:tr>
-        <w:trPr>
-          <w:trHeight w:val="340"/>
-        </w:trPr>
-        <w:tc>
-          <w:tcPr>
-            <w:tcW w:w="1101" w:type="dxa"/>
-            <w:vAlign w:val="center"/>
-          </w:tcPr>
-          <w:p>
-            <w:pPr>
-              <w:spacing w:after="0" w:line="240" w:lineRule="auto"/>
-              <w:jc w:val="center"/>
-              <w:rPr>
-                <w:rFonts w:ascii="Times New Roman" w:hAnsi="Times New Roman"/>
-                <w:szCs w:val="24"/>
-              </w:rPr>
-            </w:pPr>
-            <w:r>
-              <w:rPr>
-                <w:rFonts w:ascii="Times New Roman" w:hAnsi="Times New Roman"/>
-                <w:szCs w:val="24"/>
-              </w:rPr>
-              <w:t>03</w:t>
-            </w:r>
-          </w:p>
-        </w:tc>
-        <w:tc>
-          <w:tcPr>
-            <w:tcW w:w="1363" w:type="dxa"/>
-            <w:vAlign w:val="center"/>
-          </w:tcPr>
-          <w:p>
-            <w:pPr>
-              <w:spacing w:after="0" w:line="240" w:lineRule="auto"/>
-              <w:jc w:val="center"/>
-              <w:rPr>
-                <w:rFonts w:ascii="Times New Roman" w:hAnsi="Times New Roman"/>
-                <w:szCs w:val="24"/>
-              </w:rPr>
-            </w:pPr>
-            <w:r>
-              <w:rPr>
-                <w:rFonts w:ascii="Times New Roman" w:hAnsi="Times New Roman"/>
-                <w:szCs w:val="24"/>
-              </w:rPr>
-              <w:t>28/10/2015</w:t>
-            </w:r>
-          </w:p>
-        </w:tc>
-        <w:tc>
-          <w:tcPr>
-            <w:tcW w:w="6824" w:type="dxa"/>
-            <w:gridSpan w:val="3"/>
-            <w:vAlign w:val="center"/>
-          </w:tcPr>
-          <w:p>
-            <w:pPr>
-              <w:autoSpaceDE w:val="0"/>
-              <w:autoSpaceDN w:val="0"/>
-              <w:adjustRightInd w:val="0"/>
-              <w:spacing w:after="0" w:line="240" w:lineRule="auto"/>
-              <w:jc w:val="left"/>
-              <w:rPr>
-                <w:rFonts w:ascii="Times New Roman" w:hAnsi="Times New Roman"/>
-                <w:szCs w:val="24"/>
-              </w:rPr>
-            </w:pPr>
-            <w:r>
-              <w:rPr>
-                <w:rFonts w:ascii="Times New Roman" w:hAnsi="Times New Roman"/>
-                <w:szCs w:val="24"/>
-              </w:rPr>
-              <w:t xml:space="preserve">Mise à jour + séparation </w:t>
-            </w:r>
-            <w:proofErr w:type="gramStart"/>
-            <w:r>
-              <w:rPr>
-                <w:rFonts w:ascii="Times New Roman" w:hAnsi="Times New Roman"/>
-                <w:szCs w:val="24"/>
-              </w:rPr>
-              <w:t>plan de développement</w:t>
-            </w:r>
-            <w:proofErr w:type="gramEnd"/>
-          </w:p>
-        </w:tc>
-      </w:tr>
-      <w:tr>
-        <w:trPr>
-          <w:trHeight w:val="340"/>
-        </w:trPr>
-        <w:tc>
-          <w:tcPr>
-            <w:tcW w:w="1101" w:type="dxa"/>
-            <w:vAlign w:val="center"/>
-          </w:tcPr>
-          <w:p>
-            <w:pPr>
-              <w:spacing w:after="0" w:line="240" w:lineRule="auto"/>
-              <w:jc w:val="center"/>
-              <w:rPr>
-                <w:rFonts w:ascii="Times New Roman" w:hAnsi="Times New Roman"/>
-                <w:szCs w:val="24"/>
-              </w:rPr>
-            </w:pPr>
           </w:p>
         </w:tc>
         <w:tc>
@@ -1999,6 +1686,177 @@
           </w:p>
         </w:tc>
       </w:tr>
+      <w:tr>
+        <w:trPr>
+          <w:trHeight w:val="340"/>
+        </w:trPr>
+        <w:tc>
+          <w:tcPr>
+            <w:tcW w:w="1101" w:type="dxa"/>
+            <w:vAlign w:val="center"/>
+          </w:tcPr>
+          <w:p>
+            <w:pPr>
+              <w:spacing w:after="0" w:line="240" w:lineRule="auto"/>
+              <w:jc w:val="center"/>
+              <w:rPr>
+                <w:rFonts w:ascii="Times New Roman" w:hAnsi="Times New Roman"/>
+                <w:szCs w:val="24"/>
+              </w:rPr>
+            </w:pPr>
+          </w:p>
+        </w:tc>
+        <w:tc>
+          <w:tcPr>
+            <w:tcW w:w="1363" w:type="dxa"/>
+            <w:vAlign w:val="center"/>
+          </w:tcPr>
+          <w:p>
+            <w:pPr>
+              <w:spacing w:after="0" w:line="240" w:lineRule="auto"/>
+              <w:jc w:val="center"/>
+              <w:rPr>
+                <w:rFonts w:ascii="Times New Roman" w:hAnsi="Times New Roman"/>
+                <w:szCs w:val="24"/>
+              </w:rPr>
+            </w:pPr>
+          </w:p>
+        </w:tc>
+        <w:tc>
+          <w:tcPr>
+            <w:tcW w:w="6824" w:type="dxa"/>
+            <w:gridSpan w:val="3"/>
+            <w:vAlign w:val="center"/>
+          </w:tcPr>
+          <w:p>
+            <w:pPr>
+              <w:autoSpaceDE w:val="0"/>
+              <w:autoSpaceDN w:val="0"/>
+              <w:adjustRightInd w:val="0"/>
+              <w:spacing w:after="0" w:line="240" w:lineRule="auto"/>
+              <w:jc w:val="left"/>
+              <w:rPr>
+                <w:rFonts w:ascii="Times New Roman" w:hAnsi="Times New Roman"/>
+                <w:szCs w:val="24"/>
+              </w:rPr>
+            </w:pPr>
+          </w:p>
+        </w:tc>
+      </w:tr>
+      <w:tr>
+        <w:trPr>
+          <w:trHeight w:val="340"/>
+        </w:trPr>
+        <w:tc>
+          <w:tcPr>
+            <w:tcW w:w="1101" w:type="dxa"/>
+            <w:vAlign w:val="center"/>
+          </w:tcPr>
+          <w:p>
+            <w:pPr>
+              <w:spacing w:after="0" w:line="240" w:lineRule="auto"/>
+              <w:jc w:val="center"/>
+              <w:rPr>
+                <w:rFonts w:ascii="Times New Roman" w:hAnsi="Times New Roman"/>
+                <w:szCs w:val="24"/>
+              </w:rPr>
+            </w:pPr>
+          </w:p>
+        </w:tc>
+        <w:tc>
+          <w:tcPr>
+            <w:tcW w:w="1363" w:type="dxa"/>
+            <w:vAlign w:val="center"/>
+          </w:tcPr>
+          <w:p>
+            <w:pPr>
+              <w:spacing w:after="0" w:line="240" w:lineRule="auto"/>
+              <w:jc w:val="center"/>
+              <w:rPr>
+                <w:rFonts w:ascii="Times New Roman" w:hAnsi="Times New Roman"/>
+                <w:szCs w:val="24"/>
+              </w:rPr>
+            </w:pPr>
+          </w:p>
+        </w:tc>
+        <w:tc>
+          <w:tcPr>
+            <w:tcW w:w="6824" w:type="dxa"/>
+            <w:gridSpan w:val="3"/>
+            <w:vAlign w:val="center"/>
+          </w:tcPr>
+          <w:p>
+            <w:pPr>
+              <w:autoSpaceDE w:val="0"/>
+              <w:autoSpaceDN w:val="0"/>
+              <w:adjustRightInd w:val="0"/>
+              <w:spacing w:after="0" w:line="240" w:lineRule="auto"/>
+              <w:jc w:val="left"/>
+              <w:rPr>
+                <w:rFonts w:ascii="Times New Roman" w:hAnsi="Times New Roman"/>
+                <w:szCs w:val="24"/>
+              </w:rPr>
+            </w:pPr>
+          </w:p>
+        </w:tc>
+      </w:tr>
+      <w:tr>
+        <w:trPr>
+          <w:trHeight w:val="340"/>
+        </w:trPr>
+        <w:tc>
+          <w:tcPr>
+            <w:tcW w:w="1101" w:type="dxa"/>
+            <w:vAlign w:val="center"/>
+          </w:tcPr>
+          <w:p>
+            <w:pPr>
+              <w:spacing w:after="0" w:line="240" w:lineRule="auto"/>
+              <w:jc w:val="center"/>
+              <w:rPr>
+                <w:rFonts w:ascii="Times New Roman" w:hAnsi="Times New Roman"/>
+                <w:szCs w:val="24"/>
+              </w:rPr>
+            </w:pPr>
+          </w:p>
+        </w:tc>
+        <w:tc>
+          <w:tcPr>
+            <w:tcW w:w="1363" w:type="dxa"/>
+            <w:vAlign w:val="center"/>
+          </w:tcPr>
+          <w:p>
+            <w:pPr>
+              <w:spacing w:after="0" w:line="240" w:lineRule="auto"/>
+              <w:jc w:val="center"/>
+              <w:rPr>
+                <w:rFonts w:ascii="Times New Roman" w:hAnsi="Times New Roman"/>
+                <w:szCs w:val="24"/>
+              </w:rPr>
+            </w:pPr>
+          </w:p>
+        </w:tc>
+        <w:tc>
+          <w:tcPr>
+            <w:tcW w:w="6824" w:type="dxa"/>
+            <w:gridSpan w:val="3"/>
+            <w:vAlign w:val="center"/>
+          </w:tcPr>
+          <w:p>
+            <w:pPr>
+              <w:autoSpaceDE w:val="0"/>
+              <w:autoSpaceDN w:val="0"/>
+              <w:adjustRightInd w:val="0"/>
+              <w:spacing w:after="0" w:line="240" w:lineRule="auto"/>
+              <w:jc w:val="left"/>
+              <w:rPr>
+                <w:rFonts w:ascii="Times New Roman" w:hAnsi="Times New Roman"/>
+                <w:szCs w:val="24"/>
+              </w:rPr>
+            </w:pPr>
+          </w:p>
+        </w:tc>
+      </w:tr>
     </w:tbl>
     <w:p>
       <w:pPr>
@@ -2017,7 +1875,7 @@
           <w:szCs w:val="29"/>
         </w:rPr>
         <w:sectPr>
-          <w:footerReference w:type="default" r:id="rId11"/>
+          <w:footerReference w:type="default" r:id="rId10"/>
           <w:type w:val="oddPage"/>
           <w:pgSz w:w="11906" w:h="16838"/>
           <w:pgMar w:top="1417" w:right="1417" w:bottom="1417" w:left="1417" w:header="708" w:footer="708" w:gutter="0"/>
@@ -2087,25 +1945,17 @@
       <w:sdtContent>
         <w:p>
           <w:pPr>
-            <w:pStyle w:val="En-ttedetabledesmatires"/>
+            <w:pStyle w:val="TOCHeading"/>
             <w:outlineLvl w:val="0"/>
           </w:pPr>
           <w:r>
-            <w:t>Table des matières</w:t>
+            <w:t>TABLE OF CONTENTS</w:t>
           </w:r>
         </w:p>
         <w:p>
           <w:pPr>
-            <w:pStyle w:val="TM1"/>
-            <w:tabs>
-              <w:tab w:val="right" w:leader="dot" w:pos="9062"/>
-            </w:tabs>
-            <w:rPr>
-              <w:rFonts w:asciiTheme="minorHAnsi" w:eastAsiaTheme="minorEastAsia" w:hAnsiTheme="minorHAnsi" w:cstheme="minorBidi"/>
-              <w:noProof/>
-              <w:sz w:val="24"/>
-              <w:szCs w:val="24"/>
-              <w:lang w:eastAsia="ja-JP" w:bidi="ar-SA"/>
+            <w:rPr>
+              <w:noProof/>
             </w:rPr>
           </w:pPr>
           <w:r>
@@ -2121,25 +1971,67 @@
             <w:rPr>
               <w:noProof/>
             </w:rPr>
-            <w:t>Cahier de spécifications</w:t>
+            <w:t>Specification booklet</w:t>
+          </w:r>
+        </w:p>
+        <w:p>
+          <w:pPr>
+            <w:pStyle w:val="TOC2"/>
+            <w:tabs>
+              <w:tab w:val="left" w:pos="592"/>
+              <w:tab w:val="right" w:leader="dot" w:pos="9062"/>
+            </w:tabs>
+            <w:rPr>
+              <w:rFonts w:asciiTheme="minorHAnsi" w:eastAsiaTheme="minorEastAsia" w:hAnsiTheme="minorHAnsi" w:cstheme="minorBidi"/>
+              <w:noProof/>
+              <w:sz w:val="24"/>
+              <w:szCs w:val="24"/>
+              <w:lang w:val="en-US" w:eastAsia="ja-JP" w:bidi="ar-SA"/>
+            </w:rPr>
+          </w:pPr>
+          <w:r>
+            <w:rPr>
+              <w:noProof/>
+              <w:lang w:val="en-US"/>
+            </w:rPr>
+            <w:t>1.</w:t>
           </w:r>
           <w:r>
             <w:rPr>
-              <w:noProof/>
+              <w:rFonts w:asciiTheme="minorHAnsi" w:eastAsiaTheme="minorEastAsia" w:hAnsiTheme="minorHAnsi" w:cstheme="minorBidi"/>
+              <w:noProof/>
+              <w:sz w:val="24"/>
+              <w:szCs w:val="24"/>
+              <w:lang w:val="en-US" w:eastAsia="ja-JP" w:bidi="ar-SA"/>
             </w:rPr>
             <w:tab/>
           </w:r>
           <w:r>
             <w:rPr>
               <w:noProof/>
+              <w:lang w:val="en-US"/>
+            </w:rPr>
+            <w:t>Context of the project</w:t>
+          </w:r>
+          <w:r>
+            <w:rPr>
+              <w:noProof/>
+              <w:lang w:val="en-US"/>
+            </w:rPr>
+            <w:tab/>
+          </w:r>
+          <w:r>
+            <w:rPr>
+              <w:noProof/>
             </w:rPr>
             <w:fldChar w:fldCharType="begin"/>
           </w:r>
           <w:r>
             <w:rPr>
               <w:noProof/>
-            </w:rPr>
-            <w:instrText xml:space="preserve"> PAGEREF _Toc307667064 \h </w:instrText>
+              <w:lang w:val="en-US"/>
+            </w:rPr>
+            <w:instrText xml:space="preserve"> PAGEREF _Toc307667065 \h </w:instrText>
           </w:r>
           <w:r>
             <w:rPr>
@@ -2155,6 +2047,7 @@
           <w:r>
             <w:rPr>
               <w:noProof/>
+              <w:lang w:val="en-US"/>
             </w:rPr>
             <w:t>5</w:t>
           </w:r>
@@ -2167,7 +2060,7 @@
         </w:p>
         <w:p>
           <w:pPr>
-            <w:pStyle w:val="TM2"/>
+            <w:pStyle w:val="TOC2"/>
             <w:tabs>
               <w:tab w:val="left" w:pos="592"/>
               <w:tab w:val="right" w:leader="dot" w:pos="9062"/>
@@ -2177,14 +2070,15 @@
               <w:noProof/>
               <w:sz w:val="24"/>
               <w:szCs w:val="24"/>
-              <w:lang w:eastAsia="ja-JP" w:bidi="ar-SA"/>
+              <w:lang w:val="en-US" w:eastAsia="ja-JP" w:bidi="ar-SA"/>
             </w:rPr>
           </w:pPr>
           <w:r>
             <w:rPr>
               <w:noProof/>
-            </w:rPr>
-            <w:t>1.</w:t>
+              <w:lang w:val="en-US"/>
+            </w:rPr>
+            <w:t>2.</w:t>
           </w:r>
           <w:r>
             <w:rPr>
@@ -2192,19 +2086,21 @@
               <w:noProof/>
               <w:sz w:val="24"/>
               <w:szCs w:val="24"/>
-              <w:lang w:eastAsia="ja-JP" w:bidi="ar-SA"/>
+              <w:lang w:val="en-US" w:eastAsia="ja-JP" w:bidi="ar-SA"/>
             </w:rPr>
             <w:tab/>
           </w:r>
           <w:r>
             <w:rPr>
               <w:noProof/>
-            </w:rPr>
-            <w:t>Contexte de la réalisation</w:t>
+              <w:lang w:val="en-US"/>
+            </w:rPr>
+            <w:t>General description</w:t>
           </w:r>
           <w:r>
             <w:rPr>
               <w:noProof/>
+              <w:lang w:val="en-US"/>
             </w:rPr>
             <w:tab/>
           </w:r>
@@ -2217,8 +2113,9 @@
           <w:r>
             <w:rPr>
               <w:noProof/>
-            </w:rPr>
-            <w:instrText xml:space="preserve"> PAGEREF _Toc307667065 \h </w:instrText>
+              <w:lang w:val="en-US"/>
+            </w:rPr>
+            <w:instrText xml:space="preserve"> PAGEREF _Toc307667066 \h </w:instrText>
           </w:r>
           <w:r>
             <w:rPr>
@@ -2234,6 +2131,7 @@
           <w:r>
             <w:rPr>
               <w:noProof/>
+              <w:lang w:val="en-US"/>
             </w:rPr>
             <w:t>5</w:t>
           </w:r>
@@ -2246,7 +2144,7 @@
         </w:p>
         <w:p>
           <w:pPr>
-            <w:pStyle w:val="TM2"/>
+            <w:pStyle w:val="TOC2"/>
             <w:tabs>
               <w:tab w:val="left" w:pos="592"/>
               <w:tab w:val="right" w:leader="dot" w:pos="9062"/>
@@ -2256,14 +2154,15 @@
               <w:noProof/>
               <w:sz w:val="24"/>
               <w:szCs w:val="24"/>
-              <w:lang w:eastAsia="ja-JP" w:bidi="ar-SA"/>
+              <w:lang w:val="en-US" w:eastAsia="ja-JP" w:bidi="ar-SA"/>
             </w:rPr>
           </w:pPr>
           <w:r>
             <w:rPr>
               <w:noProof/>
-            </w:rPr>
-            <w:t>2.</w:t>
+              <w:lang w:val="en-US"/>
+            </w:rPr>
+            <w:t>3.</w:t>
           </w:r>
           <w:r>
             <w:rPr>
@@ -2271,19 +2170,21 @@
               <w:noProof/>
               <w:sz w:val="24"/>
               <w:szCs w:val="24"/>
-              <w:lang w:eastAsia="ja-JP" w:bidi="ar-SA"/>
+              <w:lang w:val="en-US" w:eastAsia="ja-JP" w:bidi="ar-SA"/>
             </w:rPr>
             <w:tab/>
           </w:r>
           <w:r>
             <w:rPr>
               <w:noProof/>
-            </w:rPr>
-            <w:t>Description générale</w:t>
+              <w:lang w:val="en-US"/>
+            </w:rPr>
+            <w:t>Description of the external interfaces of the software</w:t>
           </w:r>
           <w:r>
             <w:rPr>
               <w:noProof/>
+              <w:lang w:val="en-US"/>
             </w:rPr>
             <w:tab/>
           </w:r>
@@ -2296,8 +2197,9 @@
           <w:r>
             <w:rPr>
               <w:noProof/>
-            </w:rPr>
-            <w:instrText xml:space="preserve"> PAGEREF _Toc307667066 \h </w:instrText>
+              <w:lang w:val="en-US"/>
+            </w:rPr>
+            <w:instrText xml:space="preserve"> PAGEREF _Toc307667067 \h </w:instrText>
           </w:r>
           <w:r>
             <w:rPr>
@@ -2313,8 +2215,9 @@
           <w:r>
             <w:rPr>
               <w:noProof/>
-            </w:rPr>
-            <w:t>5</w:t>
+              <w:lang w:val="en-US"/>
+            </w:rPr>
+            <w:t>6</w:t>
           </w:r>
           <w:r>
             <w:rPr>
@@ -2325,7 +2228,7 @@
         </w:p>
         <w:p>
           <w:pPr>
-            <w:pStyle w:val="TM2"/>
+            <w:pStyle w:val="TOC2"/>
             <w:tabs>
               <w:tab w:val="left" w:pos="592"/>
               <w:tab w:val="right" w:leader="dot" w:pos="9062"/>
@@ -2335,14 +2238,15 @@
               <w:noProof/>
               <w:sz w:val="24"/>
               <w:szCs w:val="24"/>
-              <w:lang w:eastAsia="ja-JP" w:bidi="ar-SA"/>
+              <w:lang w:val="en-US" w:eastAsia="ja-JP" w:bidi="ar-SA"/>
             </w:rPr>
           </w:pPr>
           <w:r>
             <w:rPr>
               <w:noProof/>
-            </w:rPr>
-            <w:t>3.</w:t>
+              <w:lang w:val="en-US"/>
+            </w:rPr>
+            <w:t>4.</w:t>
           </w:r>
           <w:r>
             <w:rPr>
@@ -2350,19 +2254,21 @@
               <w:noProof/>
               <w:sz w:val="24"/>
               <w:szCs w:val="24"/>
-              <w:lang w:eastAsia="ja-JP" w:bidi="ar-SA"/>
+              <w:lang w:val="en-US" w:eastAsia="ja-JP" w:bidi="ar-SA"/>
             </w:rPr>
             <w:tab/>
           </w:r>
           <w:r>
             <w:rPr>
               <w:noProof/>
-            </w:rPr>
-            <w:t>Description des interfaces externes du logiciel</w:t>
+              <w:lang w:val="en-US"/>
+            </w:rPr>
+            <w:t>General system architecture</w:t>
           </w:r>
           <w:r>
             <w:rPr>
               <w:noProof/>
+              <w:lang w:val="en-US"/>
             </w:rPr>
             <w:tab/>
           </w:r>
@@ -2375,8 +2281,9 @@
           <w:r>
             <w:rPr>
               <w:noProof/>
-            </w:rPr>
-            <w:instrText xml:space="preserve"> PAGEREF _Toc307667067 \h </w:instrText>
+              <w:lang w:val="en-US"/>
+            </w:rPr>
+            <w:instrText xml:space="preserve"> PAGEREF _Toc307667068 \h </w:instrText>
           </w:r>
           <w:r>
             <w:rPr>
@@ -2392,8 +2299,9 @@
           <w:r>
             <w:rPr>
               <w:noProof/>
-            </w:rPr>
-            <w:t>6</w:t>
+              <w:lang w:val="en-US"/>
+            </w:rPr>
+            <w:t>7</w:t>
           </w:r>
           <w:r>
             <w:rPr>
@@ -2404,7 +2312,7 @@
         </w:p>
         <w:p>
           <w:pPr>
-            <w:pStyle w:val="TM2"/>
+            <w:pStyle w:val="TOC2"/>
             <w:tabs>
               <w:tab w:val="left" w:pos="592"/>
               <w:tab w:val="right" w:leader="dot" w:pos="9062"/>
@@ -2414,14 +2322,15 @@
               <w:noProof/>
               <w:sz w:val="24"/>
               <w:szCs w:val="24"/>
-              <w:lang w:eastAsia="ja-JP" w:bidi="ar-SA"/>
+              <w:lang w:val="en-US" w:eastAsia="ja-JP" w:bidi="ar-SA"/>
             </w:rPr>
           </w:pPr>
           <w:r>
             <w:rPr>
               <w:noProof/>
-            </w:rPr>
-            <w:t>4.</w:t>
+              <w:lang w:val="en-US"/>
+            </w:rPr>
+            <w:t>5.</w:t>
           </w:r>
           <w:r>
             <w:rPr>
@@ -2429,19 +2338,21 @@
               <w:noProof/>
               <w:sz w:val="24"/>
               <w:szCs w:val="24"/>
-              <w:lang w:eastAsia="ja-JP" w:bidi="ar-SA"/>
+              <w:lang w:val="en-US" w:eastAsia="ja-JP" w:bidi="ar-SA"/>
             </w:rPr>
             <w:tab/>
           </w:r>
           <w:r>
             <w:rPr>
               <w:noProof/>
-            </w:rPr>
-            <w:t>Architecture générale du système</w:t>
+              <w:lang w:val="en-US"/>
+            </w:rPr>
+            <w:t>Description of the features</w:t>
           </w:r>
           <w:r>
             <w:rPr>
               <w:noProof/>
+              <w:lang w:val="en-US"/>
             </w:rPr>
             <w:tab/>
           </w:r>
@@ -2454,8 +2365,9 @@
           <w:r>
             <w:rPr>
               <w:noProof/>
-            </w:rPr>
-            <w:instrText xml:space="preserve"> PAGEREF _Toc307667068 \h </w:instrText>
+              <w:lang w:val="en-US"/>
+            </w:rPr>
+            <w:instrText xml:space="preserve"> PAGEREF _Toc307667069 \h </w:instrText>
           </w:r>
           <w:r>
             <w:rPr>
@@ -2471,6 +2383,7 @@
           <w:r>
             <w:rPr>
               <w:noProof/>
+              <w:lang w:val="en-US"/>
             </w:rPr>
             <w:t>7</w:t>
           </w:r>
@@ -2483,7 +2396,7 @@
         </w:p>
         <w:p>
           <w:pPr>
-            <w:pStyle w:val="TM2"/>
+            <w:pStyle w:val="TOC2"/>
             <w:tabs>
               <w:tab w:val="left" w:pos="592"/>
               <w:tab w:val="right" w:leader="dot" w:pos="9062"/>
@@ -2493,14 +2406,15 @@
               <w:noProof/>
               <w:sz w:val="24"/>
               <w:szCs w:val="24"/>
-              <w:lang w:eastAsia="ja-JP" w:bidi="ar-SA"/>
+              <w:lang w:val="en-US" w:eastAsia="ja-JP" w:bidi="ar-SA"/>
             </w:rPr>
           </w:pPr>
           <w:r>
             <w:rPr>
               <w:noProof/>
-            </w:rPr>
-            <w:t>5.</w:t>
+              <w:lang w:val="en-US"/>
+            </w:rPr>
+            <w:t>6.</w:t>
           </w:r>
           <w:r>
             <w:rPr>
@@ -2508,19 +2422,21 @@
               <w:noProof/>
               <w:sz w:val="24"/>
               <w:szCs w:val="24"/>
-              <w:lang w:eastAsia="ja-JP" w:bidi="ar-SA"/>
+              <w:lang w:val="en-US" w:eastAsia="ja-JP" w:bidi="ar-SA"/>
             </w:rPr>
             <w:tab/>
           </w:r>
           <w:r>
             <w:rPr>
               <w:noProof/>
-            </w:rPr>
-            <w:t>Description des fonctionnalités</w:t>
+              <w:lang w:val="en-US"/>
+            </w:rPr>
+            <w:t>Operating conditions</w:t>
           </w:r>
           <w:r>
             <w:rPr>
               <w:noProof/>
+              <w:lang w:val="en-US"/>
             </w:rPr>
             <w:tab/>
           </w:r>
@@ -2533,8 +2449,9 @@
           <w:r>
             <w:rPr>
               <w:noProof/>
-            </w:rPr>
-            <w:instrText xml:space="preserve"> PAGEREF _Toc307667069 \h </w:instrText>
+              <w:lang w:val="en-US"/>
+            </w:rPr>
+            <w:instrText xml:space="preserve"> PAGEREF _Toc307667070 \h </w:instrText>
           </w:r>
           <w:r>
             <w:rPr>
@@ -2550,8 +2467,9 @@
           <w:r>
             <w:rPr>
               <w:noProof/>
-            </w:rPr>
-            <w:t>7</w:t>
+              <w:lang w:val="en-US"/>
+            </w:rPr>
+            <w:t>8</w:t>
           </w:r>
           <w:r>
             <w:rPr>
@@ -2562,9 +2480,8 @@
         </w:p>
         <w:p>
           <w:pPr>
-            <w:pStyle w:val="TM2"/>
+            <w:pStyle w:val="TOC1"/>
             <w:tabs>
-              <w:tab w:val="left" w:pos="592"/>
               <w:tab w:val="right" w:leader="dot" w:pos="9062"/>
             </w:tabs>
             <w:rPr>
@@ -2572,22 +2489,20 @@
               <w:noProof/>
               <w:sz w:val="24"/>
               <w:szCs w:val="24"/>
-              <w:lang w:eastAsia="ja-JP" w:bidi="ar-SA"/>
+              <w:lang w:val="en-US" w:eastAsia="ja-JP" w:bidi="ar-SA"/>
             </w:rPr>
           </w:pPr>
           <w:r>
             <w:rPr>
               <w:noProof/>
-            </w:rPr>
-            <w:t>6.</w:t>
+              <w:lang w:val="en-US"/>
+            </w:rPr>
+            <w:t>Glossary</w:t>
           </w:r>
           <w:r>
             <w:rPr>
-              <w:rFonts w:asciiTheme="minorHAnsi" w:eastAsiaTheme="minorEastAsia" w:hAnsiTheme="minorHAnsi" w:cstheme="minorBidi"/>
-              <w:noProof/>
-              <w:sz w:val="24"/>
-              <w:szCs w:val="24"/>
-              <w:lang w:eastAsia="ja-JP" w:bidi="ar-SA"/>
+              <w:noProof/>
+              <w:lang w:val="en-US"/>
             </w:rPr>
             <w:tab/>
           </w:r>
@@ -2595,25 +2510,14 @@
             <w:rPr>
               <w:noProof/>
             </w:rPr>
-            <w:t>Conditions de fonctionnement</w:t>
-          </w:r>
-          <w:r>
-            <w:rPr>
-              <w:noProof/>
-            </w:rPr>
-            <w:tab/>
-          </w:r>
-          <w:r>
-            <w:rPr>
-              <w:noProof/>
-            </w:rPr>
             <w:fldChar w:fldCharType="begin"/>
           </w:r>
           <w:r>
             <w:rPr>
               <w:noProof/>
-            </w:rPr>
-            <w:instrText xml:space="preserve"> PAGEREF _Toc307667070 \h </w:instrText>
+              <w:lang w:val="en-US"/>
+            </w:rPr>
+            <w:instrText xml:space="preserve"> PAGEREF _Toc307667071 \h </w:instrText>
           </w:r>
           <w:r>
             <w:rPr>
@@ -2629,8 +2533,9 @@
           <w:r>
             <w:rPr>
               <w:noProof/>
-            </w:rPr>
-            <w:t>8</w:t>
+              <w:lang w:val="en-US"/>
+            </w:rPr>
+            <w:t>11</w:t>
           </w:r>
           <w:r>
             <w:rPr>
@@ -2641,7 +2546,7 @@
         </w:p>
         <w:p>
           <w:pPr>
-            <w:pStyle w:val="TM1"/>
+            <w:pStyle w:val="TOC1"/>
             <w:tabs>
               <w:tab w:val="right" w:leader="dot" w:pos="9062"/>
             </w:tabs>
@@ -2650,18 +2555,20 @@
               <w:noProof/>
               <w:sz w:val="24"/>
               <w:szCs w:val="24"/>
-              <w:lang w:eastAsia="ja-JP" w:bidi="ar-SA"/>
+              <w:lang w:val="en-US" w:eastAsia="ja-JP" w:bidi="ar-SA"/>
             </w:rPr>
           </w:pPr>
           <w:r>
             <w:rPr>
               <w:noProof/>
-            </w:rPr>
-            <w:t>Glossaire</w:t>
+              <w:lang w:val="en-US"/>
+            </w:rPr>
+            <w:t>Bibliography</w:t>
           </w:r>
           <w:r>
             <w:rPr>
               <w:noProof/>
+              <w:lang w:val="en-US"/>
             </w:rPr>
             <w:tab/>
           </w:r>
@@ -2674,8 +2581,9 @@
           <w:r>
             <w:rPr>
               <w:noProof/>
-            </w:rPr>
-            <w:instrText xml:space="preserve"> PAGEREF _Toc307667071 \h </w:instrText>
+              <w:lang w:val="en-US"/>
+            </w:rPr>
+            <w:instrText xml:space="preserve"> PAGEREF _Toc307667072 \h </w:instrText>
           </w:r>
           <w:r>
             <w:rPr>
@@ -2691,8 +2599,9 @@
           <w:r>
             <w:rPr>
               <w:noProof/>
-            </w:rPr>
-            <w:t>11</w:t>
+              <w:lang w:val="en-US"/>
+            </w:rPr>
+            <w:t>13</w:t>
           </w:r>
           <w:r>
             <w:rPr>
@@ -2703,7 +2612,7 @@
         </w:p>
         <w:p>
           <w:pPr>
-            <w:pStyle w:val="TM1"/>
+            <w:pStyle w:val="TOC1"/>
             <w:tabs>
               <w:tab w:val="right" w:leader="dot" w:pos="9062"/>
             </w:tabs>
@@ -2712,18 +2621,20 @@
               <w:noProof/>
               <w:sz w:val="24"/>
               <w:szCs w:val="24"/>
-              <w:lang w:eastAsia="ja-JP" w:bidi="ar-SA"/>
+              <w:lang w:val="en-US" w:eastAsia="ja-JP" w:bidi="ar-SA"/>
             </w:rPr>
           </w:pPr>
           <w:r>
             <w:rPr>
               <w:noProof/>
-            </w:rPr>
-            <w:t>Bibliographie</w:t>
+              <w:lang w:val="en-US"/>
+            </w:rPr>
+            <w:t>Index</w:t>
           </w:r>
           <w:r>
             <w:rPr>
               <w:noProof/>
+              <w:lang w:val="en-US"/>
             </w:rPr>
             <w:tab/>
           </w:r>
@@ -2736,8 +2647,9 @@
           <w:r>
             <w:rPr>
               <w:noProof/>
-            </w:rPr>
-            <w:instrText xml:space="preserve"> PAGEREF _Toc307667072 \h </w:instrText>
+              <w:lang w:val="en-US"/>
+            </w:rPr>
+            <w:instrText xml:space="preserve"> PAGEREF _Toc307667073 \h </w:instrText>
           </w:r>
           <w:r>
             <w:rPr>
@@ -2753,68 +2665,7 @@
           <w:r>
             <w:rPr>
               <w:noProof/>
-            </w:rPr>
-            <w:t>13</w:t>
-          </w:r>
-          <w:r>
-            <w:rPr>
-              <w:noProof/>
-            </w:rPr>
-            <w:fldChar w:fldCharType="end"/>
-          </w:r>
-        </w:p>
-        <w:p>
-          <w:pPr>
-            <w:pStyle w:val="TM1"/>
-            <w:tabs>
-              <w:tab w:val="right" w:leader="dot" w:pos="9062"/>
-            </w:tabs>
-            <w:rPr>
-              <w:rFonts w:asciiTheme="minorHAnsi" w:eastAsiaTheme="minorEastAsia" w:hAnsiTheme="minorHAnsi" w:cstheme="minorBidi"/>
-              <w:noProof/>
-              <w:sz w:val="24"/>
-              <w:szCs w:val="24"/>
-              <w:lang w:eastAsia="ja-JP" w:bidi="ar-SA"/>
-            </w:rPr>
-          </w:pPr>
-          <w:r>
-            <w:rPr>
-              <w:noProof/>
-            </w:rPr>
-            <w:t>Index</w:t>
-          </w:r>
-          <w:r>
-            <w:rPr>
-              <w:noProof/>
-            </w:rPr>
-            <w:tab/>
-          </w:r>
-          <w:r>
-            <w:rPr>
-              <w:noProof/>
-            </w:rPr>
-            <w:fldChar w:fldCharType="begin"/>
-          </w:r>
-          <w:r>
-            <w:rPr>
-              <w:noProof/>
-            </w:rPr>
-            <w:instrText xml:space="preserve"> PAGEREF _Toc307667073 \h </w:instrText>
-          </w:r>
-          <w:r>
-            <w:rPr>
-              <w:noProof/>
-            </w:rPr>
-          </w:r>
-          <w:r>
-            <w:rPr>
-              <w:noProof/>
-            </w:rPr>
-            <w:fldChar w:fldCharType="separate"/>
-          </w:r>
-          <w:r>
-            <w:rPr>
-              <w:noProof/>
+              <w:lang w:val="en-US"/>
             </w:rPr>
             <w:t>15</w:t>
           </w:r>
@@ -2856,18 +2707,23 @@
         </w:rPr>
       </w:pPr>
       <w:r>
+        <w:lastRenderedPageBreak/>
         <w:br w:type="page"/>
       </w:r>
     </w:p>
     <w:p>
       <w:pPr>
-        <w:pStyle w:val="Titre1"/>
+        <w:pStyle w:val="Heading1"/>
       </w:pPr>
       <w:bookmarkStart w:id="1" w:name="_Toc307667064"/>
       <w:r>
-        <w:t>Cahier de spécifications</w:t>
+        <w:lastRenderedPageBreak/>
+        <w:t>spécifications</w:t>
       </w:r>
       <w:bookmarkEnd w:id="1"/>
+      <w:r>
+        <w:t xml:space="preserve"> BOOKLET</w:t>
+      </w:r>
     </w:p>
     <w:p>
       <w:r>
@@ -2896,204 +2752,150 @@
     </w:p>
     <w:p>
       <w:pPr>
-        <w:pStyle w:val="Titre2"/>
-      </w:pPr>
-      <w:bookmarkStart w:id="2" w:name="_Toc307667065"/>
-      <w:r>
-        <w:t>Contexte de la réalisation</w:t>
+        <w:pStyle w:val="Heading2"/>
+      </w:pPr>
+      <w:r>
+        <w:t>Context of the project</w:t>
+      </w:r>
+    </w:p>
+    <w:p>
+      <w:r>
+        <w:t>Définir les enjeux et le contexte général dans lequel s’inscrit le projet (domaine d’application, marché, cible,…)</w:t>
+      </w:r>
+    </w:p>
+    <w:p>
+      <w:pPr>
+        <w:pStyle w:val="Heading3"/>
+      </w:pPr>
+      <w:r>
+        <w:t>Objectives</w:t>
+      </w:r>
+    </w:p>
+    <w:p>
+      <w:r>
+        <w:t xml:space="preserve">Définir </w:t>
+      </w:r>
+      <w:r>
+        <w:t xml:space="preserve">le sujet </w:t>
+      </w:r>
+      <w:r>
+        <w:t>en quelques lignes</w:t>
+      </w:r>
+      <w:r>
+        <w:t xml:space="preserve"> : </w:t>
+      </w:r>
+      <w:r>
+        <w:t>s’il s’agit de faire ou d’améliorer un système... et surtout l</w:t>
+      </w:r>
+      <w:r>
+        <w:t>a nature du système en question</w:t>
+      </w:r>
+      <w:r>
+        <w:t xml:space="preserve"> (est-ce un système d’information, un système dynamique i.e. à contraintes temps réel, un logiciel d’aide à la décision ou d’optimisation, …)</w:t>
+      </w:r>
+      <w:r>
+        <w:t>.</w:t>
+      </w:r>
+      <w:r>
+        <w:t xml:space="preserve"> Expliquer également de quoi</w:t>
+      </w:r>
+      <w:r>
+        <w:t xml:space="preserve"> doit être</w:t>
+      </w:r>
+      <w:r>
+        <w:t xml:space="preserve"> constitué le système au niveau matériel et logiciel.</w:t>
+      </w:r>
+    </w:p>
+    <w:p>
+      <w:pPr>
+        <w:pStyle w:val="Heading3"/>
+      </w:pPr>
+      <w:r>
+        <w:t>Hypotheses</w:t>
+      </w:r>
+    </w:p>
+    <w:p>
+      <w:r>
+        <w:t>Les hypothèses décrivent tous les facteurs susceptibles de remettre en cause tout ou une partie de la réalisation des spécifica</w:t>
+      </w:r>
+      <w:r>
+        <w:t>tions ainsi que d’éventuelles solutions de repli.</w:t>
+      </w:r>
+      <w:r>
+        <w:t xml:space="preserve"> Par exemple, « Si au cours du projet il se passe X, on fera Y, sinon on fera Z » ou encore « Si on n’arrive pas à faire X, ou si on ne trouve pas la librairie Y, on  fera Z ». Il faut bien détailler toutes les alternatives qui se posent en début de projet.</w:t>
+      </w:r>
+    </w:p>
+    <w:p>
+      <w:pPr>
+        <w:pStyle w:val="Heading3"/>
+      </w:pPr>
+      <w:r>
+        <w:t>Methodological</w:t>
+      </w:r>
+    </w:p>
+    <w:p>
+      <w:r>
+        <w:t>Elles précisent quelles procédures</w:t>
+      </w:r>
+      <w:r>
+        <w:t xml:space="preserve"> et méthodes de gestion de projets</w:t>
+      </w:r>
+      <w:r>
+        <w:t>, outils, normes</w:t>
+      </w:r>
+      <w:r>
+        <w:t xml:space="preserve"> (CCITT, ISO, AFNOR, ...)</w:t>
+      </w:r>
+      <w:r>
+        <w:t>, règles de programmation devront être utilisés pour mener à bien le projet.</w:t>
+      </w:r>
+      <w:r>
+        <w:t xml:space="preserve"> Cela inclus les références à des documents annexes tels que le plan d’assurance qualité et/ou de test, etc.</w:t>
+      </w:r>
+    </w:p>
+    <w:p>
+      <w:pPr>
+        <w:pStyle w:val="Heading3"/>
+        <w:rPr>
+          <w:sz w:val="24"/>
+        </w:rPr>
+      </w:pPr>
+      <w:bookmarkStart w:id="2" w:name="_Ref242978127"/>
+      <w:r>
+        <w:rPr>
+          <w:sz w:val="24"/>
+        </w:rPr>
+        <w:t>Description générale</w:t>
+      </w:r>
+    </w:p>
+    <w:p>
+      <w:pPr>
+        <w:pStyle w:val="Heading3"/>
+      </w:pPr>
+      <w:r>
+        <w:t>Project environment</w:t>
       </w:r>
       <w:bookmarkEnd w:id="2"/>
     </w:p>
     <w:p>
       <w:r>
-        <w:t>Définir les enjeux et le contexte général dans lequel s’inscrit le projet (domaine d’application, marché, cible</w:t>
-      </w:r>
-      <w:proofErr w:type="gramStart"/>
-      <w:r>
-        <w:t>,…)</w:t>
-      </w:r>
-      <w:proofErr w:type="gramEnd"/>
-    </w:p>
-    <w:p>
-      <w:pPr>
-        <w:pStyle w:val="Titre3"/>
-      </w:pPr>
-      <w:r>
-        <w:t>Objectifs</w:t>
-      </w:r>
-    </w:p>
-    <w:p>
-      <w:r>
-        <w:t xml:space="preserve">Définir </w:t>
-      </w:r>
-      <w:r>
-        <w:t xml:space="preserve">le sujet </w:t>
-      </w:r>
-      <w:r>
-        <w:t>en quelques lignes</w:t>
-      </w:r>
-      <w:r>
-        <w:t xml:space="preserve"> : </w:t>
-      </w:r>
-      <w:r>
-        <w:t>s’il s’agit de faire ou d’améliorer un système... et surtout l</w:t>
-      </w:r>
-      <w:r>
-        <w:t>a nature du système en question</w:t>
-      </w:r>
-      <w:r>
-        <w:t xml:space="preserve"> (est-ce un système d’information, un système dynamique i.e. à contraintes temps réel, un logiciel d’aide à la décision ou d’optimisation</w:t>
-      </w:r>
-      <w:proofErr w:type="gramStart"/>
-      <w:r>
-        <w:t>, …)</w:t>
-      </w:r>
-      <w:proofErr w:type="gramEnd"/>
-      <w:r>
-        <w:t>.</w:t>
-      </w:r>
-      <w:r>
-        <w:t xml:space="preserve"> Expliquer également de quoi</w:t>
-      </w:r>
-      <w:r>
-        <w:t xml:space="preserve"> doit être</w:t>
-      </w:r>
-      <w:r>
-        <w:t xml:space="preserve"> constitué le système au niveau matériel et logiciel.</w:t>
-      </w:r>
-    </w:p>
-    <w:p>
-      <w:pPr>
-        <w:pStyle w:val="Titre3"/>
-      </w:pPr>
-      <w:r>
-        <w:t>Hypothèses</w:t>
+        <w:t>Ce paragraphe situe le projet par rapport à l’environnement dont il dépend et pa</w:t>
+      </w:r>
+      <w:r>
+        <w:t>r rapport à d’éventuels projets</w:t>
       </w:r>
       <w:r>
         <w:t xml:space="preserve"> </w:t>
       </w:r>
       <w:r>
-        <w:rPr>
-          <w:sz w:val="18"/>
-        </w:rPr>
-        <w:t>(</w:t>
-      </w:r>
-      <w:r>
-        <w:rPr>
-          <w:sz w:val="18"/>
-        </w:rPr>
-        <w:t>selon les projets</w:t>
-      </w:r>
-      <w:r>
-        <w:rPr>
-          <w:sz w:val="18"/>
-        </w:rPr>
-        <w:t>)</w:t>
-      </w:r>
-    </w:p>
-    <w:p>
-      <w:r>
-        <w:t>Les hypothèses décrivent tous les facteurs susceptibles de remettre en cause tout ou une partie de la réalisation des spécifica</w:t>
-      </w:r>
-      <w:r>
-        <w:t>tions ainsi que d’éventuelles solutions de repli.</w:t>
-      </w:r>
-      <w:r>
-        <w:t xml:space="preserve"> Par exemple, « Si au cours du projet il se passe X, on fera Y, sinon on fera Z » ou encore « Si on n’arrive pas à faire X, ou si on ne trouve pas la librairie Y, on  fera Z ». Il faut bien détailler toutes les alternatives qui se posent en début de projet.</w:t>
-      </w:r>
-    </w:p>
-    <w:p>
-      <w:pPr>
-        <w:pStyle w:val="Titre3"/>
-      </w:pPr>
-      <w:r>
-        <w:t>Bases méthodologiques</w:t>
-      </w:r>
-      <w:r>
-        <w:rPr>
-          <w:sz w:val="18"/>
-        </w:rPr>
-        <w:t xml:space="preserve"> (</w:t>
-      </w:r>
-      <w:r>
-        <w:rPr>
-          <w:sz w:val="18"/>
-        </w:rPr>
-        <w:t>selon les projets</w:t>
-      </w:r>
-      <w:r>
-        <w:rPr>
-          <w:sz w:val="18"/>
-        </w:rPr>
-        <w:t>)</w:t>
-      </w:r>
-    </w:p>
-    <w:p>
-      <w:r>
-        <w:t>Elles précisent quelles procédures</w:t>
-      </w:r>
-      <w:r>
-        <w:t xml:space="preserve"> et méthodes de gestion de projets</w:t>
-      </w:r>
-      <w:r>
-        <w:t>, outils, normes</w:t>
-      </w:r>
-      <w:r>
-        <w:t xml:space="preserve"> (CCITT, ISO, AFNOR, ...)</w:t>
-      </w:r>
-      <w:r>
-        <w:t>, règles de programmation devront être utilisés pour mener à bien le projet.</w:t>
-      </w:r>
-      <w:r>
-        <w:t xml:space="preserve"> Cela inclus les références à des docume</w:t>
-      </w:r>
-      <w:bookmarkStart w:id="3" w:name="_GoBack"/>
-      <w:bookmarkEnd w:id="3"/>
-      <w:r>
-        <w:t>nts annexes tels que le plan d’assurance qualité et/ou de test, etc.</w:t>
-      </w:r>
-    </w:p>
-    <w:p>
-      <w:pPr>
-        <w:pStyle w:val="Titre2"/>
-      </w:pPr>
-      <w:bookmarkStart w:id="4" w:name="_Toc307667066"/>
-      <w:r>
-        <w:t>Description générale</w:t>
-      </w:r>
-      <w:bookmarkEnd w:id="4"/>
-    </w:p>
-    <w:p>
-      <w:pPr>
-        <w:pStyle w:val="Titre3"/>
-      </w:pPr>
-      <w:bookmarkStart w:id="5" w:name="_Ref242978127"/>
-      <w:r>
-        <w:t>Environnement du projet</w:t>
-      </w:r>
-      <w:bookmarkEnd w:id="5"/>
-    </w:p>
-    <w:p>
-      <w:r>
-        <w:t>Ce paragraphe situe le projet par rapport à l’environnement dont il dépend et pa</w:t>
-      </w:r>
-      <w:r>
-        <w:t>r rapport à d’éventuels projets</w:t>
-      </w:r>
-      <w:r>
-        <w:t xml:space="preserve"> </w:t>
-      </w:r>
-      <w:r>
         <w:t xml:space="preserve">parallèles. </w:t>
       </w:r>
       <w:r>
         <w:t xml:space="preserve">On définira notamment l’environnement logiciel et matériel </w:t>
       </w:r>
-      <w:proofErr w:type="spellStart"/>
       <w:r>
         <w:t>pré-existant</w:t>
       </w:r>
-      <w:proofErr w:type="spellEnd"/>
       <w:r>
         <w:t xml:space="preserve"> au projet </w:t>
       </w:r>
@@ -3138,13 +2940,11 @@
     </w:p>
     <w:p>
       <w:pPr>
-        <w:pStyle w:val="Titre3"/>
-      </w:pPr>
-      <w:bookmarkStart w:id="6" w:name="_Ref242978159"/>
-      <w:r>
-        <w:t>Caractéristiques des utilisateurs</w:t>
-      </w:r>
-      <w:bookmarkEnd w:id="6"/>
+        <w:pStyle w:val="Heading3"/>
+      </w:pPr>
+      <w:r>
+        <w:t>User characteristics</w:t>
+      </w:r>
     </w:p>
     <w:p>
       <w:r>
@@ -3212,19 +3012,11 @@
     </w:p>
     <w:p>
       <w:pPr>
-        <w:pStyle w:val="Titre3"/>
-      </w:pPr>
-      <w:bookmarkStart w:id="7" w:name="_Ref242978105"/>
-      <w:r>
-        <w:t>Fonction</w:t>
-      </w:r>
-      <w:r>
-        <w:t>nalité</w:t>
-      </w:r>
-      <w:r>
-        <w:t>s du système</w:t>
-      </w:r>
-      <w:bookmarkEnd w:id="7"/>
+        <w:pStyle w:val="Heading3"/>
+      </w:pPr>
+      <w:r>
+        <w:t>System features</w:t>
+      </w:r>
     </w:p>
     <w:p>
       <w:r>
@@ -3251,19 +3043,11 @@
     </w:p>
     <w:p>
       <w:pPr>
-        <w:pStyle w:val="Titre3"/>
-      </w:pPr>
-      <w:r>
-        <w:t>Structure g</w:t>
-      </w:r>
-      <w:r>
-        <w:t>énérale</w:t>
-      </w:r>
-      <w:r>
-        <w:t xml:space="preserve"> du système</w:t>
-      </w:r>
-      <w:r>
-        <w:t xml:space="preserve"> </w:t>
+        <w:pStyle w:val="Heading3"/>
+      </w:pPr>
+      <w:r>
+        <w:lastRenderedPageBreak/>
+        <w:t>General structure of the system</w:t>
       </w:r>
     </w:p>
     <w:p>
@@ -3323,23 +3107,30 @@
     </w:p>
     <w:p>
       <w:pPr>
-        <w:pStyle w:val="Titre2"/>
-      </w:pPr>
-      <w:bookmarkStart w:id="8" w:name="_Toc307667067"/>
-      <w:r>
-        <w:t>Description des interfaces externes du logiciel</w:t>
-      </w:r>
-      <w:bookmarkEnd w:id="8"/>
-    </w:p>
-    <w:p>
-      <w:pPr>
-        <w:pStyle w:val="Titre3"/>
-      </w:pPr>
-      <w:r>
+        <w:pStyle w:val="Heading2"/>
+        <w:rPr>
+          <w:lang w:val="en-US"/>
+        </w:rPr>
+      </w:pPr>
+      <w:r>
+        <w:rPr>
+          <w:lang w:val="en-US"/>
+        </w:rPr>
+        <w:t>Description of the external interfaces of the software</w:t>
+      </w:r>
+    </w:p>
+    <w:p>
+      <w:pPr>
+        <w:pStyle w:val="Heading3"/>
+      </w:pPr>
+      <w:r>
+        <w:rPr>
+          <w:lang w:val="en-US"/>
+        </w:rPr>
         <w:t xml:space="preserve"> </w:t>
       </w:r>
       <w:r>
-        <w:t>Interfaces matériel/logiciel</w:t>
+        <w:t>Hardware/software interfaces</w:t>
       </w:r>
     </w:p>
     <w:p>
@@ -3403,10 +3194,10 @@
     </w:p>
     <w:p>
       <w:pPr>
-        <w:pStyle w:val="Titre3"/>
-      </w:pPr>
-      <w:r>
-        <w:t>Interfaces homme/machine</w:t>
+        <w:pStyle w:val="Heading3"/>
+      </w:pPr>
+      <w:r>
+        <w:t>Human/machine interfaces</w:t>
       </w:r>
     </w:p>
     <w:p>
@@ -3500,13 +3291,13 @@
     </w:p>
     <w:p>
       <w:pPr>
-        <w:pStyle w:val="Titre3"/>
+        <w:pStyle w:val="Heading3"/>
       </w:pPr>
       <w:r>
         <w:t xml:space="preserve"> </w:t>
       </w:r>
       <w:r>
-        <w:t>Interfaces logiciel/logiciel</w:t>
+        <w:t>Software/software interfaces</w:t>
       </w:r>
     </w:p>
     <w:p>
@@ -3608,24 +3399,11 @@
     </w:p>
     <w:p>
       <w:pPr>
-        <w:pStyle w:val="Titre2"/>
-      </w:pPr>
-      <w:bookmarkStart w:id="9" w:name="_Ref242979429"/>
-      <w:bookmarkStart w:id="10" w:name="_Toc307667069"/>
-      <w:r>
-        <w:t>Spécifications</w:t>
-      </w:r>
-      <w:r>
-        <w:t xml:space="preserve"> fonction</w:t>
-      </w:r>
-      <w:bookmarkEnd w:id="9"/>
-      <w:r>
-        <w:t>n</w:t>
-      </w:r>
-      <w:r>
-        <w:t>elles</w:t>
-      </w:r>
-      <w:bookmarkEnd w:id="10"/>
+        <w:pStyle w:val="Heading2"/>
+      </w:pPr>
+      <w:r>
+        <w:t>Spécifications fonctionnelles</w:t>
+      </w:r>
     </w:p>
     <w:p>
       <w:r>
@@ -3724,13 +3502,25 @@
     </w:p>
     <w:p>
       <w:pPr>
-        <w:pStyle w:val="Titre3"/>
+        <w:pStyle w:val="Heading3"/>
+        <w:rPr>
+          <w:lang w:val="en-US"/>
+        </w:rPr>
       </w:pPr>
       <w:r>
         <w:t xml:space="preserve"> </w:t>
       </w:r>
       <w:r>
-        <w:t>Définition de la fonction i</w:t>
+        <w:rPr>
+          <w:lang w:val="en-US"/>
+        </w:rPr>
+        <w:t xml:space="preserve">Definition of the function </w:t>
+      </w:r>
+      <w:r>
+        <w:rPr>
+          <w:lang w:val="en-US"/>
+        </w:rPr>
+        <w:t>i</w:t>
       </w:r>
     </w:p>
     <w:p>
@@ -3765,6 +3555,7 @@
         </w:numPr>
       </w:pPr>
       <w:r>
+        <w:lastRenderedPageBreak/>
         <w:t>rôle, présentation générale ;</w:t>
       </w:r>
     </w:p>
@@ -3815,23 +3606,7 @@
         <w:t>es sorties</w:t>
       </w:r>
       <w:r>
-        <w:t xml:space="preserve"> ainsi que les </w:t>
-      </w:r>
-      <w:proofErr w:type="spellStart"/>
-      <w:r>
-        <w:t>préconditions</w:t>
-      </w:r>
-      <w:proofErr w:type="spellEnd"/>
-      <w:r>
-        <w:t xml:space="preserve"> et </w:t>
-      </w:r>
-      <w:proofErr w:type="spellStart"/>
-      <w:r>
-        <w:t>postconditions</w:t>
-      </w:r>
-      <w:proofErr w:type="spellEnd"/>
-      <w:r>
-        <w:t xml:space="preserve"> déjà connues</w:t>
+        <w:t xml:space="preserve"> ainsi que les préconditions et postconditions déjà connues</w:t>
       </w:r>
       <w:r>
         <w:t xml:space="preserve">, uniquement sous forme textuelle </w:t>
@@ -3911,22 +3686,19 @@
     </w:p>
     <w:p>
       <w:pPr>
-        <w:pStyle w:val="Titre2"/>
-      </w:pPr>
-      <w:bookmarkStart w:id="11" w:name="_Toc307667070"/>
-      <w:r>
-        <w:t>Spécifications non fonctionnelles</w:t>
-      </w:r>
-    </w:p>
-    <w:p>
-      <w:pPr>
-        <w:pStyle w:val="Titre3"/>
-      </w:pPr>
-      <w:r>
-        <w:t>Contraintes de dévelop</w:t>
-      </w:r>
-      <w:r>
-        <w:t>pement et conception</w:t>
+        <w:pStyle w:val="Heading2"/>
+      </w:pPr>
+      <w:bookmarkStart w:id="3" w:name="_Toc307667070"/>
+      <w:r>
+        <w:t>Non-functional specifications</w:t>
+      </w:r>
+    </w:p>
+    <w:p>
+      <w:pPr>
+        <w:pStyle w:val="Heading3"/>
+      </w:pPr>
+      <w:r>
+        <w:t>Development constraints and design</w:t>
       </w:r>
     </w:p>
     <w:p>
@@ -4039,19 +3811,13 @@
         <w:t>etc.</w:t>
       </w:r>
     </w:p>
-    <w:p>
-      <w:pPr>
-        <w:pStyle w:val="Titre3"/>
-      </w:pPr>
-      <w:r>
-        <w:t>Contraintes</w:t>
-      </w:r>
-      <w:r>
-        <w:t xml:space="preserve"> de fonctionnement</w:t>
-      </w:r>
-      <w:bookmarkEnd w:id="11"/>
-      <w:r>
-        <w:t xml:space="preserve"> et d’exploitation</w:t>
+    <w:bookmarkEnd w:id="3"/>
+    <w:p>
+      <w:pPr>
+        <w:pStyle w:val="Heading3"/>
+      </w:pPr>
+      <w:r>
+        <w:t>Functional and operational constraints</w:t>
       </w:r>
     </w:p>
     <w:p>
@@ -4070,13 +3836,13 @@
     </w:p>
     <w:p>
       <w:pPr>
-        <w:pStyle w:val="Titre4"/>
-      </w:pPr>
-      <w:r>
-        <w:t xml:space="preserve"> </w:t>
-      </w:r>
-      <w:r>
-        <w:t>Performances</w:t>
+        <w:pStyle w:val="Heading4"/>
+      </w:pPr>
+      <w:r>
+        <w:t xml:space="preserve">  </w:t>
+      </w:r>
+      <w:r>
+        <w:t>Performance</w:t>
       </w:r>
     </w:p>
     <w:p>
@@ -4138,10 +3904,13 @@
     </w:p>
     <w:p>
       <w:pPr>
-        <w:pStyle w:val="Titre4"/>
-      </w:pPr>
-      <w:r>
-        <w:t xml:space="preserve">  Capacités</w:t>
+        <w:pStyle w:val="Heading4"/>
+      </w:pPr>
+      <w:r>
+        <w:t xml:space="preserve">  </w:t>
+      </w:r>
+      <w:r>
+        <w:t>Capabilities</w:t>
       </w:r>
     </w:p>
     <w:p>
@@ -4227,24 +3996,19 @@
         </w:numPr>
       </w:pPr>
       <w:r>
+        <w:lastRenderedPageBreak/>
         <w:t>etc.</w:t>
       </w:r>
     </w:p>
     <w:p>
       <w:pPr>
-        <w:pStyle w:val="Titre4"/>
-      </w:pPr>
-      <w:r>
-        <w:t xml:space="preserve">  Modes de fonctionnement</w:t>
-      </w:r>
-      <w:r>
-        <w:t xml:space="preserve"> </w:t>
-      </w:r>
-      <w:r>
-        <w:rPr>
-          <w:sz w:val="18"/>
-        </w:rPr>
-        <w:t>(optionnel)</w:t>
+        <w:pStyle w:val="Heading4"/>
+      </w:pPr>
+      <w:r>
+        <w:t xml:space="preserve">  </w:t>
+      </w:r>
+      <w:r>
+        <w:t>Operating modes</w:t>
       </w:r>
     </w:p>
     <w:p>
@@ -4309,10 +4073,13 @@
     </w:p>
     <w:p>
       <w:pPr>
-        <w:pStyle w:val="Titre4"/>
-      </w:pPr>
-      <w:r>
-        <w:t xml:space="preserve">  Contrôlabilité</w:t>
+        <w:pStyle w:val="Heading4"/>
+      </w:pPr>
+      <w:r>
+        <w:t xml:space="preserve">  </w:t>
+      </w:r>
+      <w:r>
+        <w:t>Controllability</w:t>
       </w:r>
     </w:p>
     <w:p>
@@ -4326,23 +4093,18 @@
         <w:t>permettant de sui</w:t>
       </w:r>
       <w:r>
-        <w:t xml:space="preserve">vre l’exécution d’un traitement (fichier de log, niveaux d’affichages en mode </w:t>
-      </w:r>
-      <w:proofErr w:type="spellStart"/>
-      <w:r>
-        <w:t>debug</w:t>
-      </w:r>
-      <w:proofErr w:type="spellEnd"/>
-      <w:r>
-        <w:t>, etc.)</w:t>
-      </w:r>
-    </w:p>
-    <w:p>
-      <w:pPr>
-        <w:pStyle w:val="Titre4"/>
-      </w:pPr>
-      <w:r>
-        <w:t>Sécurité</w:t>
+        <w:t>vre l’exécution d’un traitement (fichier de log, niveaux d’affichages en mode debug, etc.)</w:t>
+      </w:r>
+    </w:p>
+    <w:p>
+      <w:pPr>
+        <w:pStyle w:val="Heading4"/>
+      </w:pPr>
+      <w:r>
+        <w:t xml:space="preserve">  </w:t>
+      </w:r>
+      <w:r>
+        <w:t>Security</w:t>
       </w:r>
       <w:r>
         <w:t xml:space="preserve"> </w:t>
@@ -4378,47 +4140,47 @@
     </w:p>
     <w:p>
       <w:pPr>
-        <w:pStyle w:val="Titre4"/>
-      </w:pPr>
-      <w:r>
-        <w:t xml:space="preserve">  Intégrité</w:t>
-      </w:r>
-      <w:r>
-        <w:t xml:space="preserve"> </w:t>
-      </w:r>
-      <w:r>
+        <w:pStyle w:val="Heading4"/>
+      </w:pPr>
+      <w:r>
+        <w:t xml:space="preserve">  </w:t>
+      </w:r>
+      <w:r>
+        <w:t>Integrity</w:t>
+      </w:r>
+    </w:p>
+    <w:p>
+      <w:r>
+        <w:t>Préciser les protections contre la déco</w:t>
+      </w:r>
+      <w:r>
+        <w:t xml:space="preserve">nnexion imprévue, les pertes </w:t>
+      </w:r>
+      <w:r>
+        <w:t>d’information, etc.</w:t>
+      </w:r>
+      <w:r>
+        <w:t xml:space="preserve"> et quelles sont les procédures à suivre pour resta</w:t>
+      </w:r>
+      <w:r>
+        <w:t xml:space="preserve">urer les </w:t>
+      </w:r>
+      <w:r>
+        <w:t>données du système. Y-a-t-il des situations non protégées ?</w:t>
+      </w:r>
+    </w:p>
+    <w:p>
+      <w:pPr>
+        <w:pStyle w:val="Heading3"/>
         <w:rPr>
-          <w:sz w:val="18"/>
+          <w:lang w:val="en-US"/>
         </w:rPr>
-        <w:t>(optionnel)</w:t>
-      </w:r>
-    </w:p>
-    <w:p>
-      <w:r>
-        <w:t>Préciser les protections contre la déco</w:t>
-      </w:r>
-      <w:r>
-        <w:t xml:space="preserve">nnexion imprévue, les pertes </w:t>
-      </w:r>
-      <w:r>
-        <w:t>d’information, etc.</w:t>
-      </w:r>
-      <w:r>
-        <w:t xml:space="preserve"> et quelles sont les procédures à suivre pour resta</w:t>
-      </w:r>
-      <w:r>
-        <w:t xml:space="preserve">urer les </w:t>
-      </w:r>
-      <w:r>
-        <w:t>données du système. Y-a-t-il des situations non protégées ?</w:t>
-      </w:r>
-    </w:p>
-    <w:p>
-      <w:pPr>
-        <w:pStyle w:val="Titre3"/>
-      </w:pPr>
-      <w:r>
-        <w:t>Maintenance et évolution du système  (optionnel)</w:t>
+      </w:pPr>
+      <w:r>
+        <w:rPr>
+          <w:lang w:val="en-US"/>
+        </w:rPr>
+        <w:t>Maintenance and development of the system</w:t>
       </w:r>
     </w:p>
     <w:p>
@@ -4492,8 +4254,8 @@
     <w:p>
       <w:pPr>
         <w:sectPr>
-          <w:headerReference w:type="default" r:id="rId12"/>
-          <w:footerReference w:type="default" r:id="rId13"/>
+          <w:headerReference w:type="default" r:id="rId11"/>
+          <w:footerReference w:type="default" r:id="rId12"/>
           <w:pgSz w:w="11906" w:h="16838"/>
           <w:pgMar w:top="1417" w:right="1417" w:bottom="1417" w:left="1417" w:header="708" w:footer="708" w:gutter="0"/>
           <w:cols w:space="708"/>
@@ -4503,18 +4265,12 @@
     </w:p>
     <w:p>
       <w:pPr>
-        <w:pStyle w:val="Titre1"/>
-      </w:pPr>
-      <w:bookmarkStart w:id="12" w:name="_Ref243977214"/>
-      <w:bookmarkStart w:id="13" w:name="_Toc307667071"/>
-      <w:r>
-        <w:t>Gl</w:t>
-      </w:r>
-      <w:r>
-        <w:t>ossaire</w:t>
-      </w:r>
-      <w:bookmarkEnd w:id="12"/>
-      <w:bookmarkEnd w:id="13"/>
+        <w:pStyle w:val="Heading1"/>
+      </w:pPr>
+      <w:r>
+        <w:lastRenderedPageBreak/>
+        <w:t>GLOSSARY</w:t>
+      </w:r>
     </w:p>
     <w:p>
       <w:r>
@@ -4535,7 +4291,7 @@
     <w:p>
       <w:pPr>
         <w:sectPr>
-          <w:headerReference w:type="default" r:id="rId14"/>
+          <w:headerReference w:type="default" r:id="rId13"/>
           <w:pgSz w:w="11906" w:h="16838"/>
           <w:pgMar w:top="1417" w:right="1417" w:bottom="1417" w:left="1417" w:header="708" w:footer="708" w:gutter="0"/>
           <w:cols w:space="708"/>
@@ -4543,8 +4299,8 @@
         </w:sectPr>
       </w:pPr>
     </w:p>
-    <w:bookmarkStart w:id="14" w:name="_Toc307667072" w:displacedByCustomXml="next"/>
-    <w:bookmarkStart w:id="15" w:name="_Ref243977346" w:displacedByCustomXml="next"/>
+    <w:bookmarkStart w:id="4" w:name="_Ref243977346" w:displacedByCustomXml="next"/>
+    <w:bookmarkStart w:id="5" w:name="_Toc307667072" w:displacedByCustomXml="next"/>
     <w:sdt>
       <w:sdtPr>
         <w:rPr>
@@ -4563,15 +4319,15 @@
         </w:docPartObj>
       </w:sdtPr>
       <w:sdtContent>
+        <w:bookmarkEnd w:id="5" w:displacedByCustomXml="prev"/>
+        <w:bookmarkEnd w:id="4" w:displacedByCustomXml="prev"/>
         <w:p>
           <w:pPr>
-            <w:pStyle w:val="Titre1"/>
+            <w:pStyle w:val="Heading1"/>
           </w:pPr>
           <w:r>
-            <w:t>Bibliographie</w:t>
+            <w:t>BIBLIOGRAPHY</w:t>
           </w:r>
-          <w:bookmarkEnd w:id="15"/>
-          <w:bookmarkEnd w:id="14"/>
         </w:p>
         <w:sdt>
           <w:sdtPr>
@@ -4678,7 +4434,7 @@
         <w:contextualSpacing w:val="0"/>
         <w:jc w:val="left"/>
         <w:sectPr>
-          <w:headerReference w:type="default" r:id="rId15"/>
+          <w:headerReference w:type="default" r:id="rId14"/>
           <w:pgSz w:w="11906" w:h="16838"/>
           <w:pgMar w:top="1417" w:right="1417" w:bottom="1417" w:left="1417" w:header="708" w:footer="708" w:gutter="0"/>
           <w:cols w:space="708"/>
@@ -4686,20 +4442,22 @@
         </w:sectPr>
       </w:pPr>
       <w:r>
+        <w:lastRenderedPageBreak/>
         <w:br w:type="page"/>
       </w:r>
     </w:p>
     <w:p>
       <w:pPr>
-        <w:pStyle w:val="Titre1"/>
-      </w:pPr>
-      <w:bookmarkStart w:id="16" w:name="_Ref243977437"/>
-      <w:bookmarkStart w:id="17" w:name="_Toc307667073"/>
-      <w:r>
+        <w:pStyle w:val="Heading1"/>
+      </w:pPr>
+      <w:bookmarkStart w:id="6" w:name="_Ref243977437"/>
+      <w:bookmarkStart w:id="7" w:name="_Toc307667073"/>
+      <w:r>
+        <w:lastRenderedPageBreak/>
         <w:t>Index</w:t>
       </w:r>
-      <w:bookmarkEnd w:id="16"/>
-      <w:bookmarkEnd w:id="17"/>
+      <w:bookmarkEnd w:id="6"/>
+      <w:bookmarkEnd w:id="7"/>
     </w:p>
     <w:p>
       <w:r>
@@ -4721,7 +4479,7 @@
       </w:fldSimple>
     </w:p>
     <w:sectPr>
-      <w:headerReference w:type="default" r:id="rId16"/>
+      <w:headerReference w:type="default" r:id="rId15"/>
       <w:pgSz w:w="11906" w:h="16838"/>
       <w:pgMar w:top="1417" w:right="1417" w:bottom="1417" w:left="1417" w:header="708" w:footer="708" w:gutter="0"/>
       <w:cols w:space="708"/>
@@ -4732,7 +4490,7 @@
 </file>
 
 <file path=word/endnotes.xml><?xml version="1.0" encoding="utf-8"?>
-<w:endnotes xmlns:wpc="http://schemas.microsoft.com/office/word/2010/wordprocessingCanvas" xmlns:mo="http://schemas.microsoft.com/office/mac/office/2008/main" xmlns:mc="http://schemas.openxmlformats.org/markup-compatibility/2006" xmlns:mv="urn:schemas-microsoft-com:mac:vml" xmlns:o="urn:schemas-microsoft-com:office:office" xmlns:r="http://schemas.openxmlformats.org/officeDocument/2006/relationships" xmlns:m="http://schemas.openxmlformats.org/officeDocument/2006/math" xmlns:v="urn:schemas-microsoft-com:vml" xmlns:wp14="http://schemas.microsoft.com/office/word/2010/wordprocessingDrawing" xmlns:wp="http://schemas.openxmlformats.org/drawingml/2006/wordprocessingDrawing" xmlns:w10="urn:schemas-microsoft-com:office:word" xmlns:w="http://schemas.openxmlformats.org/wordprocessingml/2006/main" xmlns:w14="http://schemas.microsoft.com/office/word/2010/wordml" xmlns:wpg="http://schemas.microsoft.com/office/word/2010/wordprocessingGroup" xmlns:wpi="http://schemas.microsoft.com/office/word/2010/wordprocessingInk" xmlns:wne="http://schemas.microsoft.com/office/word/2006/wordml" xmlns:wps="http://schemas.microsoft.com/office/word/2010/wordprocessingShape" mc:Ignorable="w14 wp14">
+<w:endnotes xmlns:wpc="http://schemas.microsoft.com/office/word/2010/wordprocessingCanvas" xmlns:cx="http://schemas.microsoft.com/office/drawing/2014/chartex" xmlns:cx1="http://schemas.microsoft.com/office/drawing/2015/9/8/chartex" xmlns:cx2="http://schemas.microsoft.com/office/drawing/2015/10/21/chartex" xmlns:cx3="http://schemas.microsoft.com/office/drawing/2016/5/9/chartex" xmlns:cx4="http://schemas.microsoft.com/office/drawing/2016/5/10/chartex" xmlns:cx5="http://schemas.microsoft.com/office/drawing/2016/5/11/chartex" xmlns:cx6="http://schemas.microsoft.com/office/drawing/2016/5/12/chartex" xmlns:cx7="http://schemas.microsoft.com/office/drawing/2016/5/13/chartex" xmlns:cx8="http://schemas.microsoft.com/office/drawing/2016/5/14/chartex" xmlns:mc="http://schemas.openxmlformats.org/markup-compatibility/2006" xmlns:aink="http://schemas.microsoft.com/office/drawing/2016/ink" xmlns:am3d="http://schemas.microsoft.com/office/drawing/2017/model3d" xmlns:o="urn:schemas-microsoft-com:office:office" xmlns:oel="http://schemas.microsoft.com/office/2019/extlst" xmlns:r="http://schemas.openxmlformats.org/officeDocument/2006/relationships" xmlns:m="http://schemas.openxmlformats.org/officeDocument/2006/math" xmlns:v="urn:schemas-microsoft-com:vml" xmlns:wp14="http://schemas.microsoft.com/office/word/2010/wordprocessingDrawing" xmlns:wp="http://schemas.openxmlformats.org/drawingml/2006/wordprocessingDrawing" xmlns:w10="urn:schemas-microsoft-com:office:word" xmlns:w="http://schemas.openxmlformats.org/wordprocessingml/2006/main" xmlns:w14="http://schemas.microsoft.com/office/word/2010/wordml" xmlns:w15="http://schemas.microsoft.com/office/word/2012/wordml" xmlns:w16cex="http://schemas.microsoft.com/office/word/2018/wordml/cex" xmlns:w16cid="http://schemas.microsoft.com/office/word/2016/wordml/cid" xmlns:w16="http://schemas.microsoft.com/office/word/2018/wordml" xmlns:w16sdtdh="http://schemas.microsoft.com/office/word/2020/wordml/sdtdatahash" xmlns:w16se="http://schemas.microsoft.com/office/word/2015/wordml/symex" xmlns:wpg="http://schemas.microsoft.com/office/word/2010/wordprocessingGroup" xmlns:wpi="http://schemas.microsoft.com/office/word/2010/wordprocessingInk" xmlns:wne="http://schemas.microsoft.com/office/word/2006/wordml" xmlns:wps="http://schemas.microsoft.com/office/word/2010/wordprocessingShape" mc:Ignorable="w14 w15 w16se w16cid w16 w16cex w16sdtdh wp14">
   <w:endnote w:type="separator" w:id="-1">
     <w:p>
       <w:pPr>
@@ -4757,69 +4515,69 @@
 </file>
 
 <file path=word/footer1.xml><?xml version="1.0" encoding="utf-8"?>
-<w:ftr xmlns:wpc="http://schemas.microsoft.com/office/word/2010/wordprocessingCanvas" xmlns:mo="http://schemas.microsoft.com/office/mac/office/2008/main" xmlns:mc="http://schemas.openxmlformats.org/markup-compatibility/2006" xmlns:mv="urn:schemas-microsoft-com:mac:vml" xmlns:o="urn:schemas-microsoft-com:office:office" xmlns:r="http://schemas.openxmlformats.org/officeDocument/2006/relationships" xmlns:m="http://schemas.openxmlformats.org/officeDocument/2006/math" xmlns:v="urn:schemas-microsoft-com:vml" xmlns:wp14="http://schemas.microsoft.com/office/word/2010/wordprocessingDrawing" xmlns:wp="http://schemas.openxmlformats.org/drawingml/2006/wordprocessingDrawing" xmlns:w10="urn:schemas-microsoft-com:office:word" xmlns:w="http://schemas.openxmlformats.org/wordprocessingml/2006/main" xmlns:w14="http://schemas.microsoft.com/office/word/2010/wordml" xmlns:wpg="http://schemas.microsoft.com/office/word/2010/wordprocessingGroup" xmlns:wpi="http://schemas.microsoft.com/office/word/2010/wordprocessingInk" xmlns:wne="http://schemas.microsoft.com/office/word/2006/wordml" xmlns:wps="http://schemas.microsoft.com/office/word/2010/wordprocessingShape" mc:Ignorable="w14 wp14">
+<w:ftr xmlns:wpc="http://schemas.microsoft.com/office/word/2010/wordprocessingCanvas" xmlns:cx="http://schemas.microsoft.com/office/drawing/2014/chartex" xmlns:cx1="http://schemas.microsoft.com/office/drawing/2015/9/8/chartex" xmlns:cx2="http://schemas.microsoft.com/office/drawing/2015/10/21/chartex" xmlns:cx3="http://schemas.microsoft.com/office/drawing/2016/5/9/chartex" xmlns:cx4="http://schemas.microsoft.com/office/drawing/2016/5/10/chartex" xmlns:cx5="http://schemas.microsoft.com/office/drawing/2016/5/11/chartex" xmlns:cx6="http://schemas.microsoft.com/office/drawing/2016/5/12/chartex" xmlns:cx7="http://schemas.microsoft.com/office/drawing/2016/5/13/chartex" xmlns:cx8="http://schemas.microsoft.com/office/drawing/2016/5/14/chartex" xmlns:mc="http://schemas.openxmlformats.org/markup-compatibility/2006" xmlns:aink="http://schemas.microsoft.com/office/drawing/2016/ink" xmlns:am3d="http://schemas.microsoft.com/office/drawing/2017/model3d" xmlns:o="urn:schemas-microsoft-com:office:office" xmlns:oel="http://schemas.microsoft.com/office/2019/extlst" xmlns:r="http://schemas.openxmlformats.org/officeDocument/2006/relationships" xmlns:m="http://schemas.openxmlformats.org/officeDocument/2006/math" xmlns:v="urn:schemas-microsoft-com:vml" xmlns:wp14="http://schemas.microsoft.com/office/word/2010/wordprocessingDrawing" xmlns:wp="http://schemas.openxmlformats.org/drawingml/2006/wordprocessingDrawing" xmlns:w10="urn:schemas-microsoft-com:office:word" xmlns:w="http://schemas.openxmlformats.org/wordprocessingml/2006/main" xmlns:w14="http://schemas.microsoft.com/office/word/2010/wordml" xmlns:w15="http://schemas.microsoft.com/office/word/2012/wordml" xmlns:w16cex="http://schemas.microsoft.com/office/word/2018/wordml/cex" xmlns:w16cid="http://schemas.microsoft.com/office/word/2016/wordml/cid" xmlns:w16="http://schemas.microsoft.com/office/word/2018/wordml" xmlns:w16sdtdh="http://schemas.microsoft.com/office/word/2020/wordml/sdtdatahash" xmlns:w16se="http://schemas.microsoft.com/office/word/2015/wordml/symex" xmlns:wpg="http://schemas.microsoft.com/office/word/2010/wordprocessingGroup" xmlns:wpi="http://schemas.microsoft.com/office/word/2010/wordprocessingInk" xmlns:wne="http://schemas.microsoft.com/office/word/2006/wordml" xmlns:wps="http://schemas.microsoft.com/office/word/2010/wordprocessingShape" mc:Ignorable="w14 w15 w16se w16cid w16 w16cex w16sdtdh wp14">
   <w:p>
     <w:pPr>
-      <w:pStyle w:val="Pieddepage"/>
+      <w:pStyle w:val="Footer"/>
     </w:pPr>
   </w:p>
   <w:p>
     <w:pPr>
-      <w:pStyle w:val="Pieddepage"/>
+      <w:pStyle w:val="Footer"/>
     </w:pPr>
   </w:p>
 </w:ftr>
 </file>
 
 <file path=word/footer2.xml><?xml version="1.0" encoding="utf-8"?>
-<w:ftr xmlns:wpc="http://schemas.microsoft.com/office/word/2010/wordprocessingCanvas" xmlns:mo="http://schemas.microsoft.com/office/mac/office/2008/main" xmlns:mc="http://schemas.openxmlformats.org/markup-compatibility/2006" xmlns:mv="urn:schemas-microsoft-com:mac:vml" xmlns:o="urn:schemas-microsoft-com:office:office" xmlns:r="http://schemas.openxmlformats.org/officeDocument/2006/relationships" xmlns:m="http://schemas.openxmlformats.org/officeDocument/2006/math" xmlns:v="urn:schemas-microsoft-com:vml" xmlns:wp14="http://schemas.microsoft.com/office/word/2010/wordprocessingDrawing" xmlns:wp="http://schemas.openxmlformats.org/drawingml/2006/wordprocessingDrawing" xmlns:w10="urn:schemas-microsoft-com:office:word" xmlns:w="http://schemas.openxmlformats.org/wordprocessingml/2006/main" xmlns:w14="http://schemas.microsoft.com/office/word/2010/wordml" xmlns:wpg="http://schemas.microsoft.com/office/word/2010/wordprocessingGroup" xmlns:wpi="http://schemas.microsoft.com/office/word/2010/wordprocessingInk" xmlns:wne="http://schemas.microsoft.com/office/word/2006/wordml" xmlns:wps="http://schemas.microsoft.com/office/word/2010/wordprocessingShape" mc:Ignorable="w14 wp14">
+<w:ftr xmlns:wpc="http://schemas.microsoft.com/office/word/2010/wordprocessingCanvas" xmlns:cx="http://schemas.microsoft.com/office/drawing/2014/chartex" xmlns:cx1="http://schemas.microsoft.com/office/drawing/2015/9/8/chartex" xmlns:cx2="http://schemas.microsoft.com/office/drawing/2015/10/21/chartex" xmlns:cx3="http://schemas.microsoft.com/office/drawing/2016/5/9/chartex" xmlns:cx4="http://schemas.microsoft.com/office/drawing/2016/5/10/chartex" xmlns:cx5="http://schemas.microsoft.com/office/drawing/2016/5/11/chartex" xmlns:cx6="http://schemas.microsoft.com/office/drawing/2016/5/12/chartex" xmlns:cx7="http://schemas.microsoft.com/office/drawing/2016/5/13/chartex" xmlns:cx8="http://schemas.microsoft.com/office/drawing/2016/5/14/chartex" xmlns:mc="http://schemas.openxmlformats.org/markup-compatibility/2006" xmlns:aink="http://schemas.microsoft.com/office/drawing/2016/ink" xmlns:am3d="http://schemas.microsoft.com/office/drawing/2017/model3d" xmlns:o="urn:schemas-microsoft-com:office:office" xmlns:oel="http://schemas.microsoft.com/office/2019/extlst" xmlns:r="http://schemas.openxmlformats.org/officeDocument/2006/relationships" xmlns:m="http://schemas.openxmlformats.org/officeDocument/2006/math" xmlns:v="urn:schemas-microsoft-com:vml" xmlns:wp14="http://schemas.microsoft.com/office/word/2010/wordprocessingDrawing" xmlns:wp="http://schemas.openxmlformats.org/drawingml/2006/wordprocessingDrawing" xmlns:w10="urn:schemas-microsoft-com:office:word" xmlns:w="http://schemas.openxmlformats.org/wordprocessingml/2006/main" xmlns:w14="http://schemas.microsoft.com/office/word/2010/wordml" xmlns:w15="http://schemas.microsoft.com/office/word/2012/wordml" xmlns:w16cex="http://schemas.microsoft.com/office/word/2018/wordml/cex" xmlns:w16cid="http://schemas.microsoft.com/office/word/2016/wordml/cid" xmlns:w16="http://schemas.microsoft.com/office/word/2018/wordml" xmlns:w16sdtdh="http://schemas.microsoft.com/office/word/2020/wordml/sdtdatahash" xmlns:w16se="http://schemas.microsoft.com/office/word/2015/wordml/symex" xmlns:wpg="http://schemas.microsoft.com/office/word/2010/wordprocessingGroup" xmlns:wpi="http://schemas.microsoft.com/office/word/2010/wordprocessingInk" xmlns:wne="http://schemas.microsoft.com/office/word/2006/wordml" xmlns:wps="http://schemas.microsoft.com/office/word/2010/wordprocessingShape" mc:Ignorable="w14 w15 w16se w16cid w16 w16cex w16sdtdh wp14">
   <w:p>
     <w:pPr>
-      <w:pStyle w:val="Pieddepage"/>
+      <w:pStyle w:val="Footer"/>
       <w:jc w:val="center"/>
     </w:pPr>
     <w:r>
       <w:rPr>
-        <w:rStyle w:val="Numrodepage"/>
+        <w:rStyle w:val="PageNumber"/>
       </w:rPr>
       <w:fldChar w:fldCharType="begin"/>
     </w:r>
     <w:r>
       <w:rPr>
-        <w:rStyle w:val="Numrodepage"/>
+        <w:rStyle w:val="PageNumber"/>
       </w:rPr>
       <w:instrText xml:space="preserve"> PAGE </w:instrText>
     </w:r>
     <w:r>
       <w:rPr>
-        <w:rStyle w:val="Numrodepage"/>
+        <w:rStyle w:val="PageNumber"/>
       </w:rPr>
       <w:fldChar w:fldCharType="separate"/>
     </w:r>
     <w:r>
       <w:rPr>
-        <w:rStyle w:val="Numrodepage"/>
+        <w:rStyle w:val="PageNumber"/>
         <w:noProof/>
       </w:rPr>
       <w:t>5</w:t>
     </w:r>
     <w:r>
       <w:rPr>
-        <w:rStyle w:val="Numrodepage"/>
+        <w:rStyle w:val="PageNumber"/>
       </w:rPr>
       <w:fldChar w:fldCharType="end"/>
     </w:r>
   </w:p>
   <w:p>
     <w:pPr>
-      <w:pStyle w:val="Pieddepage"/>
+      <w:pStyle w:val="Footer"/>
     </w:pPr>
   </w:p>
 </w:ftr>
 </file>
 
 <file path=word/footnotes.xml><?xml version="1.0" encoding="utf-8"?>
-<w:footnotes xmlns:wpc="http://schemas.microsoft.com/office/word/2010/wordprocessingCanvas" xmlns:mo="http://schemas.microsoft.com/office/mac/office/2008/main" xmlns:mc="http://schemas.openxmlformats.org/markup-compatibility/2006" xmlns:mv="urn:schemas-microsoft-com:mac:vml" xmlns:o="urn:schemas-microsoft-com:office:office" xmlns:r="http://schemas.openxmlformats.org/officeDocument/2006/relationships" xmlns:m="http://schemas.openxmlformats.org/officeDocument/2006/math" xmlns:v="urn:schemas-microsoft-com:vml" xmlns:wp14="http://schemas.microsoft.com/office/word/2010/wordprocessingDrawing" xmlns:wp="http://schemas.openxmlformats.org/drawingml/2006/wordprocessingDrawing" xmlns:w10="urn:schemas-microsoft-com:office:word" xmlns:w="http://schemas.openxmlformats.org/wordprocessingml/2006/main" xmlns:w14="http://schemas.microsoft.com/office/word/2010/wordml" xmlns:wpg="http://schemas.microsoft.com/office/word/2010/wordprocessingGroup" xmlns:wpi="http://schemas.microsoft.com/office/word/2010/wordprocessingInk" xmlns:wne="http://schemas.microsoft.com/office/word/2006/wordml" xmlns:wps="http://schemas.microsoft.com/office/word/2010/wordprocessingShape" mc:Ignorable="w14 wp14">
+<w:footnotes xmlns:wpc="http://schemas.microsoft.com/office/word/2010/wordprocessingCanvas" xmlns:cx="http://schemas.microsoft.com/office/drawing/2014/chartex" xmlns:cx1="http://schemas.microsoft.com/office/drawing/2015/9/8/chartex" xmlns:cx2="http://schemas.microsoft.com/office/drawing/2015/10/21/chartex" xmlns:cx3="http://schemas.microsoft.com/office/drawing/2016/5/9/chartex" xmlns:cx4="http://schemas.microsoft.com/office/drawing/2016/5/10/chartex" xmlns:cx5="http://schemas.microsoft.com/office/drawing/2016/5/11/chartex" xmlns:cx6="http://schemas.microsoft.com/office/drawing/2016/5/12/chartex" xmlns:cx7="http://schemas.microsoft.com/office/drawing/2016/5/13/chartex" xmlns:cx8="http://schemas.microsoft.com/office/drawing/2016/5/14/chartex" xmlns:mc="http://schemas.openxmlformats.org/markup-compatibility/2006" xmlns:aink="http://schemas.microsoft.com/office/drawing/2016/ink" xmlns:am3d="http://schemas.microsoft.com/office/drawing/2017/model3d" xmlns:o="urn:schemas-microsoft-com:office:office" xmlns:oel="http://schemas.microsoft.com/office/2019/extlst" xmlns:r="http://schemas.openxmlformats.org/officeDocument/2006/relationships" xmlns:m="http://schemas.openxmlformats.org/officeDocument/2006/math" xmlns:v="urn:schemas-microsoft-com:vml" xmlns:wp14="http://schemas.microsoft.com/office/word/2010/wordprocessingDrawing" xmlns:wp="http://schemas.openxmlformats.org/drawingml/2006/wordprocessingDrawing" xmlns:w10="urn:schemas-microsoft-com:office:word" xmlns:w="http://schemas.openxmlformats.org/wordprocessingml/2006/main" xmlns:w14="http://schemas.microsoft.com/office/word/2010/wordml" xmlns:w15="http://schemas.microsoft.com/office/word/2012/wordml" xmlns:w16cex="http://schemas.microsoft.com/office/word/2018/wordml/cex" xmlns:w16cid="http://schemas.microsoft.com/office/word/2016/wordml/cid" xmlns:w16="http://schemas.microsoft.com/office/word/2018/wordml" xmlns:w16sdtdh="http://schemas.microsoft.com/office/word/2020/wordml/sdtdatahash" xmlns:w16se="http://schemas.microsoft.com/office/word/2015/wordml/symex" xmlns:wpg="http://schemas.microsoft.com/office/word/2010/wordprocessingGroup" xmlns:wpi="http://schemas.microsoft.com/office/word/2010/wordprocessingInk" xmlns:wne="http://schemas.microsoft.com/office/word/2006/wordml" xmlns:wps="http://schemas.microsoft.com/office/word/2010/wordprocessingShape" mc:Ignorable="w14 w15 w16se w16cid w16 w16cex w16sdtdh wp14">
   <w:footnote w:type="separator" w:id="-1">
     <w:p>
       <w:pPr>
@@ -4844,10 +4602,10 @@
 </file>
 
 <file path=word/header1.xml><?xml version="1.0" encoding="utf-8"?>
-<w:hdr xmlns:wpc="http://schemas.microsoft.com/office/word/2010/wordprocessingCanvas" xmlns:mo="http://schemas.microsoft.com/office/mac/office/2008/main" xmlns:mc="http://schemas.openxmlformats.org/markup-compatibility/2006" xmlns:mv="urn:schemas-microsoft-com:mac:vml" xmlns:o="urn:schemas-microsoft-com:office:office" xmlns:r="http://schemas.openxmlformats.org/officeDocument/2006/relationships" xmlns:m="http://schemas.openxmlformats.org/officeDocument/2006/math" xmlns:v="urn:schemas-microsoft-com:vml" xmlns:wp14="http://schemas.microsoft.com/office/word/2010/wordprocessingDrawing" xmlns:wp="http://schemas.openxmlformats.org/drawingml/2006/wordprocessingDrawing" xmlns:w10="urn:schemas-microsoft-com:office:word" xmlns:w="http://schemas.openxmlformats.org/wordprocessingml/2006/main" xmlns:w14="http://schemas.microsoft.com/office/word/2010/wordml" xmlns:wpg="http://schemas.microsoft.com/office/word/2010/wordprocessingGroup" xmlns:wpi="http://schemas.microsoft.com/office/word/2010/wordprocessingInk" xmlns:wne="http://schemas.microsoft.com/office/word/2006/wordml" xmlns:wps="http://schemas.microsoft.com/office/word/2010/wordprocessingShape" mc:Ignorable="w14 wp14">
+<w:hdr xmlns:wpc="http://schemas.microsoft.com/office/word/2010/wordprocessingCanvas" xmlns:cx="http://schemas.microsoft.com/office/drawing/2014/chartex" xmlns:cx1="http://schemas.microsoft.com/office/drawing/2015/9/8/chartex" xmlns:cx2="http://schemas.microsoft.com/office/drawing/2015/10/21/chartex" xmlns:cx3="http://schemas.microsoft.com/office/drawing/2016/5/9/chartex" xmlns:cx4="http://schemas.microsoft.com/office/drawing/2016/5/10/chartex" xmlns:cx5="http://schemas.microsoft.com/office/drawing/2016/5/11/chartex" xmlns:cx6="http://schemas.microsoft.com/office/drawing/2016/5/12/chartex" xmlns:cx7="http://schemas.microsoft.com/office/drawing/2016/5/13/chartex" xmlns:cx8="http://schemas.microsoft.com/office/drawing/2016/5/14/chartex" xmlns:mc="http://schemas.openxmlformats.org/markup-compatibility/2006" xmlns:aink="http://schemas.microsoft.com/office/drawing/2016/ink" xmlns:am3d="http://schemas.microsoft.com/office/drawing/2017/model3d" xmlns:o="urn:schemas-microsoft-com:office:office" xmlns:oel="http://schemas.microsoft.com/office/2019/extlst" xmlns:r="http://schemas.openxmlformats.org/officeDocument/2006/relationships" xmlns:m="http://schemas.openxmlformats.org/officeDocument/2006/math" xmlns:v="urn:schemas-microsoft-com:vml" xmlns:wp14="http://schemas.microsoft.com/office/word/2010/wordprocessingDrawing" xmlns:wp="http://schemas.openxmlformats.org/drawingml/2006/wordprocessingDrawing" xmlns:w10="urn:schemas-microsoft-com:office:word" xmlns:w="http://schemas.openxmlformats.org/wordprocessingml/2006/main" xmlns:w14="http://schemas.microsoft.com/office/word/2010/wordml" xmlns:w15="http://schemas.microsoft.com/office/word/2012/wordml" xmlns:w16cex="http://schemas.microsoft.com/office/word/2018/wordml/cex" xmlns:w16cid="http://schemas.microsoft.com/office/word/2016/wordml/cid" xmlns:w16="http://schemas.microsoft.com/office/word/2018/wordml" xmlns:w16sdtdh="http://schemas.microsoft.com/office/word/2020/wordml/sdtdatahash" xmlns:w16se="http://schemas.microsoft.com/office/word/2015/wordml/symex" xmlns:wpg="http://schemas.microsoft.com/office/word/2010/wordprocessingGroup" xmlns:wpi="http://schemas.microsoft.com/office/word/2010/wordprocessingInk" xmlns:wne="http://schemas.microsoft.com/office/word/2006/wordml" xmlns:wps="http://schemas.microsoft.com/office/word/2010/wordprocessingShape" mc:Ignorable="w14 w15 w16se w16cid w16 w16cex w16sdtdh wp14">
   <w:p>
     <w:pPr>
-      <w:pStyle w:val="En-tte"/>
+      <w:pStyle w:val="Header"/>
     </w:pPr>
     <w:fldSimple w:instr=" REF  Projet  \* MERGEFORMAT ">
       <w:r>
@@ -4880,46 +4638,19 @@
 </file>
 
 <file path=word/header2.xml><?xml version="1.0" encoding="utf-8"?>
-<w:hdr xmlns:wpc="http://schemas.microsoft.com/office/word/2010/wordprocessingCanvas" xmlns:mo="http://schemas.microsoft.com/office/mac/office/2008/main" xmlns:mc="http://schemas.openxmlformats.org/markup-compatibility/2006" xmlns:mv="urn:schemas-microsoft-com:mac:vml" xmlns:o="urn:schemas-microsoft-com:office:office" xmlns:r="http://schemas.openxmlformats.org/officeDocument/2006/relationships" xmlns:m="http://schemas.openxmlformats.org/officeDocument/2006/math" xmlns:v="urn:schemas-microsoft-com:vml" xmlns:wp14="http://schemas.microsoft.com/office/word/2010/wordprocessingDrawing" xmlns:wp="http://schemas.openxmlformats.org/drawingml/2006/wordprocessingDrawing" xmlns:w10="urn:schemas-microsoft-com:office:word" xmlns:w="http://schemas.openxmlformats.org/wordprocessingml/2006/main" xmlns:w14="http://schemas.microsoft.com/office/word/2010/wordml" xmlns:wpg="http://schemas.microsoft.com/office/word/2010/wordprocessingGroup" xmlns:wpi="http://schemas.microsoft.com/office/word/2010/wordprocessingInk" xmlns:wne="http://schemas.microsoft.com/office/word/2006/wordml" xmlns:wps="http://schemas.microsoft.com/office/word/2010/wordprocessingShape" mc:Ignorable="w14 wp14">
+<w:hdr xmlns:wpc="http://schemas.microsoft.com/office/word/2010/wordprocessingCanvas" xmlns:cx="http://schemas.microsoft.com/office/drawing/2014/chartex" xmlns:cx1="http://schemas.microsoft.com/office/drawing/2015/9/8/chartex" xmlns:cx2="http://schemas.microsoft.com/office/drawing/2015/10/21/chartex" xmlns:cx3="http://schemas.microsoft.com/office/drawing/2016/5/9/chartex" xmlns:cx4="http://schemas.microsoft.com/office/drawing/2016/5/10/chartex" xmlns:cx5="http://schemas.microsoft.com/office/drawing/2016/5/11/chartex" xmlns:cx6="http://schemas.microsoft.com/office/drawing/2016/5/12/chartex" xmlns:cx7="http://schemas.microsoft.com/office/drawing/2016/5/13/chartex" xmlns:cx8="http://schemas.microsoft.com/office/drawing/2016/5/14/chartex" xmlns:mc="http://schemas.openxmlformats.org/markup-compatibility/2006" xmlns:aink="http://schemas.microsoft.com/office/drawing/2016/ink" xmlns:am3d="http://schemas.microsoft.com/office/drawing/2017/model3d" xmlns:o="urn:schemas-microsoft-com:office:office" xmlns:oel="http://schemas.microsoft.com/office/2019/extlst" xmlns:r="http://schemas.openxmlformats.org/officeDocument/2006/relationships" xmlns:m="http://schemas.openxmlformats.org/officeDocument/2006/math" xmlns:v="urn:schemas-microsoft-com:vml" xmlns:wp14="http://schemas.microsoft.com/office/word/2010/wordprocessingDrawing" xmlns:wp="http://schemas.openxmlformats.org/drawingml/2006/wordprocessingDrawing" xmlns:w10="urn:schemas-microsoft-com:office:word" xmlns:w="http://schemas.openxmlformats.org/wordprocessingml/2006/main" xmlns:w14="http://schemas.microsoft.com/office/word/2010/wordml" xmlns:w15="http://schemas.microsoft.com/office/word/2012/wordml" xmlns:w16cex="http://schemas.microsoft.com/office/word/2018/wordml/cex" xmlns:w16cid="http://schemas.microsoft.com/office/word/2016/wordml/cid" xmlns:w16="http://schemas.microsoft.com/office/word/2018/wordml" xmlns:w16sdtdh="http://schemas.microsoft.com/office/word/2020/wordml/sdtdatahash" xmlns:w16se="http://schemas.microsoft.com/office/word/2015/wordml/symex" xmlns:wpg="http://schemas.microsoft.com/office/word/2010/wordprocessingGroup" xmlns:wpi="http://schemas.microsoft.com/office/word/2010/wordprocessingInk" xmlns:wne="http://schemas.microsoft.com/office/word/2006/wordml" xmlns:wps="http://schemas.microsoft.com/office/word/2010/wordprocessingShape" mc:Ignorable="w14 w15 w16se w16cid w16 w16cex w16sdtdh wp14">
   <w:p>
     <w:pPr>
-      <w:pStyle w:val="En-tte"/>
+      <w:pStyle w:val="Header"/>
     </w:pPr>
-    <w:r>
-      <w:fldChar w:fldCharType="begin"/>
-    </w:r>
-    <w:r>
-      <w:instrText xml:space="preserve"> REF  Projet  \* MERGEFORMAT </w:instrText>
-    </w:r>
-    <w:r>
-      <w:fldChar w:fldCharType="separate"/>
-    </w:r>
-    <w:r>
-      <w:rPr>
-        <w:rFonts w:asciiTheme="minorHAnsi" w:hAnsiTheme="minorHAnsi"/>
-      </w:rPr>
-      <w:t xml:space="preserve">Maquette détaillée du cahier de spécif. </w:t>
-    </w:r>
-    <w:proofErr w:type="gramStart"/>
-    <w:r>
-      <w:rPr>
-        <w:rFonts w:asciiTheme="minorHAnsi" w:hAnsiTheme="minorHAnsi"/>
-      </w:rPr>
-      <w:t>pour</w:t>
-    </w:r>
-    <w:proofErr w:type="gramEnd"/>
-    <w:r>
-      <w:rPr>
-        <w:rFonts w:asciiTheme="minorHAnsi" w:hAnsiTheme="minorHAnsi"/>
-      </w:rPr>
-      <w:t xml:space="preserve"> les PFE</w:t>
-    </w:r>
-    <w:r>
-      <w:rPr>
-        <w:rFonts w:asciiTheme="minorHAnsi" w:hAnsiTheme="minorHAnsi"/>
-      </w:rPr>
-      <w:fldChar w:fldCharType="end"/>
-    </w:r>
+    <w:fldSimple w:instr=" REF  Projet  \* MERGEFORMAT ">
+      <w:r>
+        <w:rPr>
+          <w:rFonts w:asciiTheme="minorHAnsi" w:hAnsiTheme="minorHAnsi"/>
+        </w:rPr>
+        <w:t>Maquette détaillée du cahier de spécif. pour les PFE</w:t>
+      </w:r>
+    </w:fldSimple>
     <w:r>
       <w:rPr>
         <w:sz w:val="18"/>
@@ -4969,46 +4700,19 @@
 </file>
 
 <file path=word/header3.xml><?xml version="1.0" encoding="utf-8"?>
-<w:hdr xmlns:wpc="http://schemas.microsoft.com/office/word/2010/wordprocessingCanvas" xmlns:mo="http://schemas.microsoft.com/office/mac/office/2008/main" xmlns:mc="http://schemas.openxmlformats.org/markup-compatibility/2006" xmlns:mv="urn:schemas-microsoft-com:mac:vml" xmlns:o="urn:schemas-microsoft-com:office:office" xmlns:r="http://schemas.openxmlformats.org/officeDocument/2006/relationships" xmlns:m="http://schemas.openxmlformats.org/officeDocument/2006/math" xmlns:v="urn:schemas-microsoft-com:vml" xmlns:wp14="http://schemas.microsoft.com/office/word/2010/wordprocessingDrawing" xmlns:wp="http://schemas.openxmlformats.org/drawingml/2006/wordprocessingDrawing" xmlns:w10="urn:schemas-microsoft-com:office:word" xmlns:w="http://schemas.openxmlformats.org/wordprocessingml/2006/main" xmlns:w14="http://schemas.microsoft.com/office/word/2010/wordml" xmlns:wpg="http://schemas.microsoft.com/office/word/2010/wordprocessingGroup" xmlns:wpi="http://schemas.microsoft.com/office/word/2010/wordprocessingInk" xmlns:wne="http://schemas.microsoft.com/office/word/2006/wordml" xmlns:wps="http://schemas.microsoft.com/office/word/2010/wordprocessingShape" mc:Ignorable="w14 wp14">
+<w:hdr xmlns:wpc="http://schemas.microsoft.com/office/word/2010/wordprocessingCanvas" xmlns:cx="http://schemas.microsoft.com/office/drawing/2014/chartex" xmlns:cx1="http://schemas.microsoft.com/office/drawing/2015/9/8/chartex" xmlns:cx2="http://schemas.microsoft.com/office/drawing/2015/10/21/chartex" xmlns:cx3="http://schemas.microsoft.com/office/drawing/2016/5/9/chartex" xmlns:cx4="http://schemas.microsoft.com/office/drawing/2016/5/10/chartex" xmlns:cx5="http://schemas.microsoft.com/office/drawing/2016/5/11/chartex" xmlns:cx6="http://schemas.microsoft.com/office/drawing/2016/5/12/chartex" xmlns:cx7="http://schemas.microsoft.com/office/drawing/2016/5/13/chartex" xmlns:cx8="http://schemas.microsoft.com/office/drawing/2016/5/14/chartex" xmlns:mc="http://schemas.openxmlformats.org/markup-compatibility/2006" xmlns:aink="http://schemas.microsoft.com/office/drawing/2016/ink" xmlns:am3d="http://schemas.microsoft.com/office/drawing/2017/model3d" xmlns:o="urn:schemas-microsoft-com:office:office" xmlns:oel="http://schemas.microsoft.com/office/2019/extlst" xmlns:r="http://schemas.openxmlformats.org/officeDocument/2006/relationships" xmlns:m="http://schemas.openxmlformats.org/officeDocument/2006/math" xmlns:v="urn:schemas-microsoft-com:vml" xmlns:wp14="http://schemas.microsoft.com/office/word/2010/wordprocessingDrawing" xmlns:wp="http://schemas.openxmlformats.org/drawingml/2006/wordprocessingDrawing" xmlns:w10="urn:schemas-microsoft-com:office:word" xmlns:w="http://schemas.openxmlformats.org/wordprocessingml/2006/main" xmlns:w14="http://schemas.microsoft.com/office/word/2010/wordml" xmlns:w15="http://schemas.microsoft.com/office/word/2012/wordml" xmlns:w16cex="http://schemas.microsoft.com/office/word/2018/wordml/cex" xmlns:w16cid="http://schemas.microsoft.com/office/word/2016/wordml/cid" xmlns:w16="http://schemas.microsoft.com/office/word/2018/wordml" xmlns:w16sdtdh="http://schemas.microsoft.com/office/word/2020/wordml/sdtdatahash" xmlns:w16se="http://schemas.microsoft.com/office/word/2015/wordml/symex" xmlns:wpg="http://schemas.microsoft.com/office/word/2010/wordprocessingGroup" xmlns:wpi="http://schemas.microsoft.com/office/word/2010/wordprocessingInk" xmlns:wne="http://schemas.microsoft.com/office/word/2006/wordml" xmlns:wps="http://schemas.microsoft.com/office/word/2010/wordprocessingShape" mc:Ignorable="w14 w15 w16se w16cid w16 w16cex w16sdtdh wp14">
   <w:p>
     <w:pPr>
-      <w:pStyle w:val="En-tte"/>
+      <w:pStyle w:val="Header"/>
     </w:pPr>
-    <w:r>
-      <w:fldChar w:fldCharType="begin"/>
-    </w:r>
-    <w:r>
-      <w:instrText xml:space="preserve"> REF  Projet  \* MERGEFORMAT </w:instrText>
-    </w:r>
-    <w:r>
-      <w:fldChar w:fldCharType="separate"/>
-    </w:r>
-    <w:r>
-      <w:rPr>
-        <w:rFonts w:asciiTheme="minorHAnsi" w:hAnsiTheme="minorHAnsi"/>
-      </w:rPr>
-      <w:t xml:space="preserve">Maquette détaillée du cahier de spécif. </w:t>
-    </w:r>
-    <w:proofErr w:type="gramStart"/>
-    <w:r>
-      <w:rPr>
-        <w:rFonts w:asciiTheme="minorHAnsi" w:hAnsiTheme="minorHAnsi"/>
-      </w:rPr>
-      <w:t>pour</w:t>
-    </w:r>
-    <w:proofErr w:type="gramEnd"/>
-    <w:r>
-      <w:rPr>
-        <w:rFonts w:asciiTheme="minorHAnsi" w:hAnsiTheme="minorHAnsi"/>
-      </w:rPr>
-      <w:t xml:space="preserve"> les PFE</w:t>
-    </w:r>
-    <w:r>
-      <w:rPr>
-        <w:rFonts w:asciiTheme="minorHAnsi" w:hAnsiTheme="minorHAnsi"/>
-      </w:rPr>
-      <w:fldChar w:fldCharType="end"/>
-    </w:r>
+    <w:fldSimple w:instr=" REF  Projet  \* MERGEFORMAT ">
+      <w:r>
+        <w:rPr>
+          <w:rFonts w:asciiTheme="minorHAnsi" w:hAnsiTheme="minorHAnsi"/>
+        </w:rPr>
+        <w:t>Maquette détaillée du cahier de spécif. pour les PFE</w:t>
+      </w:r>
+    </w:fldSimple>
     <w:r>
       <w:rPr>
         <w:sz w:val="18"/>
@@ -5053,46 +4757,19 @@
 </file>
 
 <file path=word/header4.xml><?xml version="1.0" encoding="utf-8"?>
-<w:hdr xmlns:wpc="http://schemas.microsoft.com/office/word/2010/wordprocessingCanvas" xmlns:mo="http://schemas.microsoft.com/office/mac/office/2008/main" xmlns:mc="http://schemas.openxmlformats.org/markup-compatibility/2006" xmlns:mv="urn:schemas-microsoft-com:mac:vml" xmlns:o="urn:schemas-microsoft-com:office:office" xmlns:r="http://schemas.openxmlformats.org/officeDocument/2006/relationships" xmlns:m="http://schemas.openxmlformats.org/officeDocument/2006/math" xmlns:v="urn:schemas-microsoft-com:vml" xmlns:wp14="http://schemas.microsoft.com/office/word/2010/wordprocessingDrawing" xmlns:wp="http://schemas.openxmlformats.org/drawingml/2006/wordprocessingDrawing" xmlns:w10="urn:schemas-microsoft-com:office:word" xmlns:w="http://schemas.openxmlformats.org/wordprocessingml/2006/main" xmlns:w14="http://schemas.microsoft.com/office/word/2010/wordml" xmlns:wpg="http://schemas.microsoft.com/office/word/2010/wordprocessingGroup" xmlns:wpi="http://schemas.microsoft.com/office/word/2010/wordprocessingInk" xmlns:wne="http://schemas.microsoft.com/office/word/2006/wordml" xmlns:wps="http://schemas.microsoft.com/office/word/2010/wordprocessingShape" mc:Ignorable="w14 wp14">
+<w:hdr xmlns:wpc="http://schemas.microsoft.com/office/word/2010/wordprocessingCanvas" xmlns:cx="http://schemas.microsoft.com/office/drawing/2014/chartex" xmlns:cx1="http://schemas.microsoft.com/office/drawing/2015/9/8/chartex" xmlns:cx2="http://schemas.microsoft.com/office/drawing/2015/10/21/chartex" xmlns:cx3="http://schemas.microsoft.com/office/drawing/2016/5/9/chartex" xmlns:cx4="http://schemas.microsoft.com/office/drawing/2016/5/10/chartex" xmlns:cx5="http://schemas.microsoft.com/office/drawing/2016/5/11/chartex" xmlns:cx6="http://schemas.microsoft.com/office/drawing/2016/5/12/chartex" xmlns:cx7="http://schemas.microsoft.com/office/drawing/2016/5/13/chartex" xmlns:cx8="http://schemas.microsoft.com/office/drawing/2016/5/14/chartex" xmlns:mc="http://schemas.openxmlformats.org/markup-compatibility/2006" xmlns:aink="http://schemas.microsoft.com/office/drawing/2016/ink" xmlns:am3d="http://schemas.microsoft.com/office/drawing/2017/model3d" xmlns:o="urn:schemas-microsoft-com:office:office" xmlns:oel="http://schemas.microsoft.com/office/2019/extlst" xmlns:r="http://schemas.openxmlformats.org/officeDocument/2006/relationships" xmlns:m="http://schemas.openxmlformats.org/officeDocument/2006/math" xmlns:v="urn:schemas-microsoft-com:vml" xmlns:wp14="http://schemas.microsoft.com/office/word/2010/wordprocessingDrawing" xmlns:wp="http://schemas.openxmlformats.org/drawingml/2006/wordprocessingDrawing" xmlns:w10="urn:schemas-microsoft-com:office:word" xmlns:w="http://schemas.openxmlformats.org/wordprocessingml/2006/main" xmlns:w14="http://schemas.microsoft.com/office/word/2010/wordml" xmlns:w15="http://schemas.microsoft.com/office/word/2012/wordml" xmlns:w16cex="http://schemas.microsoft.com/office/word/2018/wordml/cex" xmlns:w16cid="http://schemas.microsoft.com/office/word/2016/wordml/cid" xmlns:w16="http://schemas.microsoft.com/office/word/2018/wordml" xmlns:w16sdtdh="http://schemas.microsoft.com/office/word/2020/wordml/sdtdatahash" xmlns:w16se="http://schemas.microsoft.com/office/word/2015/wordml/symex" xmlns:wpg="http://schemas.microsoft.com/office/word/2010/wordprocessingGroup" xmlns:wpi="http://schemas.microsoft.com/office/word/2010/wordprocessingInk" xmlns:wne="http://schemas.microsoft.com/office/word/2006/wordml" xmlns:wps="http://schemas.microsoft.com/office/word/2010/wordprocessingShape" mc:Ignorable="w14 w15 w16se w16cid w16 w16cex w16sdtdh wp14">
   <w:p>
     <w:pPr>
-      <w:pStyle w:val="En-tte"/>
+      <w:pStyle w:val="Header"/>
     </w:pPr>
-    <w:r>
-      <w:fldChar w:fldCharType="begin"/>
-    </w:r>
-    <w:r>
-      <w:instrText xml:space="preserve"> REF  Projet  \* MERGEFORMAT </w:instrText>
-    </w:r>
-    <w:r>
-      <w:fldChar w:fldCharType="separate"/>
-    </w:r>
-    <w:r>
-      <w:rPr>
-        <w:rFonts w:asciiTheme="minorHAnsi" w:hAnsiTheme="minorHAnsi"/>
-      </w:rPr>
-      <w:t xml:space="preserve">Maquette détaillée du cahier de spécif. </w:t>
-    </w:r>
-    <w:proofErr w:type="gramStart"/>
-    <w:r>
-      <w:rPr>
-        <w:rFonts w:asciiTheme="minorHAnsi" w:hAnsiTheme="minorHAnsi"/>
-      </w:rPr>
-      <w:t>pour</w:t>
-    </w:r>
-    <w:proofErr w:type="gramEnd"/>
-    <w:r>
-      <w:rPr>
-        <w:rFonts w:asciiTheme="minorHAnsi" w:hAnsiTheme="minorHAnsi"/>
-      </w:rPr>
-      <w:t xml:space="preserve"> les PFE</w:t>
-    </w:r>
-    <w:r>
-      <w:rPr>
-        <w:rFonts w:asciiTheme="minorHAnsi" w:hAnsiTheme="minorHAnsi"/>
-      </w:rPr>
-      <w:fldChar w:fldCharType="end"/>
-    </w:r>
+    <w:fldSimple w:instr=" REF  Projet  \* MERGEFORMAT ">
+      <w:r>
+        <w:rPr>
+          <w:rFonts w:asciiTheme="minorHAnsi" w:hAnsiTheme="minorHAnsi"/>
+        </w:rPr>
+        <w:t>Maquette détaillée du cahier de spécif. pour les PFE</w:t>
+      </w:r>
+    </w:fldSimple>
     <w:r>
       <w:rPr>
         <w:sz w:val="18"/>
@@ -5137,8 +4814,8 @@
 </file>
 
 <file path=word/numbering.xml><?xml version="1.0" encoding="utf-8"?>
-<w:numbering xmlns:wpc="http://schemas.microsoft.com/office/word/2010/wordprocessingCanvas" xmlns:mo="http://schemas.microsoft.com/office/mac/office/2008/main" xmlns:mc="http://schemas.openxmlformats.org/markup-compatibility/2006" xmlns:mv="urn:schemas-microsoft-com:mac:vml" xmlns:o="urn:schemas-microsoft-com:office:office" xmlns:r="http://schemas.openxmlformats.org/officeDocument/2006/relationships" xmlns:m="http://schemas.openxmlformats.org/officeDocument/2006/math" xmlns:v="urn:schemas-microsoft-com:vml" xmlns:wp14="http://schemas.microsoft.com/office/word/2010/wordprocessingDrawing" xmlns:wp="http://schemas.openxmlformats.org/drawingml/2006/wordprocessingDrawing" xmlns:w10="urn:schemas-microsoft-com:office:word" xmlns:w="http://schemas.openxmlformats.org/wordprocessingml/2006/main" xmlns:w14="http://schemas.microsoft.com/office/word/2010/wordml" xmlns:wpg="http://schemas.microsoft.com/office/word/2010/wordprocessingGroup" xmlns:wpi="http://schemas.microsoft.com/office/word/2010/wordprocessingInk" xmlns:wne="http://schemas.microsoft.com/office/word/2006/wordml" xmlns:wps="http://schemas.microsoft.com/office/word/2010/wordprocessingShape" mc:Ignorable="w14 wp14">
-  <w:abstractNum w:abstractNumId="0">
+<w:numbering xmlns:wpc="http://schemas.microsoft.com/office/word/2010/wordprocessingCanvas" xmlns:cx="http://schemas.microsoft.com/office/drawing/2014/chartex" xmlns:cx1="http://schemas.microsoft.com/office/drawing/2015/9/8/chartex" xmlns:cx2="http://schemas.microsoft.com/office/drawing/2015/10/21/chartex" xmlns:cx3="http://schemas.microsoft.com/office/drawing/2016/5/9/chartex" xmlns:cx4="http://schemas.microsoft.com/office/drawing/2016/5/10/chartex" xmlns:cx5="http://schemas.microsoft.com/office/drawing/2016/5/11/chartex" xmlns:cx6="http://schemas.microsoft.com/office/drawing/2016/5/12/chartex" xmlns:cx7="http://schemas.microsoft.com/office/drawing/2016/5/13/chartex" xmlns:cx8="http://schemas.microsoft.com/office/drawing/2016/5/14/chartex" xmlns:mc="http://schemas.openxmlformats.org/markup-compatibility/2006" xmlns:aink="http://schemas.microsoft.com/office/drawing/2016/ink" xmlns:am3d="http://schemas.microsoft.com/office/drawing/2017/model3d" xmlns:o="urn:schemas-microsoft-com:office:office" xmlns:oel="http://schemas.microsoft.com/office/2019/extlst" xmlns:r="http://schemas.openxmlformats.org/officeDocument/2006/relationships" xmlns:m="http://schemas.openxmlformats.org/officeDocument/2006/math" xmlns:v="urn:schemas-microsoft-com:vml" xmlns:wp14="http://schemas.microsoft.com/office/word/2010/wordprocessingDrawing" xmlns:wp="http://schemas.openxmlformats.org/drawingml/2006/wordprocessingDrawing" xmlns:w10="urn:schemas-microsoft-com:office:word" xmlns:w="http://schemas.openxmlformats.org/wordprocessingml/2006/main" xmlns:w14="http://schemas.microsoft.com/office/word/2010/wordml" xmlns:w15="http://schemas.microsoft.com/office/word/2012/wordml" xmlns:w16cex="http://schemas.microsoft.com/office/word/2018/wordml/cex" xmlns:w16cid="http://schemas.microsoft.com/office/word/2016/wordml/cid" xmlns:w16="http://schemas.microsoft.com/office/word/2018/wordml" xmlns:w16sdtdh="http://schemas.microsoft.com/office/word/2020/wordml/sdtdatahash" xmlns:w16se="http://schemas.microsoft.com/office/word/2015/wordml/symex" xmlns:wpg="http://schemas.microsoft.com/office/word/2010/wordprocessingGroup" xmlns:wpi="http://schemas.microsoft.com/office/word/2010/wordprocessingInk" xmlns:wne="http://schemas.microsoft.com/office/word/2006/wordml" xmlns:wps="http://schemas.microsoft.com/office/word/2010/wordprocessingShape" mc:Ignorable="w14 w15 w16se w16cid w16 w16cex w16sdtdh wp14">
+  <w:abstractNum w:abstractNumId="0" w15:restartNumberingAfterBreak="0">
     <w:nsid w:val="00D93C0F"/>
     <w:multiLevelType w:val="hybridMultilevel"/>
     <w:tmpl w:val="8C32D078"/>
@@ -5251,7 +4928,7 @@
       </w:rPr>
     </w:lvl>
   </w:abstractNum>
-  <w:abstractNum w:abstractNumId="1">
+  <w:abstractNum w:abstractNumId="1" w15:restartNumberingAfterBreak="0">
     <w:nsid w:val="01925BCF"/>
     <w:multiLevelType w:val="hybridMultilevel"/>
     <w:tmpl w:val="C3D0921C"/>
@@ -5364,7 +5041,7 @@
       </w:rPr>
     </w:lvl>
   </w:abstractNum>
-  <w:abstractNum w:abstractNumId="2">
+  <w:abstractNum w:abstractNumId="2" w15:restartNumberingAfterBreak="0">
     <w:nsid w:val="036019BD"/>
     <w:multiLevelType w:val="hybridMultilevel"/>
     <w:tmpl w:val="5238A46C"/>
@@ -5477,7 +5154,7 @@
       </w:rPr>
     </w:lvl>
   </w:abstractNum>
-  <w:abstractNum w:abstractNumId="3">
+  <w:abstractNum w:abstractNumId="3" w15:restartNumberingAfterBreak="0">
     <w:nsid w:val="0668731D"/>
     <w:multiLevelType w:val="hybridMultilevel"/>
     <w:tmpl w:val="C55A86BC"/>
@@ -5563,7 +5240,7 @@
       </w:pPr>
     </w:lvl>
   </w:abstractNum>
-  <w:abstractNum w:abstractNumId="4">
+  <w:abstractNum w:abstractNumId="4" w15:restartNumberingAfterBreak="0">
     <w:nsid w:val="07BF5570"/>
     <w:multiLevelType w:val="multilevel"/>
     <w:tmpl w:val="11E247C4"/>
@@ -5653,7 +5330,7 @@
       </w:pPr>
     </w:lvl>
   </w:abstractNum>
-  <w:abstractNum w:abstractNumId="5">
+  <w:abstractNum w:abstractNumId="5" w15:restartNumberingAfterBreak="0">
     <w:nsid w:val="1097188A"/>
     <w:multiLevelType w:val="hybridMultilevel"/>
     <w:tmpl w:val="4D8C8450"/>
@@ -5766,7 +5443,7 @@
       </w:rPr>
     </w:lvl>
   </w:abstractNum>
-  <w:abstractNum w:abstractNumId="6">
+  <w:abstractNum w:abstractNumId="6" w15:restartNumberingAfterBreak="0">
     <w:nsid w:val="13A12BA7"/>
     <w:multiLevelType w:val="multilevel"/>
     <w:tmpl w:val="11E247C4"/>
@@ -5856,7 +5533,7 @@
       </w:pPr>
     </w:lvl>
   </w:abstractNum>
-  <w:abstractNum w:abstractNumId="7">
+  <w:abstractNum w:abstractNumId="7" w15:restartNumberingAfterBreak="0">
     <w:nsid w:val="13D20BA8"/>
     <w:multiLevelType w:val="hybridMultilevel"/>
     <w:tmpl w:val="D6620598"/>
@@ -5942,7 +5619,7 @@
       </w:pPr>
     </w:lvl>
   </w:abstractNum>
-  <w:abstractNum w:abstractNumId="8">
+  <w:abstractNum w:abstractNumId="8" w15:restartNumberingAfterBreak="0">
     <w:nsid w:val="149B238B"/>
     <w:multiLevelType w:val="hybridMultilevel"/>
     <w:tmpl w:val="9244BE6E"/>
@@ -6055,7 +5732,7 @@
       </w:rPr>
     </w:lvl>
   </w:abstractNum>
-  <w:abstractNum w:abstractNumId="9">
+  <w:abstractNum w:abstractNumId="9" w15:restartNumberingAfterBreak="0">
     <w:nsid w:val="1ADA5120"/>
     <w:multiLevelType w:val="hybridMultilevel"/>
     <w:tmpl w:val="0292E9D0"/>
@@ -6168,7 +5845,7 @@
       </w:rPr>
     </w:lvl>
   </w:abstractNum>
-  <w:abstractNum w:abstractNumId="10">
+  <w:abstractNum w:abstractNumId="10" w15:restartNumberingAfterBreak="0">
     <w:nsid w:val="1B7A4B11"/>
     <w:multiLevelType w:val="hybridMultilevel"/>
     <w:tmpl w:val="36C461A2"/>
@@ -6281,7 +5958,7 @@
       </w:rPr>
     </w:lvl>
   </w:abstractNum>
-  <w:abstractNum w:abstractNumId="11">
+  <w:abstractNum w:abstractNumId="11" w15:restartNumberingAfterBreak="0">
     <w:nsid w:val="1CC55860"/>
     <w:multiLevelType w:val="hybridMultilevel"/>
     <w:tmpl w:val="273CA468"/>
@@ -6394,7 +6071,7 @@
       </w:rPr>
     </w:lvl>
   </w:abstractNum>
-  <w:abstractNum w:abstractNumId="12">
+  <w:abstractNum w:abstractNumId="12" w15:restartNumberingAfterBreak="0">
     <w:nsid w:val="3FE15BBD"/>
     <w:multiLevelType w:val="multilevel"/>
     <w:tmpl w:val="040C001F"/>
@@ -6480,7 +6157,7 @@
       </w:pPr>
     </w:lvl>
   </w:abstractNum>
-  <w:abstractNum w:abstractNumId="13">
+  <w:abstractNum w:abstractNumId="13" w15:restartNumberingAfterBreak="0">
     <w:nsid w:val="49AD47AB"/>
     <w:multiLevelType w:val="multilevel"/>
     <w:tmpl w:val="11E247C4"/>
@@ -6570,7 +6247,7 @@
       </w:pPr>
     </w:lvl>
   </w:abstractNum>
-  <w:abstractNum w:abstractNumId="14">
+  <w:abstractNum w:abstractNumId="14" w15:restartNumberingAfterBreak="0">
     <w:nsid w:val="4D0C7D19"/>
     <w:multiLevelType w:val="hybridMultilevel"/>
     <w:tmpl w:val="073A8F1A"/>
@@ -6683,7 +6360,7 @@
       </w:rPr>
     </w:lvl>
   </w:abstractNum>
-  <w:abstractNum w:abstractNumId="15">
+  <w:abstractNum w:abstractNumId="15" w15:restartNumberingAfterBreak="0">
     <w:nsid w:val="53384729"/>
     <w:multiLevelType w:val="hybridMultilevel"/>
     <w:tmpl w:val="5E60F554"/>
@@ -6796,7 +6473,7 @@
       </w:rPr>
     </w:lvl>
   </w:abstractNum>
-  <w:abstractNum w:abstractNumId="16">
+  <w:abstractNum w:abstractNumId="16" w15:restartNumberingAfterBreak="0">
     <w:nsid w:val="5AC7565A"/>
     <w:multiLevelType w:val="multilevel"/>
     <w:tmpl w:val="ECE4771C"/>
@@ -6886,7 +6563,7 @@
       </w:pPr>
     </w:lvl>
   </w:abstractNum>
-  <w:abstractNum w:abstractNumId="17">
+  <w:abstractNum w:abstractNumId="17" w15:restartNumberingAfterBreak="0">
     <w:nsid w:val="5D071694"/>
     <w:multiLevelType w:val="multilevel"/>
     <w:tmpl w:val="11E247C4"/>
@@ -6976,7 +6653,7 @@
       </w:pPr>
     </w:lvl>
   </w:abstractNum>
-  <w:abstractNum w:abstractNumId="18">
+  <w:abstractNum w:abstractNumId="18" w15:restartNumberingAfterBreak="0">
     <w:nsid w:val="61874EFA"/>
     <w:multiLevelType w:val="multilevel"/>
     <w:tmpl w:val="040C001F"/>
@@ -7062,7 +6739,7 @@
       </w:pPr>
     </w:lvl>
   </w:abstractNum>
-  <w:abstractNum w:abstractNumId="19">
+  <w:abstractNum w:abstractNumId="19" w15:restartNumberingAfterBreak="0">
     <w:nsid w:val="62DF4351"/>
     <w:multiLevelType w:val="hybridMultilevel"/>
     <w:tmpl w:val="5802B3B6"/>
@@ -7175,7 +6852,7 @@
       </w:rPr>
     </w:lvl>
   </w:abstractNum>
-  <w:abstractNum w:abstractNumId="20">
+  <w:abstractNum w:abstractNumId="20" w15:restartNumberingAfterBreak="0">
     <w:nsid w:val="6F3F18FF"/>
     <w:multiLevelType w:val="hybridMultilevel"/>
     <w:tmpl w:val="3B50E506"/>
@@ -7288,7 +6965,7 @@
       </w:rPr>
     </w:lvl>
   </w:abstractNum>
-  <w:abstractNum w:abstractNumId="21">
+  <w:abstractNum w:abstractNumId="21" w15:restartNumberingAfterBreak="0">
     <w:nsid w:val="71D665BF"/>
     <w:multiLevelType w:val="multilevel"/>
     <w:tmpl w:val="11E247C4"/>
@@ -7378,7 +7055,7 @@
       </w:pPr>
     </w:lvl>
   </w:abstractNum>
-  <w:abstractNum w:abstractNumId="22">
+  <w:abstractNum w:abstractNumId="22" w15:restartNumberingAfterBreak="0">
     <w:nsid w:val="73B835FF"/>
     <w:multiLevelType w:val="multilevel"/>
     <w:tmpl w:val="11E247C4"/>
@@ -7468,7 +7145,7 @@
       </w:pPr>
     </w:lvl>
   </w:abstractNum>
-  <w:abstractNum w:abstractNumId="23">
+  <w:abstractNum w:abstractNumId="23" w15:restartNumberingAfterBreak="0">
     <w:nsid w:val="770C51D8"/>
     <w:multiLevelType w:val="hybridMultilevel"/>
     <w:tmpl w:val="3F2C0074"/>
@@ -7581,13 +7258,14 @@
       </w:rPr>
     </w:lvl>
   </w:abstractNum>
-  <w:abstractNum w:abstractNumId="24">
+  <w:abstractNum w:abstractNumId="24" w15:restartNumberingAfterBreak="0">
     <w:nsid w:val="775A1404"/>
     <w:multiLevelType w:val="multilevel"/>
     <w:tmpl w:val="9F56389E"/>
     <w:lvl w:ilvl="0">
       <w:start w:val="1"/>
       <w:numFmt w:val="decimal"/>
+      <w:pStyle w:val="Heading2"/>
       <w:lvlText w:val="%1."/>
       <w:lvlJc w:val="left"/>
       <w:pPr>
@@ -7600,6 +7278,7 @@
     <w:lvl w:ilvl="1">
       <w:start w:val="1"/>
       <w:numFmt w:val="decimal"/>
+      <w:pStyle w:val="Heading3"/>
       <w:lvlText w:val="%1.%2."/>
       <w:lvlJc w:val="left"/>
       <w:pPr>
@@ -7612,6 +7291,7 @@
     <w:lvl w:ilvl="2">
       <w:start w:val="1"/>
       <w:numFmt w:val="decimal"/>
+      <w:pStyle w:val="Heading4"/>
       <w:lvlText w:val="%1.%2.%3."/>
       <w:lvlJc w:val="left"/>
       <w:pPr>
@@ -7694,7 +7374,7 @@
       </w:rPr>
     </w:lvl>
   </w:abstractNum>
-  <w:abstractNum w:abstractNumId="25">
+  <w:abstractNum w:abstractNumId="25" w15:restartNumberingAfterBreak="0">
     <w:nsid w:val="77EA0F06"/>
     <w:multiLevelType w:val="hybridMultilevel"/>
     <w:tmpl w:val="20D02CC8"/>
@@ -7780,85 +7460,85 @@
       </w:pPr>
     </w:lvl>
   </w:abstractNum>
-  <w:num w:numId="1">
+  <w:num w:numId="1" w16cid:durableId="326127801">
     <w:abstractNumId w:val="7"/>
   </w:num>
-  <w:num w:numId="2">
+  <w:num w:numId="2" w16cid:durableId="928346718">
     <w:abstractNumId w:val="12"/>
   </w:num>
-  <w:num w:numId="3">
+  <w:num w:numId="3" w16cid:durableId="553156430">
     <w:abstractNumId w:val="18"/>
   </w:num>
-  <w:num w:numId="4">
+  <w:num w:numId="4" w16cid:durableId="1543329082">
     <w:abstractNumId w:val="6"/>
   </w:num>
-  <w:num w:numId="5">
+  <w:num w:numId="5" w16cid:durableId="1077706734">
     <w:abstractNumId w:val="17"/>
   </w:num>
-  <w:num w:numId="6">
+  <w:num w:numId="6" w16cid:durableId="796022439">
     <w:abstractNumId w:val="4"/>
   </w:num>
-  <w:num w:numId="7">
+  <w:num w:numId="7" w16cid:durableId="678628814">
     <w:abstractNumId w:val="22"/>
   </w:num>
-  <w:num w:numId="8">
+  <w:num w:numId="8" w16cid:durableId="1268585058">
     <w:abstractNumId w:val="13"/>
   </w:num>
-  <w:num w:numId="9">
+  <w:num w:numId="9" w16cid:durableId="788207824">
     <w:abstractNumId w:val="21"/>
   </w:num>
-  <w:num w:numId="10">
+  <w:num w:numId="10" w16cid:durableId="315762383">
     <w:abstractNumId w:val="16"/>
   </w:num>
-  <w:num w:numId="11">
+  <w:num w:numId="11" w16cid:durableId="1298291651">
     <w:abstractNumId w:val="25"/>
   </w:num>
-  <w:num w:numId="12">
+  <w:num w:numId="12" w16cid:durableId="1092891052">
     <w:abstractNumId w:val="3"/>
   </w:num>
-  <w:num w:numId="13">
+  <w:num w:numId="13" w16cid:durableId="888421237">
     <w:abstractNumId w:val="24"/>
   </w:num>
-  <w:num w:numId="14">
+  <w:num w:numId="14" w16cid:durableId="1376388376">
     <w:abstractNumId w:val="15"/>
   </w:num>
-  <w:num w:numId="15">
+  <w:num w:numId="15" w16cid:durableId="188035007">
     <w:abstractNumId w:val="0"/>
   </w:num>
-  <w:num w:numId="16">
+  <w:num w:numId="16" w16cid:durableId="49157278">
     <w:abstractNumId w:val="9"/>
   </w:num>
-  <w:num w:numId="17">
+  <w:num w:numId="17" w16cid:durableId="1839299388">
     <w:abstractNumId w:val="19"/>
   </w:num>
-  <w:num w:numId="18">
+  <w:num w:numId="18" w16cid:durableId="2118283841">
     <w:abstractNumId w:val="23"/>
   </w:num>
-  <w:num w:numId="19">
+  <w:num w:numId="19" w16cid:durableId="1653290804">
     <w:abstractNumId w:val="5"/>
   </w:num>
-  <w:num w:numId="20">
+  <w:num w:numId="20" w16cid:durableId="1204558082">
     <w:abstractNumId w:val="1"/>
   </w:num>
-  <w:num w:numId="21">
+  <w:num w:numId="21" w16cid:durableId="1691836903">
     <w:abstractNumId w:val="11"/>
   </w:num>
-  <w:num w:numId="22">
+  <w:num w:numId="22" w16cid:durableId="990720923">
     <w:abstractNumId w:val="14"/>
   </w:num>
-  <w:num w:numId="23">
+  <w:num w:numId="23" w16cid:durableId="436758322">
     <w:abstractNumId w:val="8"/>
   </w:num>
-  <w:num w:numId="24">
+  <w:num w:numId="24" w16cid:durableId="643629427">
     <w:abstractNumId w:val="10"/>
   </w:num>
-  <w:num w:numId="25">
+  <w:num w:numId="25" w16cid:durableId="168525136">
     <w:abstractNumId w:val="20"/>
   </w:num>
-  <w:num w:numId="26">
+  <w:num w:numId="26" w16cid:durableId="411585365">
     <w:abstractNumId w:val="2"/>
   </w:num>
-  <w:num w:numId="27">
+  <w:num w:numId="27" w16cid:durableId="792211521">
     <w:abstractNumId w:val="24"/>
     <w:lvlOverride w:ilvl="0">
       <w:startOverride w:val="1"/>
@@ -7892,7 +7572,7 @@
 </file>
 
 <file path=word/styles.xml><?xml version="1.0" encoding="utf-8"?>
-<w:styles xmlns:mc="http://schemas.openxmlformats.org/markup-compatibility/2006" xmlns:r="http://schemas.openxmlformats.org/officeDocument/2006/relationships" xmlns:w="http://schemas.openxmlformats.org/wordprocessingml/2006/main" xmlns:w14="http://schemas.microsoft.com/office/word/2010/wordml" mc:Ignorable="w14">
+<w:styles xmlns:mc="http://schemas.openxmlformats.org/markup-compatibility/2006" xmlns:r="http://schemas.openxmlformats.org/officeDocument/2006/relationships" xmlns:w="http://schemas.openxmlformats.org/wordprocessingml/2006/main" xmlns:w14="http://schemas.microsoft.com/office/word/2010/wordml" xmlns:w15="http://schemas.microsoft.com/office/word/2012/wordml" xmlns:w16cex="http://schemas.microsoft.com/office/word/2018/wordml/cex" xmlns:w16cid="http://schemas.microsoft.com/office/word/2016/wordml/cid" xmlns:w16="http://schemas.microsoft.com/office/word/2018/wordml" xmlns:w16sdtdh="http://schemas.microsoft.com/office/word/2020/wordml/sdtdatahash" xmlns:w16se="http://schemas.microsoft.com/office/word/2015/wordml/symex" mc:Ignorable="w14 w15 w16se w16cid w16 w16cex w16sdtdh">
   <w:docDefaults>
     <w:rPrDefault>
       <w:rPr>
@@ -7902,144 +7582,374 @@
     </w:rPrDefault>
     <w:pPrDefault/>
   </w:docDefaults>
-  <w:latentStyles w:defLockedState="0" w:defUIPriority="99" w:defSemiHidden="1" w:defUnhideWhenUsed="1" w:defQFormat="0" w:count="276">
-    <w:lsdException w:name="Normal" w:semiHidden="0" w:uiPriority="0" w:unhideWhenUsed="0" w:qFormat="1"/>
-    <w:lsdException w:name="heading 1" w:semiHidden="0" w:uiPriority="9" w:unhideWhenUsed="0" w:qFormat="1"/>
-    <w:lsdException w:name="heading 2" w:uiPriority="9" w:qFormat="1"/>
-    <w:lsdException w:name="heading 3" w:uiPriority="9" w:qFormat="1"/>
-    <w:lsdException w:name="heading 4" w:uiPriority="9" w:qFormat="1"/>
-    <w:lsdException w:name="heading 5" w:uiPriority="9" w:qFormat="1"/>
-    <w:lsdException w:name="heading 6" w:uiPriority="9" w:qFormat="1"/>
-    <w:lsdException w:name="heading 7" w:uiPriority="9" w:qFormat="1"/>
-    <w:lsdException w:name="heading 8" w:uiPriority="9" w:qFormat="1"/>
-    <w:lsdException w:name="heading 9" w:uiPriority="9" w:qFormat="1"/>
-    <w:lsdException w:name="toc 1" w:uiPriority="39"/>
-    <w:lsdException w:name="toc 2" w:uiPriority="39"/>
-    <w:lsdException w:name="toc 3" w:uiPriority="39"/>
-    <w:lsdException w:name="toc 4" w:uiPriority="39"/>
-    <w:lsdException w:name="toc 5" w:uiPriority="39"/>
-    <w:lsdException w:name="toc 6" w:uiPriority="39"/>
-    <w:lsdException w:name="toc 7" w:uiPriority="39"/>
-    <w:lsdException w:name="toc 8" w:uiPriority="39"/>
-    <w:lsdException w:name="toc 9" w:uiPriority="39"/>
-    <w:lsdException w:name="caption" w:uiPriority="35" w:qFormat="1"/>
-    <w:lsdException w:name="Title" w:semiHidden="0" w:uiPriority="10" w:unhideWhenUsed="0" w:qFormat="1"/>
-    <w:lsdException w:name="Default Paragraph Font" w:uiPriority="1"/>
-    <w:lsdException w:name="Subtitle" w:semiHidden="0" w:uiPriority="11" w:unhideWhenUsed="0" w:qFormat="1"/>
-    <w:lsdException w:name="Strong" w:semiHidden="0" w:uiPriority="22" w:unhideWhenUsed="0" w:qFormat="1"/>
-    <w:lsdException w:name="Emphasis" w:semiHidden="0" w:uiPriority="20" w:unhideWhenUsed="0" w:qFormat="1"/>
-    <w:lsdException w:name="Table Grid" w:semiHidden="0" w:uiPriority="59" w:unhideWhenUsed="0"/>
-    <w:lsdException w:name="Placeholder Text" w:unhideWhenUsed="0"/>
-    <w:lsdException w:name="No Spacing" w:semiHidden="0" w:uiPriority="1" w:unhideWhenUsed="0" w:qFormat="1"/>
-    <w:lsdException w:name="Light Shading" w:semiHidden="0" w:uiPriority="60" w:unhideWhenUsed="0"/>
-    <w:lsdException w:name="Light List" w:semiHidden="0" w:uiPriority="61" w:unhideWhenUsed="0"/>
-    <w:lsdException w:name="Light Grid" w:semiHidden="0" w:uiPriority="62" w:unhideWhenUsed="0"/>
-    <w:lsdException w:name="Medium Shading 1" w:semiHidden="0" w:uiPriority="63" w:unhideWhenUsed="0"/>
-    <w:lsdException w:name="Medium Shading 2" w:semiHidden="0" w:uiPriority="64" w:unhideWhenUsed="0"/>
-    <w:lsdException w:name="Medium List 1" w:semiHidden="0" w:uiPriority="65" w:unhideWhenUsed="0"/>
-    <w:lsdException w:name="Medium List 2" w:semiHidden="0" w:uiPriority="66" w:unhideWhenUsed="0"/>
-    <w:lsdException w:name="Medium Grid 1" w:semiHidden="0" w:uiPriority="67" w:unhideWhenUsed="0"/>
-    <w:lsdException w:name="Medium Grid 2" w:semiHidden="0" w:uiPriority="68" w:unhideWhenUsed="0"/>
-    <w:lsdException w:name="Medium Grid 3" w:semiHidden="0" w:uiPriority="69" w:unhideWhenUsed="0"/>
-    <w:lsdException w:name="Dark List" w:semiHidden="0" w:uiPriority="70" w:unhideWhenUsed="0"/>
-    <w:lsdException w:name="Colorful Shading" w:semiHidden="0" w:uiPriority="71" w:unhideWhenUsed="0"/>
-    <w:lsdException w:name="Colorful List" w:semiHidden="0" w:uiPriority="72" w:unhideWhenUsed="0"/>
-    <w:lsdException w:name="Colorful Grid" w:semiHidden="0" w:uiPriority="73" w:unhideWhenUsed="0"/>
-    <w:lsdException w:name="Light Shading Accent 1" w:semiHidden="0" w:uiPriority="60" w:unhideWhenUsed="0"/>
-    <w:lsdException w:name="Light List Accent 1" w:semiHidden="0" w:uiPriority="61" w:unhideWhenUsed="0"/>
-    <w:lsdException w:name="Light Grid Accent 1" w:semiHidden="0" w:uiPriority="62" w:unhideWhenUsed="0"/>
-    <w:lsdException w:name="Medium Shading 1 Accent 1" w:semiHidden="0" w:uiPriority="63" w:unhideWhenUsed="0"/>
-    <w:lsdException w:name="Medium Shading 2 Accent 1" w:semiHidden="0" w:uiPriority="64" w:unhideWhenUsed="0"/>
-    <w:lsdException w:name="Medium List 1 Accent 1" w:semiHidden="0" w:uiPriority="65" w:unhideWhenUsed="0"/>
-    <w:lsdException w:name="Revision" w:unhideWhenUsed="0"/>
-    <w:lsdException w:name="List Paragraph" w:semiHidden="0" w:uiPriority="34" w:unhideWhenUsed="0" w:qFormat="1"/>
-    <w:lsdException w:name="Quote" w:semiHidden="0" w:uiPriority="29" w:unhideWhenUsed="0" w:qFormat="1"/>
-    <w:lsdException w:name="Intense Quote" w:semiHidden="0" w:uiPriority="30" w:unhideWhenUsed="0" w:qFormat="1"/>
-    <w:lsdException w:name="Medium List 2 Accent 1" w:semiHidden="0" w:uiPriority="66" w:unhideWhenUsed="0"/>
-    <w:lsdException w:name="Medium Grid 1 Accent 1" w:semiHidden="0" w:uiPriority="67" w:unhideWhenUsed="0"/>
-    <w:lsdException w:name="Medium Grid 2 Accent 1" w:semiHidden="0" w:uiPriority="68" w:unhideWhenUsed="0"/>
-    <w:lsdException w:name="Medium Grid 3 Accent 1" w:semiHidden="0" w:uiPriority="69" w:unhideWhenUsed="0"/>
-    <w:lsdException w:name="Dark List Accent 1" w:semiHidden="0" w:uiPriority="70" w:unhideWhenUsed="0"/>
-    <w:lsdException w:name="Colorful Shading Accent 1" w:semiHidden="0" w:uiPriority="71" w:unhideWhenUsed="0"/>
-    <w:lsdException w:name="Colorful List Accent 1" w:semiHidden="0" w:uiPriority="72" w:unhideWhenUsed="0"/>
-    <w:lsdException w:name="Colorful Grid Accent 1" w:semiHidden="0" w:uiPriority="73" w:unhideWhenUsed="0"/>
-    <w:lsdException w:name="Light Shading Accent 2" w:semiHidden="0" w:uiPriority="60" w:unhideWhenUsed="0"/>
-    <w:lsdException w:name="Light List Accent 2" w:semiHidden="0" w:uiPriority="61" w:unhideWhenUsed="0"/>
-    <w:lsdException w:name="Light Grid Accent 2" w:semiHidden="0" w:uiPriority="62" w:unhideWhenUsed="0"/>
-    <w:lsdException w:name="Medium Shading 1 Accent 2" w:semiHidden="0" w:uiPriority="63" w:unhideWhenUsed="0"/>
-    <w:lsdException w:name="Medium Shading 2 Accent 2" w:semiHidden="0" w:uiPriority="64" w:unhideWhenUsed="0"/>
-    <w:lsdException w:name="Medium List 1 Accent 2" w:semiHidden="0" w:uiPriority="65" w:unhideWhenUsed="0"/>
-    <w:lsdException w:name="Medium List 2 Accent 2" w:semiHidden="0" w:uiPriority="66" w:unhideWhenUsed="0"/>
-    <w:lsdException w:name="Medium Grid 1 Accent 2" w:semiHidden="0" w:uiPriority="67" w:unhideWhenUsed="0"/>
-    <w:lsdException w:name="Medium Grid 2 Accent 2" w:semiHidden="0" w:uiPriority="68" w:unhideWhenUsed="0"/>
-    <w:lsdException w:name="Medium Grid 3 Accent 2" w:semiHidden="0" w:uiPriority="69" w:unhideWhenUsed="0"/>
-    <w:lsdException w:name="Dark List Accent 2" w:semiHidden="0" w:uiPriority="70" w:unhideWhenUsed="0"/>
-    <w:lsdException w:name="Colorful Shading Accent 2" w:semiHidden="0" w:uiPriority="71" w:unhideWhenUsed="0"/>
-    <w:lsdException w:name="Colorful List Accent 2" w:semiHidden="0" w:uiPriority="72" w:unhideWhenUsed="0"/>
-    <w:lsdException w:name="Colorful Grid Accent 2" w:semiHidden="0" w:uiPriority="73" w:unhideWhenUsed="0"/>
-    <w:lsdException w:name="Light Shading Accent 3" w:semiHidden="0" w:uiPriority="60" w:unhideWhenUsed="0"/>
-    <w:lsdException w:name="Light List Accent 3" w:semiHidden="0" w:uiPriority="61" w:unhideWhenUsed="0"/>
-    <w:lsdException w:name="Light Grid Accent 3" w:semiHidden="0" w:uiPriority="62" w:unhideWhenUsed="0"/>
-    <w:lsdException w:name="Medium Shading 1 Accent 3" w:semiHidden="0" w:uiPriority="63" w:unhideWhenUsed="0"/>
-    <w:lsdException w:name="Medium Shading 2 Accent 3" w:semiHidden="0" w:uiPriority="64" w:unhideWhenUsed="0"/>
-    <w:lsdException w:name="Medium List 1 Accent 3" w:semiHidden="0" w:uiPriority="65" w:unhideWhenUsed="0"/>
-    <w:lsdException w:name="Medium List 2 Accent 3" w:semiHidden="0" w:uiPriority="66" w:unhideWhenUsed="0"/>
-    <w:lsdException w:name="Medium Grid 1 Accent 3" w:semiHidden="0" w:uiPriority="67" w:unhideWhenUsed="0"/>
-    <w:lsdException w:name="Medium Grid 2 Accent 3" w:semiHidden="0" w:uiPriority="68" w:unhideWhenUsed="0"/>
-    <w:lsdException w:name="Medium Grid 3 Accent 3" w:semiHidden="0" w:uiPriority="69" w:unhideWhenUsed="0"/>
-    <w:lsdException w:name="Dark List Accent 3" w:semiHidden="0" w:uiPriority="70" w:unhideWhenUsed="0"/>
-    <w:lsdException w:name="Colorful Shading Accent 3" w:semiHidden="0" w:uiPriority="71" w:unhideWhenUsed="0"/>
-    <w:lsdException w:name="Colorful List Accent 3" w:semiHidden="0" w:uiPriority="72" w:unhideWhenUsed="0"/>
-    <w:lsdException w:name="Colorful Grid Accent 3" w:semiHidden="0" w:uiPriority="73" w:unhideWhenUsed="0"/>
-    <w:lsdException w:name="Light Shading Accent 4" w:semiHidden="0" w:uiPriority="60" w:unhideWhenUsed="0"/>
-    <w:lsdException w:name="Light List Accent 4" w:semiHidden="0" w:uiPriority="61" w:unhideWhenUsed="0"/>
-    <w:lsdException w:name="Light Grid Accent 4" w:semiHidden="0" w:uiPriority="62" w:unhideWhenUsed="0"/>
-    <w:lsdException w:name="Medium Shading 1 Accent 4" w:semiHidden="0" w:uiPriority="63" w:unhideWhenUsed="0"/>
-    <w:lsdException w:name="Medium Shading 2 Accent 4" w:semiHidden="0" w:uiPriority="64" w:unhideWhenUsed="0"/>
-    <w:lsdException w:name="Medium List 1 Accent 4" w:semiHidden="0" w:uiPriority="65" w:unhideWhenUsed="0"/>
-    <w:lsdException w:name="Medium List 2 Accent 4" w:semiHidden="0" w:uiPriority="66" w:unhideWhenUsed="0"/>
-    <w:lsdException w:name="Medium Grid 1 Accent 4" w:semiHidden="0" w:uiPriority="67" w:unhideWhenUsed="0"/>
-    <w:lsdException w:name="Medium Grid 2 Accent 4" w:semiHidden="0" w:uiPriority="68" w:unhideWhenUsed="0"/>
-    <w:lsdException w:name="Medium Grid 3 Accent 4" w:semiHidden="0" w:uiPriority="69" w:unhideWhenUsed="0"/>
-    <w:lsdException w:name="Dark List Accent 4" w:semiHidden="0" w:uiPriority="70" w:unhideWhenUsed="0"/>
-    <w:lsdException w:name="Colorful Shading Accent 4" w:semiHidden="0" w:uiPriority="71" w:unhideWhenUsed="0"/>
-    <w:lsdException w:name="Colorful List Accent 4" w:semiHidden="0" w:uiPriority="72" w:unhideWhenUsed="0"/>
-    <w:lsdException w:name="Colorful Grid Accent 4" w:semiHidden="0" w:uiPriority="73" w:unhideWhenUsed="0"/>
-    <w:lsdException w:name="Light Shading Accent 5" w:semiHidden="0" w:uiPriority="60" w:unhideWhenUsed="0"/>
-    <w:lsdException w:name="Light List Accent 5" w:semiHidden="0" w:uiPriority="61" w:unhideWhenUsed="0"/>
-    <w:lsdException w:name="Light Grid Accent 5" w:semiHidden="0" w:uiPriority="62" w:unhideWhenUsed="0"/>
-    <w:lsdException w:name="Medium Shading 1 Accent 5" w:semiHidden="0" w:uiPriority="63" w:unhideWhenUsed="0"/>
-    <w:lsdException w:name="Medium Shading 2 Accent 5" w:semiHidden="0" w:uiPriority="64" w:unhideWhenUsed="0"/>
-    <w:lsdException w:name="Medium List 1 Accent 5" w:semiHidden="0" w:uiPriority="65" w:unhideWhenUsed="0"/>
-    <w:lsdException w:name="Medium List 2 Accent 5" w:semiHidden="0" w:uiPriority="66" w:unhideWhenUsed="0"/>
-    <w:lsdException w:name="Medium Grid 1 Accent 5" w:semiHidden="0" w:uiPriority="67" w:unhideWhenUsed="0"/>
-    <w:lsdException w:name="Medium Grid 2 Accent 5" w:semiHidden="0" w:uiPriority="68" w:unhideWhenUsed="0"/>
-    <w:lsdException w:name="Medium Grid 3 Accent 5" w:semiHidden="0" w:uiPriority="69" w:unhideWhenUsed="0"/>
-    <w:lsdException w:name="Dark List Accent 5" w:semiHidden="0" w:uiPriority="70" w:unhideWhenUsed="0"/>
-    <w:lsdException w:name="Colorful Shading Accent 5" w:semiHidden="0" w:uiPriority="71" w:unhideWhenUsed="0"/>
-    <w:lsdException w:name="Colorful List Accent 5" w:semiHidden="0" w:uiPriority="72" w:unhideWhenUsed="0"/>
-    <w:lsdException w:name="Colorful Grid Accent 5" w:semiHidden="0" w:uiPriority="73" w:unhideWhenUsed="0"/>
-    <w:lsdException w:name="Light Shading Accent 6" w:semiHidden="0" w:uiPriority="60" w:unhideWhenUsed="0"/>
-    <w:lsdException w:name="Light List Accent 6" w:semiHidden="0" w:uiPriority="61" w:unhideWhenUsed="0"/>
-    <w:lsdException w:name="Light Grid Accent 6" w:semiHidden="0" w:uiPriority="62" w:unhideWhenUsed="0"/>
-    <w:lsdException w:name="Medium Shading 1 Accent 6" w:semiHidden="0" w:uiPriority="63" w:unhideWhenUsed="0"/>
-    <w:lsdException w:name="Medium Shading 2 Accent 6" w:semiHidden="0" w:uiPriority="64" w:unhideWhenUsed="0"/>
-    <w:lsdException w:name="Medium List 1 Accent 6" w:semiHidden="0" w:uiPriority="65" w:unhideWhenUsed="0"/>
-    <w:lsdException w:name="Medium List 2 Accent 6" w:semiHidden="0" w:uiPriority="66" w:unhideWhenUsed="0"/>
-    <w:lsdException w:name="Medium Grid 1 Accent 6" w:semiHidden="0" w:uiPriority="67" w:unhideWhenUsed="0"/>
-    <w:lsdException w:name="Medium Grid 2 Accent 6" w:semiHidden="0" w:uiPriority="68" w:unhideWhenUsed="0"/>
-    <w:lsdException w:name="Medium Grid 3 Accent 6" w:semiHidden="0" w:uiPriority="69" w:unhideWhenUsed="0"/>
-    <w:lsdException w:name="Dark List Accent 6" w:semiHidden="0" w:uiPriority="70" w:unhideWhenUsed="0"/>
-    <w:lsdException w:name="Colorful Shading Accent 6" w:semiHidden="0" w:uiPriority="71" w:unhideWhenUsed="0"/>
-    <w:lsdException w:name="Colorful List Accent 6" w:semiHidden="0" w:uiPriority="72" w:unhideWhenUsed="0"/>
-    <w:lsdException w:name="Colorful Grid Accent 6" w:semiHidden="0" w:uiPriority="73" w:unhideWhenUsed="0"/>
-    <w:lsdException w:name="Subtle Emphasis" w:semiHidden="0" w:uiPriority="19" w:unhideWhenUsed="0" w:qFormat="1"/>
-    <w:lsdException w:name="Intense Emphasis" w:semiHidden="0" w:uiPriority="21" w:unhideWhenUsed="0" w:qFormat="1"/>
-    <w:lsdException w:name="Subtle Reference" w:semiHidden="0" w:uiPriority="31" w:unhideWhenUsed="0" w:qFormat="1"/>
-    <w:lsdException w:name="Intense Reference" w:semiHidden="0" w:uiPriority="32" w:unhideWhenUsed="0" w:qFormat="1"/>
-    <w:lsdException w:name="Book Title" w:semiHidden="0" w:uiPriority="33" w:unhideWhenUsed="0" w:qFormat="1"/>
-    <w:lsdException w:name="Bibliography" w:uiPriority="37"/>
-    <w:lsdException w:name="TOC Heading" w:uiPriority="39" w:qFormat="1"/>
+  <w:latentStyles w:defLockedState="0" w:defUIPriority="99" w:defSemiHidden="0" w:defUnhideWhenUsed="0" w:defQFormat="0" w:count="376">
+    <w:lsdException w:name="Normal" w:uiPriority="0" w:qFormat="1"/>
+    <w:lsdException w:name="heading 1" w:uiPriority="9" w:qFormat="1"/>
+    <w:lsdException w:name="heading 2" w:semiHidden="1" w:uiPriority="9" w:unhideWhenUsed="1" w:qFormat="1"/>
+    <w:lsdException w:name="heading 3" w:semiHidden="1" w:uiPriority="9" w:unhideWhenUsed="1" w:qFormat="1"/>
+    <w:lsdException w:name="heading 4" w:semiHidden="1" w:uiPriority="9" w:unhideWhenUsed="1" w:qFormat="1"/>
+    <w:lsdException w:name="heading 5" w:semiHidden="1" w:uiPriority="9" w:unhideWhenUsed="1" w:qFormat="1"/>
+    <w:lsdException w:name="heading 6" w:semiHidden="1" w:uiPriority="9" w:unhideWhenUsed="1" w:qFormat="1"/>
+    <w:lsdException w:name="heading 7" w:semiHidden="1" w:uiPriority="9" w:unhideWhenUsed="1" w:qFormat="1"/>
+    <w:lsdException w:name="heading 8" w:semiHidden="1" w:uiPriority="9" w:unhideWhenUsed="1" w:qFormat="1"/>
+    <w:lsdException w:name="heading 9" w:semiHidden="1" w:uiPriority="9" w:unhideWhenUsed="1" w:qFormat="1"/>
+    <w:lsdException w:name="index 1" w:semiHidden="1" w:unhideWhenUsed="1"/>
+    <w:lsdException w:name="index 2" w:semiHidden="1" w:unhideWhenUsed="1"/>
+    <w:lsdException w:name="index 3" w:semiHidden="1" w:unhideWhenUsed="1"/>
+    <w:lsdException w:name="index 4" w:semiHidden="1" w:unhideWhenUsed="1"/>
+    <w:lsdException w:name="index 5" w:semiHidden="1" w:unhideWhenUsed="1"/>
+    <w:lsdException w:name="index 6" w:semiHidden="1" w:unhideWhenUsed="1"/>
+    <w:lsdException w:name="index 7" w:semiHidden="1" w:unhideWhenUsed="1"/>
+    <w:lsdException w:name="index 8" w:semiHidden="1" w:unhideWhenUsed="1"/>
+    <w:lsdException w:name="index 9" w:semiHidden="1" w:unhideWhenUsed="1"/>
+    <w:lsdException w:name="toc 1" w:semiHidden="1" w:uiPriority="39" w:unhideWhenUsed="1"/>
+    <w:lsdException w:name="toc 2" w:semiHidden="1" w:uiPriority="39" w:unhideWhenUsed="1"/>
+    <w:lsdException w:name="toc 3" w:semiHidden="1" w:uiPriority="39" w:unhideWhenUsed="1"/>
+    <w:lsdException w:name="toc 4" w:semiHidden="1" w:uiPriority="39" w:unhideWhenUsed="1"/>
+    <w:lsdException w:name="toc 5" w:semiHidden="1" w:uiPriority="39" w:unhideWhenUsed="1"/>
+    <w:lsdException w:name="toc 6" w:semiHidden="1" w:uiPriority="39" w:unhideWhenUsed="1"/>
+    <w:lsdException w:name="toc 7" w:semiHidden="1" w:uiPriority="39" w:unhideWhenUsed="1"/>
+    <w:lsdException w:name="toc 8" w:semiHidden="1" w:uiPriority="39" w:unhideWhenUsed="1"/>
+    <w:lsdException w:name="toc 9" w:semiHidden="1" w:uiPriority="39" w:unhideWhenUsed="1"/>
+    <w:lsdException w:name="Normal Indent" w:semiHidden="1" w:unhideWhenUsed="1"/>
+    <w:lsdException w:name="footnote text" w:semiHidden="1" w:unhideWhenUsed="1"/>
+    <w:lsdException w:name="annotation text" w:semiHidden="1" w:unhideWhenUsed="1"/>
+    <w:lsdException w:name="header" w:semiHidden="1" w:unhideWhenUsed="1"/>
+    <w:lsdException w:name="footer" w:semiHidden="1" w:unhideWhenUsed="1"/>
+    <w:lsdException w:name="index heading" w:semiHidden="1" w:unhideWhenUsed="1"/>
+    <w:lsdException w:name="caption" w:semiHidden="1" w:uiPriority="35" w:unhideWhenUsed="1" w:qFormat="1"/>
+    <w:lsdException w:name="table of figures" w:semiHidden="1" w:unhideWhenUsed="1"/>
+    <w:lsdException w:name="envelope address" w:semiHidden="1" w:unhideWhenUsed="1"/>
+    <w:lsdException w:name="envelope return" w:semiHidden="1" w:unhideWhenUsed="1"/>
+    <w:lsdException w:name="footnote reference" w:semiHidden="1" w:unhideWhenUsed="1"/>
+    <w:lsdException w:name="annotation reference" w:semiHidden="1" w:unhideWhenUsed="1"/>
+    <w:lsdException w:name="line number" w:semiHidden="1" w:unhideWhenUsed="1"/>
+    <w:lsdException w:name="page number" w:semiHidden="1" w:unhideWhenUsed="1"/>
+    <w:lsdException w:name="endnote reference" w:semiHidden="1" w:unhideWhenUsed="1"/>
+    <w:lsdException w:name="endnote text" w:semiHidden="1" w:unhideWhenUsed="1"/>
+    <w:lsdException w:name="table of authorities" w:semiHidden="1" w:unhideWhenUsed="1"/>
+    <w:lsdException w:name="macro" w:semiHidden="1" w:unhideWhenUsed="1"/>
+    <w:lsdException w:name="toa heading" w:semiHidden="1" w:unhideWhenUsed="1"/>
+    <w:lsdException w:name="List" w:semiHidden="1" w:unhideWhenUsed="1"/>
+    <w:lsdException w:name="List Bullet" w:semiHidden="1" w:unhideWhenUsed="1"/>
+    <w:lsdException w:name="List Number" w:semiHidden="1" w:unhideWhenUsed="1"/>
+    <w:lsdException w:name="List 2" w:semiHidden="1" w:unhideWhenUsed="1"/>
+    <w:lsdException w:name="List 3" w:semiHidden="1" w:unhideWhenUsed="1"/>
+    <w:lsdException w:name="List 4" w:semiHidden="1" w:unhideWhenUsed="1"/>
+    <w:lsdException w:name="List 5" w:semiHidden="1" w:unhideWhenUsed="1"/>
+    <w:lsdException w:name="List Bullet 2" w:semiHidden="1" w:unhideWhenUsed="1"/>
+    <w:lsdException w:name="List Bullet 3" w:semiHidden="1" w:unhideWhenUsed="1"/>
+    <w:lsdException w:name="List Bullet 4" w:semiHidden="1" w:unhideWhenUsed="1"/>
+    <w:lsdException w:name="List Bullet 5" w:semiHidden="1" w:unhideWhenUsed="1"/>
+    <w:lsdException w:name="List Number 2" w:semiHidden="1" w:unhideWhenUsed="1"/>
+    <w:lsdException w:name="List Number 3" w:semiHidden="1" w:unhideWhenUsed="1"/>
+    <w:lsdException w:name="List Number 4" w:semiHidden="1" w:unhideWhenUsed="1"/>
+    <w:lsdException w:name="List Number 5" w:semiHidden="1" w:unhideWhenUsed="1"/>
+    <w:lsdException w:name="Title" w:uiPriority="10" w:qFormat="1"/>
+    <w:lsdException w:name="Closing" w:semiHidden="1" w:unhideWhenUsed="1"/>
+    <w:lsdException w:name="Signature" w:semiHidden="1" w:unhideWhenUsed="1"/>
+    <w:lsdException w:name="Default Paragraph Font" w:semiHidden="1" w:uiPriority="1" w:unhideWhenUsed="1"/>
+    <w:lsdException w:name="Body Text" w:semiHidden="1" w:unhideWhenUsed="1"/>
+    <w:lsdException w:name="Body Text Indent" w:semiHidden="1" w:unhideWhenUsed="1"/>
+    <w:lsdException w:name="List Continue" w:semiHidden="1" w:unhideWhenUsed="1"/>
+    <w:lsdException w:name="List Continue 2" w:semiHidden="1" w:unhideWhenUsed="1"/>
+    <w:lsdException w:name="List Continue 3" w:semiHidden="1" w:unhideWhenUsed="1"/>
+    <w:lsdException w:name="List Continue 4" w:semiHidden="1" w:unhideWhenUsed="1"/>
+    <w:lsdException w:name="List Continue 5" w:semiHidden="1" w:unhideWhenUsed="1"/>
+    <w:lsdException w:name="Message Header" w:semiHidden="1" w:unhideWhenUsed="1"/>
+    <w:lsdException w:name="Subtitle" w:uiPriority="11" w:qFormat="1"/>
+    <w:lsdException w:name="Salutation" w:semiHidden="1" w:unhideWhenUsed="1"/>
+    <w:lsdException w:name="Date" w:semiHidden="1" w:unhideWhenUsed="1"/>
+    <w:lsdException w:name="Body Text First Indent" w:semiHidden="1" w:unhideWhenUsed="1"/>
+    <w:lsdException w:name="Body Text First Indent 2" w:semiHidden="1" w:unhideWhenUsed="1"/>
+    <w:lsdException w:name="Note Heading" w:semiHidden="1" w:unhideWhenUsed="1"/>
+    <w:lsdException w:name="Body Text 2" w:semiHidden="1" w:unhideWhenUsed="1"/>
+    <w:lsdException w:name="Body Text 3" w:semiHidden="1" w:unhideWhenUsed="1"/>
+    <w:lsdException w:name="Body Text Indent 2" w:semiHidden="1" w:unhideWhenUsed="1"/>
+    <w:lsdException w:name="Body Text Indent 3" w:semiHidden="1" w:unhideWhenUsed="1"/>
+    <w:lsdException w:name="Block Text" w:semiHidden="1" w:unhideWhenUsed="1"/>
+    <w:lsdException w:name="Hyperlink" w:semiHidden="1" w:unhideWhenUsed="1"/>
+    <w:lsdException w:name="FollowedHyperlink" w:semiHidden="1" w:unhideWhenUsed="1"/>
+    <w:lsdException w:name="Strong" w:uiPriority="22" w:qFormat="1"/>
+    <w:lsdException w:name="Emphasis" w:uiPriority="20" w:qFormat="1"/>
+    <w:lsdException w:name="Document Map" w:semiHidden="1" w:unhideWhenUsed="1"/>
+    <w:lsdException w:name="Plain Text" w:semiHidden="1" w:unhideWhenUsed="1"/>
+    <w:lsdException w:name="E-mail Signature" w:semiHidden="1" w:unhideWhenUsed="1"/>
+    <w:lsdException w:name="HTML Top of Form" w:semiHidden="1" w:unhideWhenUsed="1"/>
+    <w:lsdException w:name="HTML Bottom of Form" w:semiHidden="1" w:unhideWhenUsed="1"/>
+    <w:lsdException w:name="Normal (Web)" w:semiHidden="1" w:unhideWhenUsed="1"/>
+    <w:lsdException w:name="HTML Acronym" w:semiHidden="1" w:unhideWhenUsed="1"/>
+    <w:lsdException w:name="HTML Address" w:semiHidden="1" w:unhideWhenUsed="1"/>
+    <w:lsdException w:name="HTML Cite" w:semiHidden="1" w:unhideWhenUsed="1"/>
+    <w:lsdException w:name="HTML Code" w:semiHidden="1" w:unhideWhenUsed="1"/>
+    <w:lsdException w:name="HTML Definition" w:semiHidden="1" w:unhideWhenUsed="1"/>
+    <w:lsdException w:name="HTML Keyboard" w:semiHidden="1" w:unhideWhenUsed="1"/>
+    <w:lsdException w:name="HTML Preformatted" w:semiHidden="1" w:unhideWhenUsed="1"/>
+    <w:lsdException w:name="HTML Sample" w:semiHidden="1" w:unhideWhenUsed="1"/>
+    <w:lsdException w:name="HTML Typewriter" w:semiHidden="1" w:unhideWhenUsed="1"/>
+    <w:lsdException w:name="HTML Variable" w:semiHidden="1" w:unhideWhenUsed="1"/>
+    <w:lsdException w:name="Normal Table" w:semiHidden="1" w:unhideWhenUsed="1"/>
+    <w:lsdException w:name="annotation subject" w:semiHidden="1" w:unhideWhenUsed="1"/>
+    <w:lsdException w:name="No List" w:semiHidden="1" w:unhideWhenUsed="1"/>
+    <w:lsdException w:name="Outline List 1" w:semiHidden="1" w:unhideWhenUsed="1"/>
+    <w:lsdException w:name="Outline List 2" w:semiHidden="1" w:unhideWhenUsed="1"/>
+    <w:lsdException w:name="Outline List 3" w:semiHidden="1" w:unhideWhenUsed="1"/>
+    <w:lsdException w:name="Table Simple 1" w:semiHidden="1" w:unhideWhenUsed="1"/>
+    <w:lsdException w:name="Table Simple 2" w:semiHidden="1" w:unhideWhenUsed="1"/>
+    <w:lsdException w:name="Table Simple 3" w:semiHidden="1" w:unhideWhenUsed="1"/>
+    <w:lsdException w:name="Table Classic 1" w:semiHidden="1" w:unhideWhenUsed="1"/>
+    <w:lsdException w:name="Table Classic 2" w:semiHidden="1" w:unhideWhenUsed="1"/>
+    <w:lsdException w:name="Table Classic 3" w:semiHidden="1" w:unhideWhenUsed="1"/>
+    <w:lsdException w:name="Table Classic 4" w:semiHidden="1" w:unhideWhenUsed="1"/>
+    <w:lsdException w:name="Table Colorful 1" w:semiHidden="1" w:unhideWhenUsed="1"/>
+    <w:lsdException w:name="Table Colorful 2" w:semiHidden="1" w:unhideWhenUsed="1"/>
+    <w:lsdException w:name="Table Colorful 3" w:semiHidden="1" w:unhideWhenUsed="1"/>
+    <w:lsdException w:name="Table Columns 1" w:semiHidden="1" w:unhideWhenUsed="1"/>
+    <w:lsdException w:name="Table Columns 2" w:semiHidden="1" w:unhideWhenUsed="1"/>
+    <w:lsdException w:name="Table Columns 3" w:semiHidden="1" w:unhideWhenUsed="1"/>
+    <w:lsdException w:name="Table Columns 4" w:semiHidden="1" w:unhideWhenUsed="1"/>
+    <w:lsdException w:name="Table Columns 5" w:semiHidden="1" w:unhideWhenUsed="1"/>
+    <w:lsdException w:name="Table Grid 1" w:semiHidden="1" w:unhideWhenUsed="1"/>
+    <w:lsdException w:name="Table Grid 2" w:semiHidden="1" w:unhideWhenUsed="1"/>
+    <w:lsdException w:name="Table Grid 3" w:semiHidden="1" w:unhideWhenUsed="1"/>
+    <w:lsdException w:name="Table Grid 4" w:semiHidden="1" w:unhideWhenUsed="1"/>
+    <w:lsdException w:name="Table Grid 5" w:semiHidden="1" w:unhideWhenUsed="1"/>
+    <w:lsdException w:name="Table Grid 6" w:semiHidden="1" w:unhideWhenUsed="1"/>
+    <w:lsdException w:name="Table Grid 7" w:semiHidden="1" w:unhideWhenUsed="1"/>
+    <w:lsdException w:name="Table Grid 8" w:semiHidden="1" w:unhideWhenUsed="1"/>
+    <w:lsdException w:name="Table List 1" w:semiHidden="1" w:unhideWhenUsed="1"/>
+    <w:lsdException w:name="Table List 2" w:semiHidden="1" w:unhideWhenUsed="1"/>
+    <w:lsdException w:name="Table List 3" w:semiHidden="1" w:unhideWhenUsed="1"/>
+    <w:lsdException w:name="Table List 4" w:semiHidden="1" w:unhideWhenUsed="1"/>
+    <w:lsdException w:name="Table List 5" w:semiHidden="1" w:unhideWhenUsed="1"/>
+    <w:lsdException w:name="Table List 6" w:semiHidden="1" w:unhideWhenUsed="1"/>
+    <w:lsdException w:name="Table List 7" w:semiHidden="1" w:unhideWhenUsed="1"/>
+    <w:lsdException w:name="Table List 8" w:semiHidden="1" w:unhideWhenUsed="1"/>
+    <w:lsdException w:name="Table 3D effects 1" w:semiHidden="1" w:unhideWhenUsed="1"/>
+    <w:lsdException w:name="Table 3D effects 2" w:semiHidden="1" w:unhideWhenUsed="1"/>
+    <w:lsdException w:name="Table 3D effects 3" w:semiHidden="1" w:unhideWhenUsed="1"/>
+    <w:lsdException w:name="Table Contemporary" w:semiHidden="1" w:unhideWhenUsed="1"/>
+    <w:lsdException w:name="Table Elegant" w:semiHidden="1" w:unhideWhenUsed="1"/>
+    <w:lsdException w:name="Table Professional" w:semiHidden="1" w:unhideWhenUsed="1"/>
+    <w:lsdException w:name="Table Subtle 1" w:semiHidden="1" w:unhideWhenUsed="1"/>
+    <w:lsdException w:name="Table Subtle 2" w:semiHidden="1" w:unhideWhenUsed="1"/>
+    <w:lsdException w:name="Table Web 1" w:semiHidden="1" w:unhideWhenUsed="1"/>
+    <w:lsdException w:name="Table Web 2" w:semiHidden="1" w:unhideWhenUsed="1"/>
+    <w:lsdException w:name="Table Web 3" w:semiHidden="1" w:unhideWhenUsed="1"/>
+    <w:lsdException w:name="Balloon Text" w:semiHidden="1" w:unhideWhenUsed="1"/>
+    <w:lsdException w:name="Table Grid" w:uiPriority="59"/>
+    <w:lsdException w:name="Table Theme" w:semiHidden="1" w:unhideWhenUsed="1"/>
+    <w:lsdException w:name="Placeholder Text" w:semiHidden="1"/>
+    <w:lsdException w:name="No Spacing" w:uiPriority="1" w:qFormat="1"/>
+    <w:lsdException w:name="Light Shading" w:uiPriority="60"/>
+    <w:lsdException w:name="Light List" w:uiPriority="61"/>
+    <w:lsdException w:name="Light Grid" w:uiPriority="62"/>
+    <w:lsdException w:name="Medium Shading 1" w:uiPriority="63"/>
+    <w:lsdException w:name="Medium Shading 2" w:uiPriority="64"/>
+    <w:lsdException w:name="Medium List 1" w:uiPriority="65"/>
+    <w:lsdException w:name="Medium List 2" w:uiPriority="66"/>
+    <w:lsdException w:name="Medium Grid 1" w:uiPriority="67"/>
+    <w:lsdException w:name="Medium Grid 2" w:uiPriority="68"/>
+    <w:lsdException w:name="Medium Grid 3" w:uiPriority="69"/>
+    <w:lsdException w:name="Dark List" w:uiPriority="70"/>
+    <w:lsdException w:name="Colorful Shading" w:uiPriority="71"/>
+    <w:lsdException w:name="Colorful List" w:uiPriority="72"/>
+    <w:lsdException w:name="Colorful Grid" w:uiPriority="73"/>
+    <w:lsdException w:name="Light Shading Accent 1" w:uiPriority="60"/>
+    <w:lsdException w:name="Light List Accent 1" w:uiPriority="61"/>
+    <w:lsdException w:name="Light Grid Accent 1" w:uiPriority="62"/>
+    <w:lsdException w:name="Medium Shading 1 Accent 1" w:uiPriority="63"/>
+    <w:lsdException w:name="Medium Shading 2 Accent 1" w:uiPriority="64"/>
+    <w:lsdException w:name="Medium List 1 Accent 1" w:uiPriority="65"/>
+    <w:lsdException w:name="Revision" w:semiHidden="1"/>
+    <w:lsdException w:name="List Paragraph" w:uiPriority="34" w:qFormat="1"/>
+    <w:lsdException w:name="Quote" w:uiPriority="29" w:qFormat="1"/>
+    <w:lsdException w:name="Intense Quote" w:uiPriority="30" w:qFormat="1"/>
+    <w:lsdException w:name="Medium List 2 Accent 1" w:uiPriority="66"/>
+    <w:lsdException w:name="Medium Grid 1 Accent 1" w:uiPriority="67"/>
+    <w:lsdException w:name="Medium Grid 2 Accent 1" w:uiPriority="68"/>
+    <w:lsdException w:name="Medium Grid 3 Accent 1" w:uiPriority="69"/>
+    <w:lsdException w:name="Dark List Accent 1" w:uiPriority="70"/>
+    <w:lsdException w:name="Colorful Shading Accent 1" w:uiPriority="71"/>
+    <w:lsdException w:name="Colorful List Accent 1" w:uiPriority="72"/>
+    <w:lsdException w:name="Colorful Grid Accent 1" w:uiPriority="73"/>
+    <w:lsdException w:name="Light Shading Accent 2" w:uiPriority="60"/>
+    <w:lsdException w:name="Light List Accent 2" w:uiPriority="61"/>
+    <w:lsdException w:name="Light Grid Accent 2" w:uiPriority="62"/>
+    <w:lsdException w:name="Medium Shading 1 Accent 2" w:uiPriority="63"/>
+    <w:lsdException w:name="Medium Shading 2 Accent 2" w:uiPriority="64"/>
+    <w:lsdException w:name="Medium List 1 Accent 2" w:uiPriority="65"/>
+    <w:lsdException w:name="Medium List 2 Accent 2" w:uiPriority="66"/>
+    <w:lsdException w:name="Medium Grid 1 Accent 2" w:uiPriority="67"/>
+    <w:lsdException w:name="Medium Grid 2 Accent 2" w:uiPriority="68"/>
+    <w:lsdException w:name="Medium Grid 3 Accent 2" w:uiPriority="69"/>
+    <w:lsdException w:name="Dark List Accent 2" w:uiPriority="70"/>
+    <w:lsdException w:name="Colorful Shading Accent 2" w:uiPriority="71"/>
+    <w:lsdException w:name="Colorful List Accent 2" w:uiPriority="72"/>
+    <w:lsdException w:name="Colorful Grid Accent 2" w:uiPriority="73"/>
+    <w:lsdException w:name="Light Shading Accent 3" w:uiPriority="60"/>
+    <w:lsdException w:name="Light List Accent 3" w:uiPriority="61"/>
+    <w:lsdException w:name="Light Grid Accent 3" w:uiPriority="62"/>
+    <w:lsdException w:name="Medium Shading 1 Accent 3" w:uiPriority="63"/>
+    <w:lsdException w:name="Medium Shading 2 Accent 3" w:uiPriority="64"/>
+    <w:lsdException w:name="Medium List 1 Accent 3" w:uiPriority="65"/>
+    <w:lsdException w:name="Medium List 2 Accent 3" w:uiPriority="66"/>
+    <w:lsdException w:name="Medium Grid 1 Accent 3" w:uiPriority="67"/>
+    <w:lsdException w:name="Medium Grid 2 Accent 3" w:uiPriority="68"/>
+    <w:lsdException w:name="Medium Grid 3 Accent 3" w:uiPriority="69"/>
+    <w:lsdException w:name="Dark List Accent 3" w:uiPriority="70"/>
+    <w:lsdException w:name="Colorful Shading Accent 3" w:uiPriority="71"/>
+    <w:lsdException w:name="Colorful List Accent 3" w:uiPriority="72"/>
+    <w:lsdException w:name="Colorful Grid Accent 3" w:uiPriority="73"/>
+    <w:lsdException w:name="Light Shading Accent 4" w:uiPriority="60"/>
+    <w:lsdException w:name="Light List Accent 4" w:uiPriority="61"/>
+    <w:lsdException w:name="Light Grid Accent 4" w:uiPriority="62"/>
+    <w:lsdException w:name="Medium Shading 1 Accent 4" w:uiPriority="63"/>
+    <w:lsdException w:name="Medium Shading 2 Accent 4" w:uiPriority="64"/>
+    <w:lsdException w:name="Medium List 1 Accent 4" w:uiPriority="65"/>
+    <w:lsdException w:name="Medium List 2 Accent 4" w:uiPriority="66"/>
+    <w:lsdException w:name="Medium Grid 1 Accent 4" w:uiPriority="67"/>
+    <w:lsdException w:name="Medium Grid 2 Accent 4" w:uiPriority="68"/>
+    <w:lsdException w:name="Medium Grid 3 Accent 4" w:uiPriority="69"/>
+    <w:lsdException w:name="Dark List Accent 4" w:uiPriority="70"/>
+    <w:lsdException w:name="Colorful Shading Accent 4" w:uiPriority="71"/>
+    <w:lsdException w:name="Colorful List Accent 4" w:uiPriority="72"/>
+    <w:lsdException w:name="Colorful Grid Accent 4" w:uiPriority="73"/>
+    <w:lsdException w:name="Light Shading Accent 5" w:uiPriority="60"/>
+    <w:lsdException w:name="Light List Accent 5" w:uiPriority="61"/>
+    <w:lsdException w:name="Light Grid Accent 5" w:uiPriority="62"/>
+    <w:lsdException w:name="Medium Shading 1 Accent 5" w:uiPriority="63"/>
+    <w:lsdException w:name="Medium Shading 2 Accent 5" w:uiPriority="64"/>
+    <w:lsdException w:name="Medium List 1 Accent 5" w:uiPriority="65"/>
+    <w:lsdException w:name="Medium List 2 Accent 5" w:uiPriority="66"/>
+    <w:lsdException w:name="Medium Grid 1 Accent 5" w:uiPriority="67"/>
+    <w:lsdException w:name="Medium Grid 2 Accent 5" w:uiPriority="68"/>
+    <w:lsdException w:name="Medium Grid 3 Accent 5" w:uiPriority="69"/>
+    <w:lsdException w:name="Dark List Accent 5" w:uiPriority="70"/>
+    <w:lsdException w:name="Colorful Shading Accent 5" w:uiPriority="71"/>
+    <w:lsdException w:name="Colorful List Accent 5" w:uiPriority="72"/>
+    <w:lsdException w:name="Colorful Grid Accent 5" w:uiPriority="73"/>
+    <w:lsdException w:name="Light Shading Accent 6" w:uiPriority="60"/>
+    <w:lsdException w:name="Light List Accent 6" w:uiPriority="61"/>
+    <w:lsdException w:name="Light Grid Accent 6" w:uiPriority="62"/>
+    <w:lsdException w:name="Medium Shading 1 Accent 6" w:uiPriority="63"/>
+    <w:lsdException w:name="Medium Shading 2 Accent 6" w:uiPriority="64"/>
+    <w:lsdException w:name="Medium List 1 Accent 6" w:uiPriority="65"/>
+    <w:lsdException w:name="Medium List 2 Accent 6" w:uiPriority="66"/>
+    <w:lsdException w:name="Medium Grid 1 Accent 6" w:uiPriority="67"/>
+    <w:lsdException w:name="Medium Grid 2 Accent 6" w:uiPriority="68"/>
+    <w:lsdException w:name="Medium Grid 3 Accent 6" w:uiPriority="69"/>
+    <w:lsdException w:name="Dark List Accent 6" w:uiPriority="70"/>
+    <w:lsdException w:name="Colorful Shading Accent 6" w:uiPriority="71"/>
+    <w:lsdException w:name="Colorful List Accent 6" w:uiPriority="72"/>
+    <w:lsdException w:name="Colorful Grid Accent 6" w:uiPriority="73"/>
+    <w:lsdException w:name="Subtle Emphasis" w:uiPriority="19" w:qFormat="1"/>
+    <w:lsdException w:name="Intense Emphasis" w:uiPriority="21" w:qFormat="1"/>
+    <w:lsdException w:name="Subtle Reference" w:uiPriority="31" w:qFormat="1"/>
+    <w:lsdException w:name="Intense Reference" w:uiPriority="32" w:qFormat="1"/>
+    <w:lsdException w:name="Book Title" w:uiPriority="33" w:qFormat="1"/>
+    <w:lsdException w:name="Bibliography" w:semiHidden="1" w:uiPriority="37" w:unhideWhenUsed="1"/>
+    <w:lsdException w:name="TOC Heading" w:semiHidden="1" w:uiPriority="39" w:unhideWhenUsed="1" w:qFormat="1"/>
+    <w:lsdException w:name="Grid Table 4" w:uiPriority="49"/>
+    <w:lsdException w:name="Grid Table 5 Dark" w:uiPriority="50"/>
+    <w:lsdException w:name="Grid Table 6 Colorful" w:uiPriority="51"/>
+    <w:lsdException w:name="Grid Table 7 Colorful" w:uiPriority="52"/>
+    <w:lsdException w:name="Grid Table 1 Light Accent 1" w:uiPriority="46"/>
+    <w:lsdException w:name="Grid Table 2 Accent 1" w:uiPriority="47"/>
+    <w:lsdException w:name="Grid Table 3 Accent 1" w:uiPriority="48"/>
+    <w:lsdException w:name="Grid Table 4 Accent 1" w:uiPriority="49"/>
+    <w:lsdException w:name="Grid Table 5 Dark Accent 1" w:uiPriority="50"/>
+    <w:lsdException w:name="Grid Table 6 Colorful Accent 1" w:uiPriority="51"/>
+    <w:lsdException w:name="Grid Table 7 Colorful Accent 1" w:uiPriority="52"/>
+    <w:lsdException w:name="Grid Table 1 Light Accent 2" w:uiPriority="46"/>
+    <w:lsdException w:name="Grid Table 2 Accent 2" w:uiPriority="47"/>
+    <w:lsdException w:name="Grid Table 3 Accent 2" w:uiPriority="48"/>
+    <w:lsdException w:name="Grid Table 4 Accent 2" w:uiPriority="49"/>
+    <w:lsdException w:name="Grid Table 5 Dark Accent 2" w:uiPriority="50"/>
+    <w:lsdException w:name="Grid Table 6 Colorful Accent 2" w:uiPriority="51"/>
+    <w:lsdException w:name="Grid Table 7 Colorful Accent 2" w:uiPriority="52"/>
+    <w:lsdException w:name="Grid Table 1 Light Accent 3" w:uiPriority="46"/>
+    <w:lsdException w:name="Grid Table 2 Accent 3" w:uiPriority="47"/>
+    <w:lsdException w:name="Grid Table 3 Accent 3" w:uiPriority="48"/>
+    <w:lsdException w:name="Grid Table 4 Accent 3" w:uiPriority="49"/>
+    <w:lsdException w:name="Grid Table 5 Dark Accent 3" w:uiPriority="50"/>
+    <w:lsdException w:name="Grid Table 6 Colorful Accent 3" w:uiPriority="51"/>
+    <w:lsdException w:name="Grid Table 7 Colorful Accent 3" w:uiPriority="52"/>
+    <w:lsdException w:name="Grid Table 1 Light Accent 4" w:uiPriority="46"/>
+    <w:lsdException w:name="Grid Table 2 Accent 4" w:uiPriority="47"/>
+    <w:lsdException w:name="Grid Table 3 Accent 4" w:uiPriority="48"/>
+    <w:lsdException w:name="Grid Table 4 Accent 4" w:uiPriority="49"/>
+    <w:lsdException w:name="Grid Table 5 Dark Accent 4" w:uiPriority="50"/>
+    <w:lsdException w:name="Grid Table 6 Colorful Accent 4" w:uiPriority="51"/>
+    <w:lsdException w:name="Grid Table 7 Colorful Accent 4" w:uiPriority="52"/>
+    <w:lsdException w:name="Grid Table 1 Light Accent 5" w:uiPriority="46"/>
+    <w:lsdException w:name="Grid Table 2 Accent 5" w:uiPriority="47"/>
+    <w:lsdException w:name="Grid Table 3 Accent 5" w:uiPriority="48"/>
+    <w:lsdException w:name="Grid Table 4 Accent 5" w:uiPriority="49"/>
+    <w:lsdException w:name="Grid Table 5 Dark Accent 5" w:uiPriority="50"/>
+    <w:lsdException w:name="Grid Table 6 Colorful Accent 5" w:uiPriority="51"/>
+    <w:lsdException w:name="Grid Table 7 Colorful Accent 5" w:uiPriority="52"/>
+    <w:lsdException w:name="Grid Table 1 Light Accent 6" w:uiPriority="46"/>
+    <w:lsdException w:name="Grid Table 2 Accent 6" w:uiPriority="47"/>
+    <w:lsdException w:name="Grid Table 3 Accent 6" w:uiPriority="48"/>
+    <w:lsdException w:name="Grid Table 4 Accent 6" w:uiPriority="49"/>
+    <w:lsdException w:name="Grid Table 5 Dark Accent 6" w:uiPriority="50"/>
+    <w:lsdException w:name="Grid Table 6 Colorful Accent 6" w:uiPriority="51"/>
+    <w:lsdException w:name="Grid Table 7 Colorful Accent 6" w:uiPriority="52"/>
+    <w:lsdException w:name="List Table 1 Light" w:uiPriority="46"/>
+    <w:lsdException w:name="List Table 2" w:uiPriority="47"/>
+    <w:lsdException w:name="List Table 3" w:uiPriority="48"/>
+    <w:lsdException w:name="List Table 4" w:uiPriority="49"/>
+    <w:lsdException w:name="List Table 5 Dark" w:uiPriority="50"/>
+    <w:lsdException w:name="List Table 6 Colorful" w:uiPriority="51"/>
+    <w:lsdException w:name="List Table 7 Colorful" w:uiPriority="52"/>
+    <w:lsdException w:name="List Table 1 Light Accent 1" w:uiPriority="46"/>
+    <w:lsdException w:name="List Table 2 Accent 1" w:uiPriority="47"/>
+    <w:lsdException w:name="List Table 3 Accent 1" w:uiPriority="48"/>
+    <w:lsdException w:name="List Table 4 Accent 1" w:uiPriority="49"/>
+    <w:lsdException w:name="List Table 5 Dark Accent 1" w:uiPriority="50"/>
+    <w:lsdException w:name="List Table 6 Colorful Accent 1" w:uiPriority="51"/>
+    <w:lsdException w:name="List Table 7 Colorful Accent 1" w:uiPriority="52"/>
+    <w:lsdException w:name="List Table 1 Light Accent 2" w:uiPriority="46"/>
+    <w:lsdException w:name="List Table 2 Accent 2" w:uiPriority="47"/>
+    <w:lsdException w:name="List Table 3 Accent 2" w:uiPriority="48"/>
+    <w:lsdException w:name="List Table 4 Accent 2" w:uiPriority="49"/>
+    <w:lsdException w:name="List Table 5 Dark Accent 2" w:uiPriority="50"/>
+    <w:lsdException w:name="List Table 6 Colorful Accent 2" w:uiPriority="51"/>
+    <w:lsdException w:name="List Table 7 Colorful Accent 2" w:uiPriority="52"/>
+    <w:lsdException w:name="List Table 1 Light Accent 3" w:uiPriority="46"/>
+    <w:lsdException w:name="List Table 2 Accent 3" w:uiPriority="47"/>
+    <w:lsdException w:name="List Table 3 Accent 3" w:uiPriority="48"/>
+    <w:lsdException w:name="List Table 4 Accent 3" w:uiPriority="49"/>
+    <w:lsdException w:name="List Table 5 Dark Accent 3" w:uiPriority="50"/>
+    <w:lsdException w:name="List Table 6 Colorful Accent 3" w:uiPriority="51"/>
+    <w:lsdException w:name="List Table 7 Colorful Accent 3" w:uiPriority="52"/>
+    <w:lsdException w:name="List Table 1 Light Accent 4" w:uiPriority="46"/>
+    <w:lsdException w:name="List Table 2 Accent 4" w:uiPriority="47"/>
+    <w:lsdException w:name="List Table 3 Accent 4" w:uiPriority="48"/>
+    <w:lsdException w:name="List Table 4 Accent 4" w:uiPriority="49"/>
+    <w:lsdException w:name="List Table 5 Dark Accent 4" w:uiPriority="50"/>
+    <w:lsdException w:name="List Table 6 Colorful Accent 4" w:uiPriority="51"/>
+    <w:lsdException w:name="List Table 7 Colorful Accent 4" w:uiPriority="52"/>
+    <w:lsdException w:name="List Table 1 Light Accent 5" w:uiPriority="46"/>
+    <w:lsdException w:name="List Table 2 Accent 5" w:uiPriority="47"/>
+    <w:lsdException w:name="List Table 3 Accent 5" w:uiPriority="48"/>
+    <w:lsdException w:name="List Table 4 Accent 5" w:uiPriority="49"/>
+    <w:lsdException w:name="List Table 5 Dark Accent 5" w:uiPriority="50"/>
+    <w:lsdException w:name="List Table 6 Colorful Accent 5" w:uiPriority="51"/>
+    <w:lsdException w:name="List Table 7 Colorful Accent 5" w:uiPriority="52"/>
+    <w:lsdException w:name="List Table 1 Light Accent 6" w:uiPriority="46"/>
+    <w:lsdException w:name="List Table 2 Accent 6" w:uiPriority="47"/>
+    <w:lsdException w:name="List Table 3 Accent 6" w:uiPriority="48"/>
+    <w:lsdException w:name="List Table 4 Accent 6" w:uiPriority="49"/>
+    <w:lsdException w:name="List Table 5 Dark Accent 6" w:uiPriority="50"/>
+    <w:lsdException w:name="List Table 6 Colorful Accent 6" w:uiPriority="51"/>
+    <w:lsdException w:name="List Table 7 Colorful Accent 6" w:uiPriority="52"/>
+    <w:lsdException w:name="Mention" w:semiHidden="1" w:unhideWhenUsed="1"/>
+    <w:lsdException w:name="Smart Hyperlink" w:semiHidden="1" w:unhideWhenUsed="1"/>
+    <w:lsdException w:name="Hashtag" w:semiHidden="1" w:unhideWhenUsed="1"/>
+    <w:lsdException w:name="Unresolved Mention" w:semiHidden="1" w:unhideWhenUsed="1"/>
+    <w:lsdException w:name="Smart Link" w:semiHidden="1" w:unhideWhenUsed="1"/>
   </w:latentStyles>
   <w:style w:type="paragraph" w:default="1" w:styleId="Normal">
     <w:name w:val="Normal"/>
@@ -8054,11 +7964,11 @@
       <w:lang w:eastAsia="en-US" w:bidi="en-US"/>
     </w:rPr>
   </w:style>
-  <w:style w:type="paragraph" w:styleId="Titre1">
+  <w:style w:type="paragraph" w:styleId="Heading1">
     <w:name w:val="heading 1"/>
     <w:basedOn w:val="Normal"/>
     <w:next w:val="Normal"/>
-    <w:link w:val="Titre1Car"/>
+    <w:link w:val="Heading1Char"/>
     <w:uiPriority w:val="9"/>
     <w:qFormat/>
     <w:rsid w:val="000F6594"/>
@@ -8083,11 +7993,11 @@
       <w:szCs w:val="22"/>
     </w:rPr>
   </w:style>
-  <w:style w:type="paragraph" w:styleId="Titre2">
+  <w:style w:type="paragraph" w:styleId="Heading2">
     <w:name w:val="heading 2"/>
     <w:basedOn w:val="Normal"/>
     <w:next w:val="Normal"/>
-    <w:link w:val="Titre2Car"/>
+    <w:link w:val="Heading2Char"/>
     <w:uiPriority w:val="9"/>
     <w:unhideWhenUsed/>
     <w:qFormat/>
@@ -8104,11 +8014,11 @@
       <w:sz w:val="24"/>
     </w:rPr>
   </w:style>
-  <w:style w:type="paragraph" w:styleId="Titre3">
+  <w:style w:type="paragraph" w:styleId="Heading3">
     <w:name w:val="heading 3"/>
     <w:basedOn w:val="Normal"/>
     <w:next w:val="Normal"/>
-    <w:link w:val="Titre3Car"/>
+    <w:link w:val="Heading3Char"/>
     <w:uiPriority w:val="9"/>
     <w:unhideWhenUsed/>
     <w:qFormat/>
@@ -8126,11 +8036,11 @@
       <w:sz w:val="22"/>
     </w:rPr>
   </w:style>
-  <w:style w:type="paragraph" w:styleId="Titre4">
+  <w:style w:type="paragraph" w:styleId="Heading4">
     <w:name w:val="heading 4"/>
     <w:basedOn w:val="Normal"/>
     <w:next w:val="Normal"/>
-    <w:link w:val="Titre4Car"/>
+    <w:link w:val="Heading4Char"/>
     <w:uiPriority w:val="9"/>
     <w:unhideWhenUsed/>
     <w:qFormat/>
@@ -8147,11 +8057,11 @@
       <w:b/>
     </w:rPr>
   </w:style>
-  <w:style w:type="paragraph" w:styleId="Titre5">
+  <w:style w:type="paragraph" w:styleId="Heading5">
     <w:name w:val="heading 5"/>
     <w:basedOn w:val="Normal"/>
     <w:next w:val="Normal"/>
-    <w:link w:val="Titre5Car"/>
+    <w:link w:val="Heading5Char"/>
     <w:uiPriority w:val="9"/>
     <w:semiHidden/>
     <w:unhideWhenUsed/>
@@ -8172,11 +8082,11 @@
       <w:szCs w:val="22"/>
     </w:rPr>
   </w:style>
-  <w:style w:type="paragraph" w:styleId="Titre6">
+  <w:style w:type="paragraph" w:styleId="Heading6">
     <w:name w:val="heading 6"/>
     <w:basedOn w:val="Normal"/>
     <w:next w:val="Normal"/>
-    <w:link w:val="Titre6Car"/>
+    <w:link w:val="Heading6Char"/>
     <w:uiPriority w:val="9"/>
     <w:semiHidden/>
     <w:unhideWhenUsed/>
@@ -8197,11 +8107,11 @@
       <w:szCs w:val="22"/>
     </w:rPr>
   </w:style>
-  <w:style w:type="paragraph" w:styleId="Titre7">
+  <w:style w:type="paragraph" w:styleId="Heading7">
     <w:name w:val="heading 7"/>
     <w:basedOn w:val="Normal"/>
     <w:next w:val="Normal"/>
-    <w:link w:val="Titre7Car"/>
+    <w:link w:val="Heading7Char"/>
     <w:uiPriority w:val="9"/>
     <w:semiHidden/>
     <w:unhideWhenUsed/>
@@ -8219,11 +8129,11 @@
       <w:szCs w:val="22"/>
     </w:rPr>
   </w:style>
-  <w:style w:type="paragraph" w:styleId="Titre8">
+  <w:style w:type="paragraph" w:styleId="Heading8">
     <w:name w:val="heading 8"/>
     <w:basedOn w:val="Normal"/>
     <w:next w:val="Normal"/>
-    <w:link w:val="Titre8Car"/>
+    <w:link w:val="Heading8Char"/>
     <w:uiPriority w:val="9"/>
     <w:semiHidden/>
     <w:unhideWhenUsed/>
@@ -8240,11 +8150,11 @@
       <w:szCs w:val="18"/>
     </w:rPr>
   </w:style>
-  <w:style w:type="paragraph" w:styleId="Titre9">
+  <w:style w:type="paragraph" w:styleId="Heading9">
     <w:name w:val="heading 9"/>
     <w:basedOn w:val="Normal"/>
     <w:next w:val="Normal"/>
-    <w:link w:val="Titre9Car"/>
+    <w:link w:val="Heading9Char"/>
     <w:uiPriority w:val="9"/>
     <w:semiHidden/>
     <w:unhideWhenUsed/>
@@ -8262,13 +8172,13 @@
       <w:szCs w:val="18"/>
     </w:rPr>
   </w:style>
-  <w:style w:type="character" w:default="1" w:styleId="Policepardfaut">
+  <w:style w:type="character" w:default="1" w:styleId="DefaultParagraphFont">
     <w:name w:val="Default Paragraph Font"/>
     <w:uiPriority w:val="1"/>
     <w:semiHidden/>
     <w:unhideWhenUsed/>
   </w:style>
-  <w:style w:type="table" w:default="1" w:styleId="TableauNormal">
+  <w:style w:type="table" w:default="1" w:styleId="TableNormal">
     <w:name w:val="Normal Table"/>
     <w:uiPriority w:val="99"/>
     <w:semiHidden/>
@@ -8283,16 +8193,16 @@
       </w:tblCellMar>
     </w:tblPr>
   </w:style>
-  <w:style w:type="numbering" w:default="1" w:styleId="Aucuneliste">
+  <w:style w:type="numbering" w:default="1" w:styleId="NoList">
     <w:name w:val="No List"/>
     <w:uiPriority w:val="99"/>
     <w:semiHidden/>
     <w:unhideWhenUsed/>
   </w:style>
-  <w:style w:type="character" w:customStyle="1" w:styleId="Titre1Car">
-    <w:name w:val="Titre 1 Car"/>
-    <w:basedOn w:val="Policepardfaut"/>
-    <w:link w:val="Titre1"/>
+  <w:style w:type="character" w:customStyle="1" w:styleId="Heading1Char">
+    <w:name w:val="Heading 1 Char"/>
+    <w:basedOn w:val="DefaultParagraphFont"/>
+    <w:link w:val="Heading1"/>
     <w:uiPriority w:val="9"/>
     <w:rsid w:val="000F6594"/>
     <w:rPr>
@@ -8304,10 +8214,10 @@
       <w:shd w:val="clear" w:color="auto" w:fill="4F81BD"/>
     </w:rPr>
   </w:style>
-  <w:style w:type="character" w:customStyle="1" w:styleId="Titre2Car">
-    <w:name w:val="Titre 2 Car"/>
-    <w:basedOn w:val="Policepardfaut"/>
-    <w:link w:val="Titre2"/>
+  <w:style w:type="character" w:customStyle="1" w:styleId="Heading2Char">
+    <w:name w:val="Heading 2 Char"/>
+    <w:basedOn w:val="DefaultParagraphFont"/>
+    <w:link w:val="Heading2"/>
     <w:uiPriority w:val="9"/>
     <w:rsid w:val="00D731E8"/>
     <w:rPr>
@@ -8316,10 +8226,10 @@
       <w:lang w:eastAsia="en-US" w:bidi="en-US"/>
     </w:rPr>
   </w:style>
-  <w:style w:type="character" w:customStyle="1" w:styleId="Titre3Car">
-    <w:name w:val="Titre 3 Car"/>
-    <w:basedOn w:val="Policepardfaut"/>
-    <w:link w:val="Titre3"/>
+  <w:style w:type="character" w:customStyle="1" w:styleId="Heading3Char">
+    <w:name w:val="Heading 3 Char"/>
+    <w:basedOn w:val="DefaultParagraphFont"/>
+    <w:link w:val="Heading3"/>
     <w:uiPriority w:val="9"/>
     <w:rsid w:val="00D731E8"/>
     <w:rPr>
@@ -8328,10 +8238,10 @@
       <w:lang w:eastAsia="en-US" w:bidi="en-US"/>
     </w:rPr>
   </w:style>
-  <w:style w:type="character" w:customStyle="1" w:styleId="Titre4Car">
-    <w:name w:val="Titre 4 Car"/>
-    <w:basedOn w:val="Policepardfaut"/>
-    <w:link w:val="Titre4"/>
+  <w:style w:type="character" w:customStyle="1" w:styleId="Heading4Char">
+    <w:name w:val="Heading 4 Char"/>
+    <w:basedOn w:val="DefaultParagraphFont"/>
+    <w:link w:val="Heading4"/>
     <w:uiPriority w:val="9"/>
     <w:rsid w:val="0040652C"/>
     <w:rPr>
@@ -8339,10 +8249,10 @@
       <w:lang w:eastAsia="en-US" w:bidi="en-US"/>
     </w:rPr>
   </w:style>
-  <w:style w:type="character" w:customStyle="1" w:styleId="Titre5Car">
-    <w:name w:val="Titre 5 Car"/>
-    <w:basedOn w:val="Policepardfaut"/>
-    <w:link w:val="Titre5"/>
+  <w:style w:type="character" w:customStyle="1" w:styleId="Heading5Char">
+    <w:name w:val="Heading 5 Char"/>
+    <w:basedOn w:val="DefaultParagraphFont"/>
+    <w:link w:val="Heading5"/>
     <w:uiPriority w:val="9"/>
     <w:semiHidden/>
     <w:rsid w:val="000F6594"/>
@@ -8352,10 +8262,10 @@
       <w:spacing w:val="10"/>
     </w:rPr>
   </w:style>
-  <w:style w:type="character" w:customStyle="1" w:styleId="Titre6Car">
-    <w:name w:val="Titre 6 Car"/>
-    <w:basedOn w:val="Policepardfaut"/>
-    <w:link w:val="Titre6"/>
+  <w:style w:type="character" w:customStyle="1" w:styleId="Heading6Char">
+    <w:name w:val="Heading 6 Char"/>
+    <w:basedOn w:val="DefaultParagraphFont"/>
+    <w:link w:val="Heading6"/>
     <w:uiPriority w:val="9"/>
     <w:semiHidden/>
     <w:rsid w:val="000F6594"/>
@@ -8365,10 +8275,10 @@
       <w:spacing w:val="10"/>
     </w:rPr>
   </w:style>
-  <w:style w:type="character" w:customStyle="1" w:styleId="Titre7Car">
-    <w:name w:val="Titre 7 Car"/>
-    <w:basedOn w:val="Policepardfaut"/>
-    <w:link w:val="Titre7"/>
+  <w:style w:type="character" w:customStyle="1" w:styleId="Heading7Char">
+    <w:name w:val="Heading 7 Char"/>
+    <w:basedOn w:val="DefaultParagraphFont"/>
+    <w:link w:val="Heading7"/>
     <w:uiPriority w:val="9"/>
     <w:semiHidden/>
     <w:rsid w:val="000F6594"/>
@@ -8378,10 +8288,10 @@
       <w:spacing w:val="10"/>
     </w:rPr>
   </w:style>
-  <w:style w:type="character" w:customStyle="1" w:styleId="Titre8Car">
-    <w:name w:val="Titre 8 Car"/>
-    <w:basedOn w:val="Policepardfaut"/>
-    <w:link w:val="Titre8"/>
+  <w:style w:type="character" w:customStyle="1" w:styleId="Heading8Char">
+    <w:name w:val="Heading 8 Char"/>
+    <w:basedOn w:val="DefaultParagraphFont"/>
+    <w:link w:val="Heading8"/>
     <w:uiPriority w:val="9"/>
     <w:semiHidden/>
     <w:rsid w:val="000F6594"/>
@@ -8392,10 +8302,10 @@
       <w:szCs w:val="18"/>
     </w:rPr>
   </w:style>
-  <w:style w:type="character" w:customStyle="1" w:styleId="Titre9Car">
-    <w:name w:val="Titre 9 Car"/>
-    <w:basedOn w:val="Policepardfaut"/>
-    <w:link w:val="Titre9"/>
+  <w:style w:type="character" w:customStyle="1" w:styleId="Heading9Char">
+    <w:name w:val="Heading 9 Char"/>
+    <w:basedOn w:val="DefaultParagraphFont"/>
+    <w:link w:val="Heading9"/>
     <w:uiPriority w:val="9"/>
     <w:semiHidden/>
     <w:rsid w:val="000F6594"/>
@@ -8407,13 +8317,12 @@
       <w:szCs w:val="18"/>
     </w:rPr>
   </w:style>
-  <w:style w:type="table" w:styleId="Grille">
+  <w:style w:type="table" w:styleId="TableGrid">
     <w:name w:val="Table Grid"/>
-    <w:basedOn w:val="TableauNormal"/>
+    <w:basedOn w:val="TableNormal"/>
     <w:uiPriority w:val="59"/>
     <w:rsid w:val="002F603D"/>
     <w:tblPr>
-      <w:tblInd w:w="0" w:type="dxa"/>
       <w:tblBorders>
         <w:top w:val="single" w:sz="4" w:space="0" w:color="000000"/>
         <w:left w:val="single" w:sz="4" w:space="0" w:color="000000"/>
@@ -8422,18 +8331,12 @@
         <w:insideH w:val="single" w:sz="4" w:space="0" w:color="000000"/>
         <w:insideV w:val="single" w:sz="4" w:space="0" w:color="000000"/>
       </w:tblBorders>
-      <w:tblCellMar>
-        <w:top w:w="0" w:type="dxa"/>
-        <w:left w:w="108" w:type="dxa"/>
-        <w:bottom w:w="0" w:type="dxa"/>
-        <w:right w:w="108" w:type="dxa"/>
-      </w:tblCellMar>
     </w:tblPr>
   </w:style>
-  <w:style w:type="paragraph" w:styleId="En-tte">
+  <w:style w:type="paragraph" w:styleId="Header">
     <w:name w:val="header"/>
     <w:basedOn w:val="Normal"/>
-    <w:link w:val="En-tteCar"/>
+    <w:link w:val="HeaderChar"/>
     <w:uiPriority w:val="99"/>
     <w:unhideWhenUsed/>
     <w:rsid w:val="0091305B"/>
@@ -8445,17 +8348,17 @@
       <w:spacing w:after="0" w:line="240" w:lineRule="auto"/>
     </w:pPr>
   </w:style>
-  <w:style w:type="character" w:customStyle="1" w:styleId="En-tteCar">
-    <w:name w:val="En-tête Car"/>
-    <w:basedOn w:val="Policepardfaut"/>
-    <w:link w:val="En-tte"/>
+  <w:style w:type="character" w:customStyle="1" w:styleId="HeaderChar">
+    <w:name w:val="Header Char"/>
+    <w:basedOn w:val="DefaultParagraphFont"/>
+    <w:link w:val="Header"/>
     <w:uiPriority w:val="99"/>
     <w:rsid w:val="0091305B"/>
   </w:style>
-  <w:style w:type="paragraph" w:styleId="Pieddepage">
+  <w:style w:type="paragraph" w:styleId="Footer">
     <w:name w:val="footer"/>
     <w:basedOn w:val="Normal"/>
-    <w:link w:val="PieddepageCar"/>
+    <w:link w:val="FooterChar"/>
     <w:uiPriority w:val="99"/>
     <w:unhideWhenUsed/>
     <w:rsid w:val="0091305B"/>
@@ -8467,18 +8370,18 @@
       <w:spacing w:after="0" w:line="240" w:lineRule="auto"/>
     </w:pPr>
   </w:style>
-  <w:style w:type="character" w:customStyle="1" w:styleId="PieddepageCar">
-    <w:name w:val="Pied de page Car"/>
-    <w:basedOn w:val="Policepardfaut"/>
-    <w:link w:val="Pieddepage"/>
+  <w:style w:type="character" w:customStyle="1" w:styleId="FooterChar">
+    <w:name w:val="Footer Char"/>
+    <w:basedOn w:val="DefaultParagraphFont"/>
+    <w:link w:val="Footer"/>
     <w:uiPriority w:val="99"/>
     <w:rsid w:val="0091305B"/>
   </w:style>
-  <w:style w:type="paragraph" w:styleId="Titre">
+  <w:style w:type="paragraph" w:styleId="Title">
     <w:name w:val="Title"/>
     <w:basedOn w:val="Normal"/>
     <w:next w:val="Normal"/>
-    <w:link w:val="TitreCar"/>
+    <w:link w:val="TitleChar"/>
     <w:uiPriority w:val="10"/>
     <w:qFormat/>
     <w:rsid w:val="000F6594"/>
@@ -8494,10 +8397,10 @@
       <w:szCs w:val="52"/>
     </w:rPr>
   </w:style>
-  <w:style w:type="character" w:customStyle="1" w:styleId="TitreCar">
-    <w:name w:val="Titre Car"/>
-    <w:basedOn w:val="Policepardfaut"/>
-    <w:link w:val="Titre"/>
+  <w:style w:type="character" w:customStyle="1" w:styleId="TitleChar">
+    <w:name w:val="Title Char"/>
+    <w:basedOn w:val="DefaultParagraphFont"/>
+    <w:link w:val="Title"/>
     <w:uiPriority w:val="10"/>
     <w:rsid w:val="000F6594"/>
     <w:rPr>
@@ -8509,7 +8412,7 @@
       <w:szCs w:val="52"/>
     </w:rPr>
   </w:style>
-  <w:style w:type="paragraph" w:styleId="Paragraphedeliste">
+  <w:style w:type="paragraph" w:styleId="ListParagraph">
     <w:name w:val="List Paragraph"/>
     <w:basedOn w:val="Normal"/>
     <w:uiPriority w:val="34"/>
@@ -8519,10 +8422,10 @@
       <w:ind w:left="720"/>
     </w:pPr>
   </w:style>
-  <w:style w:type="paragraph" w:styleId="Textedebulles">
+  <w:style w:type="paragraph" w:styleId="BalloonText">
     <w:name w:val="Balloon Text"/>
     <w:basedOn w:val="Normal"/>
-    <w:link w:val="TextedebullesCar"/>
+    <w:link w:val="BalloonTextChar"/>
     <w:uiPriority w:val="99"/>
     <w:semiHidden/>
     <w:unhideWhenUsed/>
@@ -8536,10 +8439,10 @@
       <w:szCs w:val="16"/>
     </w:rPr>
   </w:style>
-  <w:style w:type="character" w:customStyle="1" w:styleId="TextedebullesCar">
-    <w:name w:val="Texte de bulles Car"/>
-    <w:basedOn w:val="Policepardfaut"/>
-    <w:link w:val="Textedebulles"/>
+  <w:style w:type="character" w:customStyle="1" w:styleId="BalloonTextChar">
+    <w:name w:val="Balloon Text Char"/>
+    <w:basedOn w:val="DefaultParagraphFont"/>
+    <w:link w:val="BalloonText"/>
     <w:uiPriority w:val="99"/>
     <w:semiHidden/>
     <w:rsid w:val="00001267"/>
@@ -8549,10 +8452,10 @@
       <w:szCs w:val="16"/>
     </w:rPr>
   </w:style>
-  <w:style w:type="paragraph" w:styleId="Sansinterligne">
+  <w:style w:type="paragraph" w:styleId="NoSpacing">
     <w:name w:val="No Spacing"/>
     <w:basedOn w:val="Normal"/>
-    <w:link w:val="SansinterligneCar"/>
+    <w:link w:val="NoSpacingChar"/>
     <w:uiPriority w:val="1"/>
     <w:qFormat/>
     <w:rsid w:val="000F6594"/>
@@ -8560,10 +8463,10 @@
       <w:spacing w:before="0" w:after="0" w:line="240" w:lineRule="auto"/>
     </w:pPr>
   </w:style>
-  <w:style w:type="character" w:customStyle="1" w:styleId="SansinterligneCar">
-    <w:name w:val="Sans interligne Car"/>
-    <w:basedOn w:val="Policepardfaut"/>
-    <w:link w:val="Sansinterligne"/>
+  <w:style w:type="character" w:customStyle="1" w:styleId="NoSpacingChar">
+    <w:name w:val="No Spacing Char"/>
+    <w:basedOn w:val="DefaultParagraphFont"/>
+    <w:link w:val="NoSpacing"/>
     <w:uiPriority w:val="1"/>
     <w:rsid w:val="000F6594"/>
     <w:rPr>
@@ -8571,7 +8474,7 @@
       <w:szCs w:val="20"/>
     </w:rPr>
   </w:style>
-  <w:style w:type="paragraph" w:styleId="Lgende">
+  <w:style w:type="paragraph" w:styleId="Caption">
     <w:name w:val="caption"/>
     <w:basedOn w:val="Normal"/>
     <w:next w:val="Normal"/>
@@ -8588,11 +8491,11 @@
       <w:szCs w:val="16"/>
     </w:rPr>
   </w:style>
-  <w:style w:type="paragraph" w:styleId="Sous-titre">
+  <w:style w:type="paragraph" w:styleId="Subtitle">
     <w:name w:val="Subtitle"/>
     <w:basedOn w:val="Normal"/>
     <w:next w:val="Normal"/>
-    <w:link w:val="Sous-titreCar"/>
+    <w:link w:val="SubtitleChar"/>
     <w:uiPriority w:val="11"/>
     <w:qFormat/>
     <w:rsid w:val="000F6594"/>
@@ -8607,10 +8510,10 @@
       <w:szCs w:val="24"/>
     </w:rPr>
   </w:style>
-  <w:style w:type="character" w:customStyle="1" w:styleId="Sous-titreCar">
-    <w:name w:val="Sous-titre Car"/>
-    <w:basedOn w:val="Policepardfaut"/>
-    <w:link w:val="Sous-titre"/>
+  <w:style w:type="character" w:customStyle="1" w:styleId="SubtitleChar">
+    <w:name w:val="Subtitle Char"/>
+    <w:basedOn w:val="DefaultParagraphFont"/>
+    <w:link w:val="Subtitle"/>
     <w:uiPriority w:val="11"/>
     <w:rsid w:val="000F6594"/>
     <w:rPr>
@@ -8621,7 +8524,7 @@
       <w:szCs w:val="24"/>
     </w:rPr>
   </w:style>
-  <w:style w:type="character" w:styleId="lev">
+  <w:style w:type="character" w:styleId="Strong">
     <w:name w:val="Strong"/>
     <w:uiPriority w:val="22"/>
     <w:qFormat/>
@@ -8631,7 +8534,7 @@
       <w:bCs/>
     </w:rPr>
   </w:style>
-  <w:style w:type="character" w:styleId="Accentuation">
+  <w:style w:type="character" w:styleId="Emphasis">
     <w:name w:val="Emphasis"/>
     <w:uiPriority w:val="20"/>
     <w:qFormat/>
@@ -8642,11 +8545,11 @@
       <w:spacing w:val="5"/>
     </w:rPr>
   </w:style>
-  <w:style w:type="paragraph" w:styleId="Citation">
+  <w:style w:type="paragraph" w:styleId="Quote">
     <w:name w:val="Quote"/>
     <w:basedOn w:val="Normal"/>
     <w:next w:val="Normal"/>
-    <w:link w:val="CitationCar"/>
+    <w:link w:val="QuoteChar"/>
     <w:uiPriority w:val="29"/>
     <w:qFormat/>
     <w:rsid w:val="000F6594"/>
@@ -8655,10 +8558,10 @@
       <w:iCs/>
     </w:rPr>
   </w:style>
-  <w:style w:type="character" w:customStyle="1" w:styleId="CitationCar">
-    <w:name w:val="Citation Car"/>
-    <w:basedOn w:val="Policepardfaut"/>
-    <w:link w:val="Citation"/>
+  <w:style w:type="character" w:customStyle="1" w:styleId="QuoteChar">
+    <w:name w:val="Quote Char"/>
+    <w:basedOn w:val="DefaultParagraphFont"/>
+    <w:link w:val="Quote"/>
     <w:uiPriority w:val="29"/>
     <w:rsid w:val="000F6594"/>
     <w:rPr>
@@ -8668,11 +8571,11 @@
       <w:szCs w:val="20"/>
     </w:rPr>
   </w:style>
-  <w:style w:type="paragraph" w:styleId="Citationintense">
+  <w:style w:type="paragraph" w:styleId="IntenseQuote">
     <w:name w:val="Intense Quote"/>
     <w:basedOn w:val="Normal"/>
     <w:next w:val="Normal"/>
-    <w:link w:val="CitationintenseCar"/>
+    <w:link w:val="IntenseQuoteChar"/>
     <w:uiPriority w:val="30"/>
     <w:qFormat/>
     <w:rsid w:val="000F6594"/>
@@ -8690,10 +8593,10 @@
       <w:color w:val="4F81BD"/>
     </w:rPr>
   </w:style>
-  <w:style w:type="character" w:customStyle="1" w:styleId="CitationintenseCar">
-    <w:name w:val="Citation intense Car"/>
-    <w:basedOn w:val="Policepardfaut"/>
-    <w:link w:val="Citationintense"/>
+  <w:style w:type="character" w:customStyle="1" w:styleId="IntenseQuoteChar">
+    <w:name w:val="Intense Quote Char"/>
+    <w:basedOn w:val="DefaultParagraphFont"/>
+    <w:link w:val="IntenseQuote"/>
     <w:uiPriority w:val="30"/>
     <w:rsid w:val="000F6594"/>
     <w:rPr>
@@ -8704,7 +8607,7 @@
       <w:szCs w:val="20"/>
     </w:rPr>
   </w:style>
-  <w:style w:type="character" w:styleId="Accentuationdiscrte">
+  <w:style w:type="character" w:styleId="SubtleEmphasis">
     <w:name w:val="Subtle Emphasis"/>
     <w:uiPriority w:val="19"/>
     <w:qFormat/>
@@ -8715,7 +8618,7 @@
       <w:color w:val="243F60"/>
     </w:rPr>
   </w:style>
-  <w:style w:type="character" w:styleId="Forteaccentuation">
+  <w:style w:type="character" w:styleId="IntenseEmphasis">
     <w:name w:val="Intense Emphasis"/>
     <w:uiPriority w:val="21"/>
     <w:qFormat/>
@@ -8728,7 +8631,7 @@
       <w:spacing w:val="10"/>
     </w:rPr>
   </w:style>
-  <w:style w:type="character" w:styleId="Rfrenceple">
+  <w:style w:type="character" w:styleId="SubtleReference">
     <w:name w:val="Subtle Reference"/>
     <w:uiPriority w:val="31"/>
     <w:qFormat/>
@@ -8739,7 +8642,7 @@
       <w:color w:val="4F81BD"/>
     </w:rPr>
   </w:style>
-  <w:style w:type="character" w:styleId="Rfrenceintense">
+  <w:style w:type="character" w:styleId="IntenseReference">
     <w:name w:val="Intense Reference"/>
     <w:uiPriority w:val="32"/>
     <w:qFormat/>
@@ -8753,7 +8656,7 @@
       <w:color w:val="4F81BD"/>
     </w:rPr>
   </w:style>
-  <w:style w:type="character" w:styleId="Titredulivre">
+  <w:style w:type="character" w:styleId="BookTitle">
     <w:name w:val="Book Title"/>
     <w:uiPriority w:val="33"/>
     <w:qFormat/>
@@ -8766,12 +8669,11 @@
       <w:spacing w:val="9"/>
     </w:rPr>
   </w:style>
-  <w:style w:type="paragraph" w:styleId="En-ttedetabledesmatires">
+  <w:style w:type="paragraph" w:styleId="TOCHeading">
     <w:name w:val="TOC Heading"/>
-    <w:basedOn w:val="Titre1"/>
+    <w:basedOn w:val="Heading1"/>
     <w:next w:val="Normal"/>
     <w:uiPriority w:val="39"/>
-    <w:semiHidden/>
     <w:unhideWhenUsed/>
     <w:qFormat/>
     <w:rsid w:val="000F6594"/>
@@ -8779,9 +8681,9 @@
       <w:outlineLvl w:val="9"/>
     </w:pPr>
   </w:style>
-  <w:style w:type="character" w:styleId="Marquedannotation">
+  <w:style w:type="character" w:styleId="CommentReference">
     <w:name w:val="annotation reference"/>
-    <w:basedOn w:val="Policepardfaut"/>
+    <w:basedOn w:val="DefaultParagraphFont"/>
     <w:uiPriority w:val="99"/>
     <w:semiHidden/>
     <w:unhideWhenUsed/>
@@ -8791,19 +8693,19 @@
       <w:szCs w:val="16"/>
     </w:rPr>
   </w:style>
-  <w:style w:type="paragraph" w:styleId="Commentaire">
+  <w:style w:type="paragraph" w:styleId="CommentText">
     <w:name w:val="annotation text"/>
     <w:basedOn w:val="Normal"/>
-    <w:link w:val="CommentaireCar"/>
+    <w:link w:val="CommentTextChar"/>
     <w:uiPriority w:val="99"/>
     <w:semiHidden/>
     <w:unhideWhenUsed/>
     <w:rsid w:val="00A26BA3"/>
   </w:style>
-  <w:style w:type="character" w:customStyle="1" w:styleId="CommentaireCar">
-    <w:name w:val="Commentaire Car"/>
-    <w:basedOn w:val="Policepardfaut"/>
-    <w:link w:val="Commentaire"/>
+  <w:style w:type="character" w:customStyle="1" w:styleId="CommentTextChar">
+    <w:name w:val="Comment Text Char"/>
+    <w:basedOn w:val="DefaultParagraphFont"/>
+    <w:link w:val="CommentText"/>
     <w:uiPriority w:val="99"/>
     <w:semiHidden/>
     <w:rsid w:val="00A26BA3"/>
@@ -8811,11 +8713,11 @@
       <w:lang w:eastAsia="en-US" w:bidi="en-US"/>
     </w:rPr>
   </w:style>
-  <w:style w:type="paragraph" w:styleId="Objetducommentaire">
+  <w:style w:type="paragraph" w:styleId="CommentSubject">
     <w:name w:val="annotation subject"/>
-    <w:basedOn w:val="Commentaire"/>
-    <w:next w:val="Commentaire"/>
-    <w:link w:val="ObjetducommentaireCar"/>
+    <w:basedOn w:val="CommentText"/>
+    <w:next w:val="CommentText"/>
+    <w:link w:val="CommentSubjectChar"/>
     <w:uiPriority w:val="99"/>
     <w:semiHidden/>
     <w:unhideWhenUsed/>
@@ -8825,10 +8727,10 @@
       <w:bCs/>
     </w:rPr>
   </w:style>
-  <w:style w:type="character" w:customStyle="1" w:styleId="ObjetducommentaireCar">
-    <w:name w:val="Objet du commentaire Car"/>
-    <w:basedOn w:val="CommentaireCar"/>
-    <w:link w:val="Objetducommentaire"/>
+  <w:style w:type="character" w:customStyle="1" w:styleId="CommentSubjectChar">
+    <w:name w:val="Comment Subject Char"/>
+    <w:basedOn w:val="CommentTextChar"/>
+    <w:link w:val="CommentSubject"/>
     <w:uiPriority w:val="99"/>
     <w:semiHidden/>
     <w:rsid w:val="00A26BA3"/>
@@ -8838,9 +8740,9 @@
       <w:lang w:eastAsia="en-US" w:bidi="en-US"/>
     </w:rPr>
   </w:style>
-  <w:style w:type="character" w:styleId="Lienhypertexte">
+  <w:style w:type="character" w:styleId="Hyperlink">
     <w:name w:val="Hyperlink"/>
-    <w:basedOn w:val="Policepardfaut"/>
+    <w:basedOn w:val="DefaultParagraphFont"/>
     <w:uiPriority w:val="99"/>
     <w:unhideWhenUsed/>
     <w:rsid w:val="00791622"/>
@@ -8849,7 +8751,7 @@
       <w:u w:val="single"/>
     </w:rPr>
   </w:style>
-  <w:style w:type="paragraph" w:styleId="TM1">
+  <w:style w:type="paragraph" w:styleId="TOC1">
     <w:name w:val="toc 1"/>
     <w:basedOn w:val="Normal"/>
     <w:next w:val="Normal"/>
@@ -8861,7 +8763,7 @@
       <w:spacing w:after="100"/>
     </w:pPr>
   </w:style>
-  <w:style w:type="paragraph" w:styleId="TM2">
+  <w:style w:type="paragraph" w:styleId="TOC2">
     <w:name w:val="toc 2"/>
     <w:basedOn w:val="Normal"/>
     <w:next w:val="Normal"/>
@@ -8874,7 +8776,7 @@
       <w:ind w:left="200"/>
     </w:pPr>
   </w:style>
-  <w:style w:type="paragraph" w:styleId="TM3">
+  <w:style w:type="paragraph" w:styleId="TOC3">
     <w:name w:val="toc 3"/>
     <w:basedOn w:val="Normal"/>
     <w:next w:val="Normal"/>
@@ -8887,7 +8789,7 @@
       <w:ind w:left="400"/>
     </w:pPr>
   </w:style>
-  <w:style w:type="paragraph" w:styleId="TM4">
+  <w:style w:type="paragraph" w:styleId="TOC4">
     <w:name w:val="toc 4"/>
     <w:basedOn w:val="Normal"/>
     <w:next w:val="Normal"/>
@@ -8899,7 +8801,7 @@
       <w:ind w:left="600"/>
     </w:pPr>
   </w:style>
-  <w:style w:type="paragraph" w:styleId="TM5">
+  <w:style w:type="paragraph" w:styleId="TOC5">
     <w:name w:val="toc 5"/>
     <w:basedOn w:val="Normal"/>
     <w:next w:val="Normal"/>
@@ -8911,7 +8813,7 @@
       <w:ind w:left="800"/>
     </w:pPr>
   </w:style>
-  <w:style w:type="paragraph" w:styleId="TM6">
+  <w:style w:type="paragraph" w:styleId="TOC6">
     <w:name w:val="toc 6"/>
     <w:basedOn w:val="Normal"/>
     <w:next w:val="Normal"/>
@@ -8923,7 +8825,7 @@
       <w:ind w:left="1000"/>
     </w:pPr>
   </w:style>
-  <w:style w:type="paragraph" w:styleId="TM7">
+  <w:style w:type="paragraph" w:styleId="TOC7">
     <w:name w:val="toc 7"/>
     <w:basedOn w:val="Normal"/>
     <w:next w:val="Normal"/>
@@ -8935,7 +8837,7 @@
       <w:ind w:left="1200"/>
     </w:pPr>
   </w:style>
-  <w:style w:type="paragraph" w:styleId="TM8">
+  <w:style w:type="paragraph" w:styleId="TOC8">
     <w:name w:val="toc 8"/>
     <w:basedOn w:val="Normal"/>
     <w:next w:val="Normal"/>
@@ -8947,7 +8849,7 @@
       <w:ind w:left="1400"/>
     </w:pPr>
   </w:style>
-  <w:style w:type="paragraph" w:styleId="TM9">
+  <w:style w:type="paragraph" w:styleId="TOC9">
     <w:name w:val="toc 9"/>
     <w:basedOn w:val="Normal"/>
     <w:next w:val="Normal"/>
@@ -8959,199 +8861,13 @@
       <w:ind w:left="1600"/>
     </w:pPr>
   </w:style>
-  <w:style w:type="character" w:styleId="Numrodepage">
+  <w:style w:type="character" w:styleId="PageNumber">
     <w:name w:val="page number"/>
-    <w:basedOn w:val="Policepardfaut"/>
+    <w:basedOn w:val="DefaultParagraphFont"/>
     <w:uiPriority w:val="99"/>
     <w:semiHidden/>
     <w:unhideWhenUsed/>
     <w:rsid w:val="00006753"/>
-  </w:style>
-</w:styles>
-</file>
-
-<file path=word/stylesWithEffects.xml><?xml version="1.0" encoding="utf-8"?>
-<w:styles xmlns:wpc="http://schemas.microsoft.com/office/word/2010/wordprocessingCanvas" xmlns:mo="http://schemas.microsoft.com/office/mac/office/2008/main" xmlns:mc="http://schemas.openxmlformats.org/markup-compatibility/2006" xmlns:mv="urn:schemas-microsoft-com:mac:vml" xmlns:o="urn:schemas-microsoft-com:office:office" xmlns:r="http://schemas.openxmlformats.org/officeDocument/2006/relationships" xmlns:m="http://schemas.openxmlformats.org/officeDocument/2006/math" xmlns:v="urn:schemas-microsoft-com:vml" xmlns:wp14="http://schemas.microsoft.com/office/word/2010/wordprocessingDrawing" xmlns:wp="http://schemas.openxmlformats.org/drawingml/2006/wordprocessingDrawing" xmlns:w10="urn:schemas-microsoft-com:office:word" xmlns:w="http://schemas.openxmlformats.org/wordprocessingml/2006/main" xmlns:w14="http://schemas.microsoft.com/office/word/2010/wordml" xmlns:wpg="http://schemas.microsoft.com/office/word/2010/wordprocessingGroup" xmlns:wpi="http://schemas.microsoft.com/office/word/2010/wordprocessingInk" xmlns:wne="http://schemas.microsoft.com/office/word/2006/wordml" xmlns:wps="http://schemas.microsoft.com/office/word/2010/wordprocessingShape" mc:Ignorable="w14 wp14">
-  <w:docDefaults>
-    <w:rPrDefault>
-      <w:rPr>
-        <w:rFonts w:asciiTheme="minorHAnsi" w:eastAsiaTheme="minorEastAsia" w:hAnsiTheme="minorHAnsi" w:cstheme="minorBidi"/>
-        <w:sz w:val="24"/>
-        <w:szCs w:val="24"/>
-        <w:lang w:val="fr-FR" w:eastAsia="ja-JP" w:bidi="ar-SA"/>
-      </w:rPr>
-    </w:rPrDefault>
-    <w:pPrDefault/>
-  </w:docDefaults>
-  <w:latentStyles w:defLockedState="0" w:defUIPriority="99" w:defSemiHidden="1" w:defUnhideWhenUsed="1" w:defQFormat="0" w:count="276">
-    <w:lsdException w:name="Normal" w:semiHidden="0" w:uiPriority="0" w:unhideWhenUsed="0" w:qFormat="1"/>
-    <w:lsdException w:name="heading 1" w:semiHidden="0" w:uiPriority="9" w:unhideWhenUsed="0" w:qFormat="1"/>
-    <w:lsdException w:name="heading 2" w:uiPriority="9" w:qFormat="1"/>
-    <w:lsdException w:name="heading 3" w:uiPriority="9" w:qFormat="1"/>
-    <w:lsdException w:name="heading 4" w:uiPriority="9" w:qFormat="1"/>
-    <w:lsdException w:name="heading 5" w:uiPriority="9" w:qFormat="1"/>
-    <w:lsdException w:name="heading 6" w:uiPriority="9" w:qFormat="1"/>
-    <w:lsdException w:name="heading 7" w:uiPriority="9" w:qFormat="1"/>
-    <w:lsdException w:name="heading 8" w:uiPriority="9" w:qFormat="1"/>
-    <w:lsdException w:name="heading 9" w:uiPriority="9" w:qFormat="1"/>
-    <w:lsdException w:name="toc 1" w:uiPriority="39"/>
-    <w:lsdException w:name="toc 2" w:uiPriority="39"/>
-    <w:lsdException w:name="toc 3" w:uiPriority="39"/>
-    <w:lsdException w:name="toc 4" w:uiPriority="39"/>
-    <w:lsdException w:name="toc 5" w:uiPriority="39"/>
-    <w:lsdException w:name="toc 6" w:uiPriority="39"/>
-    <w:lsdException w:name="toc 7" w:uiPriority="39"/>
-    <w:lsdException w:name="toc 8" w:uiPriority="39"/>
-    <w:lsdException w:name="toc 9" w:uiPriority="39"/>
-    <w:lsdException w:name="caption" w:uiPriority="35" w:qFormat="1"/>
-    <w:lsdException w:name="Title" w:semiHidden="0" w:uiPriority="10" w:unhideWhenUsed="0" w:qFormat="1"/>
-    <w:lsdException w:name="Default Paragraph Font" w:uiPriority="1"/>
-    <w:lsdException w:name="Subtitle" w:semiHidden="0" w:uiPriority="11" w:unhideWhenUsed="0" w:qFormat="1"/>
-    <w:lsdException w:name="Strong" w:semiHidden="0" w:uiPriority="22" w:unhideWhenUsed="0" w:qFormat="1"/>
-    <w:lsdException w:name="Emphasis" w:semiHidden="0" w:uiPriority="20" w:unhideWhenUsed="0" w:qFormat="1"/>
-    <w:lsdException w:name="Table Grid" w:semiHidden="0" w:uiPriority="59" w:unhideWhenUsed="0"/>
-    <w:lsdException w:name="Placeholder Text" w:unhideWhenUsed="0"/>
-    <w:lsdException w:name="No Spacing" w:semiHidden="0" w:uiPriority="1" w:unhideWhenUsed="0" w:qFormat="1"/>
-    <w:lsdException w:name="Light Shading" w:semiHidden="0" w:uiPriority="60" w:unhideWhenUsed="0"/>
-    <w:lsdException w:name="Light List" w:semiHidden="0" w:uiPriority="61" w:unhideWhenUsed="0"/>
-    <w:lsdException w:name="Light Grid" w:semiHidden="0" w:uiPriority="62" w:unhideWhenUsed="0"/>
-    <w:lsdException w:name="Medium Shading 1" w:semiHidden="0" w:uiPriority="63" w:unhideWhenUsed="0"/>
-    <w:lsdException w:name="Medium Shading 2" w:semiHidden="0" w:uiPriority="64" w:unhideWhenUsed="0"/>
-    <w:lsdException w:name="Medium List 1" w:semiHidden="0" w:uiPriority="65" w:unhideWhenUsed="0"/>
-    <w:lsdException w:name="Medium List 2" w:semiHidden="0" w:uiPriority="66" w:unhideWhenUsed="0"/>
-    <w:lsdException w:name="Medium Grid 1" w:semiHidden="0" w:uiPriority="67" w:unhideWhenUsed="0"/>
-    <w:lsdException w:name="Medium Grid 2" w:semiHidden="0" w:uiPriority="68" w:unhideWhenUsed="0"/>
-    <w:lsdException w:name="Medium Grid 3" w:semiHidden="0" w:uiPriority="69" w:unhideWhenUsed="0"/>
-    <w:lsdException w:name="Dark List" w:semiHidden="0" w:uiPriority="70" w:unhideWhenUsed="0"/>
-    <w:lsdException w:name="Colorful Shading" w:semiHidden="0" w:uiPriority="71" w:unhideWhenUsed="0"/>
-    <w:lsdException w:name="Colorful List" w:semiHidden="0" w:uiPriority="72" w:unhideWhenUsed="0"/>
-    <w:lsdException w:name="Colorful Grid" w:semiHidden="0" w:uiPriority="73" w:unhideWhenUsed="0"/>
-    <w:lsdException w:name="Light Shading Accent 1" w:semiHidden="0" w:uiPriority="60" w:unhideWhenUsed="0"/>
-    <w:lsdException w:name="Light List Accent 1" w:semiHidden="0" w:uiPriority="61" w:unhideWhenUsed="0"/>
-    <w:lsdException w:name="Light Grid Accent 1" w:semiHidden="0" w:uiPriority="62" w:unhideWhenUsed="0"/>
-    <w:lsdException w:name="Medium Shading 1 Accent 1" w:semiHidden="0" w:uiPriority="63" w:unhideWhenUsed="0"/>
-    <w:lsdException w:name="Medium Shading 2 Accent 1" w:semiHidden="0" w:uiPriority="64" w:unhideWhenUsed="0"/>
-    <w:lsdException w:name="Medium List 1 Accent 1" w:semiHidden="0" w:uiPriority="65" w:unhideWhenUsed="0"/>
-    <w:lsdException w:name="Revision" w:unhideWhenUsed="0"/>
-    <w:lsdException w:name="List Paragraph" w:semiHidden="0" w:uiPriority="34" w:unhideWhenUsed="0" w:qFormat="1"/>
-    <w:lsdException w:name="Quote" w:semiHidden="0" w:uiPriority="29" w:unhideWhenUsed="0" w:qFormat="1"/>
-    <w:lsdException w:name="Intense Quote" w:semiHidden="0" w:uiPriority="30" w:unhideWhenUsed="0" w:qFormat="1"/>
-    <w:lsdException w:name="Medium List 2 Accent 1" w:semiHidden="0" w:uiPriority="66" w:unhideWhenUsed="0"/>
-    <w:lsdException w:name="Medium Grid 1 Accent 1" w:semiHidden="0" w:uiPriority="67" w:unhideWhenUsed="0"/>
-    <w:lsdException w:name="Medium Grid 2 Accent 1" w:semiHidden="0" w:uiPriority="68" w:unhideWhenUsed="0"/>
-    <w:lsdException w:name="Medium Grid 3 Accent 1" w:semiHidden="0" w:uiPriority="69" w:unhideWhenUsed="0"/>
-    <w:lsdException w:name="Dark List Accent 1" w:semiHidden="0" w:uiPriority="70" w:unhideWhenUsed="0"/>
-    <w:lsdException w:name="Colorful Shading Accent 1" w:semiHidden="0" w:uiPriority="71" w:unhideWhenUsed="0"/>
-    <w:lsdException w:name="Colorful List Accent 1" w:semiHidden="0" w:uiPriority="72" w:unhideWhenUsed="0"/>
-    <w:lsdException w:name="Colorful Grid Accent 1" w:semiHidden="0" w:uiPriority="73" w:unhideWhenUsed="0"/>
-    <w:lsdException w:name="Light Shading Accent 2" w:semiHidden="0" w:uiPriority="60" w:unhideWhenUsed="0"/>
-    <w:lsdException w:name="Light List Accent 2" w:semiHidden="0" w:uiPriority="61" w:unhideWhenUsed="0"/>
-    <w:lsdException w:name="Light Grid Accent 2" w:semiHidden="0" w:uiPriority="62" w:unhideWhenUsed="0"/>
-    <w:lsdException w:name="Medium Shading 1 Accent 2" w:semiHidden="0" w:uiPriority="63" w:unhideWhenUsed="0"/>
-    <w:lsdException w:name="Medium Shading 2 Accent 2" w:semiHidden="0" w:uiPriority="64" w:unhideWhenUsed="0"/>
-    <w:lsdException w:name="Medium List 1 Accent 2" w:semiHidden="0" w:uiPriority="65" w:unhideWhenUsed="0"/>
-    <w:lsdException w:name="Medium List 2 Accent 2" w:semiHidden="0" w:uiPriority="66" w:unhideWhenUsed="0"/>
-    <w:lsdException w:name="Medium Grid 1 Accent 2" w:semiHidden="0" w:uiPriority="67" w:unhideWhenUsed="0"/>
-    <w:lsdException w:name="Medium Grid 2 Accent 2" w:semiHidden="0" w:uiPriority="68" w:unhideWhenUsed="0"/>
-    <w:lsdException w:name="Medium Grid 3 Accent 2" w:semiHidden="0" w:uiPriority="69" w:unhideWhenUsed="0"/>
-    <w:lsdException w:name="Dark List Accent 2" w:semiHidden="0" w:uiPriority="70" w:unhideWhenUsed="0"/>
-    <w:lsdException w:name="Colorful Shading Accent 2" w:semiHidden="0" w:uiPriority="71" w:unhideWhenUsed="0"/>
-    <w:lsdException w:name="Colorful List Accent 2" w:semiHidden="0" w:uiPriority="72" w:unhideWhenUsed="0"/>
-    <w:lsdException w:name="Colorful Grid Accent 2" w:semiHidden="0" w:uiPriority="73" w:unhideWhenUsed="0"/>
-    <w:lsdException w:name="Light Shading Accent 3" w:semiHidden="0" w:uiPriority="60" w:unhideWhenUsed="0"/>
-    <w:lsdException w:name="Light List Accent 3" w:semiHidden="0" w:uiPriority="61" w:unhideWhenUsed="0"/>
-    <w:lsdException w:name="Light Grid Accent 3" w:semiHidden="0" w:uiPriority="62" w:unhideWhenUsed="0"/>
-    <w:lsdException w:name="Medium Shading 1 Accent 3" w:semiHidden="0" w:uiPriority="63" w:unhideWhenUsed="0"/>
-    <w:lsdException w:name="Medium Shading 2 Accent 3" w:semiHidden="0" w:uiPriority="64" w:unhideWhenUsed="0"/>
-    <w:lsdException w:name="Medium List 1 Accent 3" w:semiHidden="0" w:uiPriority="65" w:unhideWhenUsed="0"/>
-    <w:lsdException w:name="Medium List 2 Accent 3" w:semiHidden="0" w:uiPriority="66" w:unhideWhenUsed="0"/>
-    <w:lsdException w:name="Medium Grid 1 Accent 3" w:semiHidden="0" w:uiPriority="67" w:unhideWhenUsed="0"/>
-    <w:lsdException w:name="Medium Grid 2 Accent 3" w:semiHidden="0" w:uiPriority="68" w:unhideWhenUsed="0"/>
-    <w:lsdException w:name="Medium Grid 3 Accent 3" w:semiHidden="0" w:uiPriority="69" w:unhideWhenUsed="0"/>
-    <w:lsdException w:name="Dark List Accent 3" w:semiHidden="0" w:uiPriority="70" w:unhideWhenUsed="0"/>
-    <w:lsdException w:name="Colorful Shading Accent 3" w:semiHidden="0" w:uiPriority="71" w:unhideWhenUsed="0"/>
-    <w:lsdException w:name="Colorful List Accent 3" w:semiHidden="0" w:uiPriority="72" w:unhideWhenUsed="0"/>
-    <w:lsdException w:name="Colorful Grid Accent 3" w:semiHidden="0" w:uiPriority="73" w:unhideWhenUsed="0"/>
-    <w:lsdException w:name="Light Shading Accent 4" w:semiHidden="0" w:uiPriority="60" w:unhideWhenUsed="0"/>
-    <w:lsdException w:name="Light List Accent 4" w:semiHidden="0" w:uiPriority="61" w:unhideWhenUsed="0"/>
-    <w:lsdException w:name="Light Grid Accent 4" w:semiHidden="0" w:uiPriority="62" w:unhideWhenUsed="0"/>
-    <w:lsdException w:name="Medium Shading 1 Accent 4" w:semiHidden="0" w:uiPriority="63" w:unhideWhenUsed="0"/>
-    <w:lsdException w:name="Medium Shading 2 Accent 4" w:semiHidden="0" w:uiPriority="64" w:unhideWhenUsed="0"/>
-    <w:lsdException w:name="Medium List 1 Accent 4" w:semiHidden="0" w:uiPriority="65" w:unhideWhenUsed="0"/>
-    <w:lsdException w:name="Medium List 2 Accent 4" w:semiHidden="0" w:uiPriority="66" w:unhideWhenUsed="0"/>
-    <w:lsdException w:name="Medium Grid 1 Accent 4" w:semiHidden="0" w:uiPriority="67" w:unhideWhenUsed="0"/>
-    <w:lsdException w:name="Medium Grid 2 Accent 4" w:semiHidden="0" w:uiPriority="68" w:unhideWhenUsed="0"/>
-    <w:lsdException w:name="Medium Grid 3 Accent 4" w:semiHidden="0" w:uiPriority="69" w:unhideWhenUsed="0"/>
-    <w:lsdException w:name="Dark List Accent 4" w:semiHidden="0" w:uiPriority="70" w:unhideWhenUsed="0"/>
-    <w:lsdException w:name="Colorful Shading Accent 4" w:semiHidden="0" w:uiPriority="71" w:unhideWhenUsed="0"/>
-    <w:lsdException w:name="Colorful List Accent 4" w:semiHidden="0" w:uiPriority="72" w:unhideWhenUsed="0"/>
-    <w:lsdException w:name="Colorful Grid Accent 4" w:semiHidden="0" w:uiPriority="73" w:unhideWhenUsed="0"/>
-    <w:lsdException w:name="Light Shading Accent 5" w:semiHidden="0" w:uiPriority="60" w:unhideWhenUsed="0"/>
-    <w:lsdException w:name="Light List Accent 5" w:semiHidden="0" w:uiPriority="61" w:unhideWhenUsed="0"/>
-    <w:lsdException w:name="Light Grid Accent 5" w:semiHidden="0" w:uiPriority="62" w:unhideWhenUsed="0"/>
-    <w:lsdException w:name="Medium Shading 1 Accent 5" w:semiHidden="0" w:uiPriority="63" w:unhideWhenUsed="0"/>
-    <w:lsdException w:name="Medium Shading 2 Accent 5" w:semiHidden="0" w:uiPriority="64" w:unhideWhenUsed="0"/>
-    <w:lsdException w:name="Medium List 1 Accent 5" w:semiHidden="0" w:uiPriority="65" w:unhideWhenUsed="0"/>
-    <w:lsdException w:name="Medium List 2 Accent 5" w:semiHidden="0" w:uiPriority="66" w:unhideWhenUsed="0"/>
-    <w:lsdException w:name="Medium Grid 1 Accent 5" w:semiHidden="0" w:uiPriority="67" w:unhideWhenUsed="0"/>
-    <w:lsdException w:name="Medium Grid 2 Accent 5" w:semiHidden="0" w:uiPriority="68" w:unhideWhenUsed="0"/>
-    <w:lsdException w:name="Medium Grid 3 Accent 5" w:semiHidden="0" w:uiPriority="69" w:unhideWhenUsed="0"/>
-    <w:lsdException w:name="Dark List Accent 5" w:semiHidden="0" w:uiPriority="70" w:unhideWhenUsed="0"/>
-    <w:lsdException w:name="Colorful Shading Accent 5" w:semiHidden="0" w:uiPriority="71" w:unhideWhenUsed="0"/>
-    <w:lsdException w:name="Colorful List Accent 5" w:semiHidden="0" w:uiPriority="72" w:unhideWhenUsed="0"/>
-    <w:lsdException w:name="Colorful Grid Accent 5" w:semiHidden="0" w:uiPriority="73" w:unhideWhenUsed="0"/>
-    <w:lsdException w:name="Light Shading Accent 6" w:semiHidden="0" w:uiPriority="60" w:unhideWhenUsed="0"/>
-    <w:lsdException w:name="Light List Accent 6" w:semiHidden="0" w:uiPriority="61" w:unhideWhenUsed="0"/>
-    <w:lsdException w:name="Light Grid Accent 6" w:semiHidden="0" w:uiPriority="62" w:unhideWhenUsed="0"/>
-    <w:lsdException w:name="Medium Shading 1 Accent 6" w:semiHidden="0" w:uiPriority="63" w:unhideWhenUsed="0"/>
-    <w:lsdException w:name="Medium Shading 2 Accent 6" w:semiHidden="0" w:uiPriority="64" w:unhideWhenUsed="0"/>
-    <w:lsdException w:name="Medium List 1 Accent 6" w:semiHidden="0" w:uiPriority="65" w:unhideWhenUsed="0"/>
-    <w:lsdException w:name="Medium List 2 Accent 6" w:semiHidden="0" w:uiPriority="66" w:unhideWhenUsed="0"/>
-    <w:lsdException w:name="Medium Grid 1 Accent 6" w:semiHidden="0" w:uiPriority="67" w:unhideWhenUsed="0"/>
-    <w:lsdException w:name="Medium Grid 2 Accent 6" w:semiHidden="0" w:uiPriority="68" w:unhideWhenUsed="0"/>
-    <w:lsdException w:name="Medium Grid 3 Accent 6" w:semiHidden="0" w:uiPriority="69" w:unhideWhenUsed="0"/>
-    <w:lsdException w:name="Dark List Accent 6" w:semiHidden="0" w:uiPriority="70" w:unhideWhenUsed="0"/>
-    <w:lsdException w:name="Colorful Shading Accent 6" w:semiHidden="0" w:uiPriority="71" w:unhideWhenUsed="0"/>
-    <w:lsdException w:name="Colorful List Accent 6" w:semiHidden="0" w:uiPriority="72" w:unhideWhenUsed="0"/>
-    <w:lsdException w:name="Colorful Grid Accent 6" w:semiHidden="0" w:uiPriority="73" w:unhideWhenUsed="0"/>
-    <w:lsdException w:name="Subtle Emphasis" w:semiHidden="0" w:uiPriority="19" w:unhideWhenUsed="0" w:qFormat="1"/>
-    <w:lsdException w:name="Intense Emphasis" w:semiHidden="0" w:uiPriority="21" w:unhideWhenUsed="0" w:qFormat="1"/>
-    <w:lsdException w:name="Subtle Reference" w:semiHidden="0" w:uiPriority="31" w:unhideWhenUsed="0" w:qFormat="1"/>
-    <w:lsdException w:name="Intense Reference" w:semiHidden="0" w:uiPriority="32" w:unhideWhenUsed="0" w:qFormat="1"/>
-    <w:lsdException w:name="Book Title" w:semiHidden="0" w:uiPriority="33" w:unhideWhenUsed="0" w:qFormat="1"/>
-    <w:lsdException w:name="Bibliography" w:uiPriority="37"/>
-    <w:lsdException w:name="TOC Heading" w:uiPriority="39" w:qFormat="1"/>
-  </w:latentStyles>
-  <w:style w:type="paragraph" w:default="1" w:styleId="Normal">
-    <w:name w:val="Normal"/>
-    <w:qFormat/>
-  </w:style>
-  <w:style w:type="character" w:default="1" w:styleId="Policepardfaut">
-    <w:name w:val="Default Paragraph Font"/>
-    <w:uiPriority w:val="1"/>
-    <w:semiHidden/>
-    <w:unhideWhenUsed/>
-  </w:style>
-  <w:style w:type="table" w:default="1" w:styleId="TableauNormal">
-    <w:name w:val="Normal Table"/>
-    <w:uiPriority w:val="99"/>
-    <w:semiHidden/>
-    <w:unhideWhenUsed/>
-    <w:tblPr>
-      <w:tblInd w:w="0" w:type="dxa"/>
-      <w:tblCellMar>
-        <w:top w:w="0" w:type="dxa"/>
-        <w:left w:w="108" w:type="dxa"/>
-        <w:bottom w:w="0" w:type="dxa"/>
-        <w:right w:w="108" w:type="dxa"/>
-      </w:tblCellMar>
-    </w:tblPr>
-  </w:style>
-  <w:style w:type="numbering" w:default="1" w:styleId="Aucuneliste">
-    <w:name w:val="No List"/>
-    <w:uiPriority w:val="99"/>
-    <w:semiHidden/>
-    <w:unhideWhenUsed/>
   </w:style>
 </w:styles>
 </file>

</xml_diff>

<commit_message>
Finished Specifications and Analysis
</commit_message>
<xml_diff>
--- a/Deliverables/20221130Specification.docx
+++ b/Deliverables/20221130Specification.docx
@@ -238,7 +238,7 @@
           <w:color w:val="000000"/>
           <w:sz w:val="24"/>
           <w:szCs w:val="22"/>
-          <w:lang w:val="en-GB" w:eastAsia="fr-FR" w:bidi="ar-SA"/>
+          <w:lang w:eastAsia="fr-FR" w:bidi="ar-SA"/>
         </w:rPr>
       </w:pPr>
       <w:r>
@@ -247,7 +247,7 @@
           <w:color w:val="000000"/>
           <w:sz w:val="24"/>
           <w:szCs w:val="22"/>
-          <w:lang w:val="en-GB" w:eastAsia="fr-FR" w:bidi="ar-SA"/>
+          <w:lang w:eastAsia="fr-FR" w:bidi="ar-SA"/>
         </w:rPr>
         <w:t>ÉCOLE POLYTECHNIQUE DE L’UNIVERSITE FRANÇOIS RABELAIS DE TOURS</w:t>
       </w:r>
@@ -265,30 +265,18 @@
           <w:color w:val="000000"/>
           <w:sz w:val="24"/>
           <w:szCs w:val="22"/>
-          <w:lang w:val="en-GB" w:eastAsia="fr-FR" w:bidi="ar-SA"/>
-        </w:rPr>
-      </w:pPr>
-      <w:proofErr w:type="spellStart"/>
+          <w:lang w:eastAsia="fr-FR" w:bidi="ar-SA"/>
+        </w:rPr>
+      </w:pPr>
       <w:r>
         <w:rPr>
           <w:rFonts w:cs="Arial"/>
           <w:color w:val="000000"/>
           <w:sz w:val="24"/>
           <w:szCs w:val="22"/>
-          <w:lang w:val="en-GB" w:eastAsia="fr-FR" w:bidi="ar-SA"/>
-        </w:rPr>
-        <w:t>Spécialité</w:t>
-      </w:r>
-      <w:proofErr w:type="spellEnd"/>
-      <w:r>
-        <w:rPr>
-          <w:rFonts w:cs="Arial"/>
-          <w:color w:val="000000"/>
-          <w:sz w:val="24"/>
-          <w:szCs w:val="22"/>
-          <w:lang w:val="en-GB" w:eastAsia="fr-FR" w:bidi="ar-SA"/>
-        </w:rPr>
-        <w:t xml:space="preserve">  Informatique</w:t>
+          <w:lang w:eastAsia="fr-FR" w:bidi="ar-SA"/>
+        </w:rPr>
+        <w:t>Spécialité  Informatique</w:t>
       </w:r>
     </w:p>
     <w:p>
@@ -304,7 +292,7 @@
           <w:color w:val="000000"/>
           <w:sz w:val="24"/>
           <w:szCs w:val="22"/>
-          <w:lang w:val="en-GB" w:eastAsia="fr-FR" w:bidi="ar-SA"/>
+          <w:lang w:eastAsia="fr-FR" w:bidi="ar-SA"/>
         </w:rPr>
       </w:pPr>
       <w:r>
@@ -313,22 +301,10 @@
           <w:color w:val="000000"/>
           <w:sz w:val="24"/>
           <w:szCs w:val="22"/>
-          <w:lang w:val="en-GB" w:eastAsia="fr-FR" w:bidi="ar-SA"/>
-        </w:rPr>
-        <w:t xml:space="preserve">64 av. Jean </w:t>
-      </w:r>
-      <w:proofErr w:type="spellStart"/>
-      <w:r>
-        <w:rPr>
-          <w:rFonts w:cs="Arial"/>
-          <w:color w:val="000000"/>
-          <w:sz w:val="24"/>
-          <w:szCs w:val="22"/>
-          <w:lang w:val="en-GB" w:eastAsia="fr-FR" w:bidi="ar-SA"/>
-        </w:rPr>
-        <w:t>Portalis</w:t>
-      </w:r>
-      <w:proofErr w:type="spellEnd"/>
+          <w:lang w:eastAsia="fr-FR" w:bidi="ar-SA"/>
+        </w:rPr>
+        <w:t>64 av. Jean Portalis</w:t>
+      </w:r>
     </w:p>
     <w:p>
       <w:pPr>
@@ -343,7 +319,7 @@
           <w:color w:val="000000"/>
           <w:sz w:val="24"/>
           <w:szCs w:val="22"/>
-          <w:lang w:val="en-GB" w:eastAsia="fr-FR" w:bidi="ar-SA"/>
+          <w:lang w:eastAsia="fr-FR" w:bidi="ar-SA"/>
         </w:rPr>
       </w:pPr>
       <w:r>
@@ -352,7 +328,7 @@
           <w:color w:val="000000"/>
           <w:sz w:val="24"/>
           <w:szCs w:val="22"/>
-          <w:lang w:val="en-GB" w:eastAsia="fr-FR" w:bidi="ar-SA"/>
+          <w:lang w:eastAsia="fr-FR" w:bidi="ar-SA"/>
         </w:rPr>
         <w:t>37200 TOURS, FRANCE</w:t>
       </w:r>
@@ -370,30 +346,18 @@
           <w:color w:val="000000"/>
           <w:sz w:val="24"/>
           <w:szCs w:val="22"/>
-          <w:lang w:val="en-GB" w:eastAsia="fr-FR" w:bidi="ar-SA"/>
-        </w:rPr>
-      </w:pPr>
-      <w:proofErr w:type="spellStart"/>
+          <w:lang w:eastAsia="fr-FR" w:bidi="ar-SA"/>
+        </w:rPr>
+      </w:pPr>
       <w:r>
         <w:rPr>
           <w:rFonts w:cs="Arial"/>
           <w:color w:val="000000"/>
           <w:sz w:val="24"/>
           <w:szCs w:val="22"/>
-          <w:lang w:val="en-GB" w:eastAsia="fr-FR" w:bidi="ar-SA"/>
-        </w:rPr>
-        <w:t>Tél</w:t>
-      </w:r>
-      <w:proofErr w:type="spellEnd"/>
-      <w:r>
-        <w:rPr>
-          <w:rFonts w:cs="Arial"/>
-          <w:color w:val="000000"/>
-          <w:sz w:val="24"/>
-          <w:szCs w:val="22"/>
-          <w:lang w:val="en-GB" w:eastAsia="fr-FR" w:bidi="ar-SA"/>
-        </w:rPr>
-        <w:t xml:space="preserve">  +33 (0)2 47 36 14 31</w:t>
+          <w:lang w:eastAsia="fr-FR" w:bidi="ar-SA"/>
+        </w:rPr>
+        <w:t>Tél  +33 (0)2 47 36 14 31</w:t>
       </w:r>
     </w:p>
     <w:p>
@@ -409,7 +373,7 @@
           <w:color w:val="000000"/>
           <w:sz w:val="24"/>
           <w:szCs w:val="22"/>
-          <w:lang w:val="en-GB" w:eastAsia="fr-FR" w:bidi="ar-SA"/>
+          <w:lang w:eastAsia="fr-FR" w:bidi="ar-SA"/>
         </w:rPr>
       </w:pPr>
       <w:r>
@@ -418,7 +382,7 @@
           <w:color w:val="0000FF"/>
           <w:sz w:val="24"/>
           <w:szCs w:val="22"/>
-          <w:lang w:val="en-GB" w:eastAsia="fr-FR" w:bidi="ar-SA"/>
+          <w:lang w:eastAsia="fr-FR" w:bidi="ar-SA"/>
         </w:rPr>
         <w:t xml:space="preserve">www </w:t>
       </w:r>
@@ -429,7 +393,7 @@
           <w:color w:val="0000FF"/>
           <w:sz w:val="24"/>
           <w:szCs w:val="22"/>
-          <w:lang w:val="en-GB" w:eastAsia="fr-FR" w:bidi="ar-SA"/>
+          <w:lang w:eastAsia="fr-FR" w:bidi="ar-SA"/>
         </w:rPr>
         <w:t>polytech</w:t>
       </w:r>
@@ -440,7 +404,7 @@
           <w:color w:val="0000FF"/>
           <w:sz w:val="24"/>
           <w:szCs w:val="22"/>
-          <w:lang w:val="en-GB" w:eastAsia="fr-FR" w:bidi="ar-SA"/>
+          <w:lang w:eastAsia="fr-FR" w:bidi="ar-SA"/>
         </w:rPr>
         <w:t xml:space="preserve"> </w:t>
       </w:r>
@@ -451,7 +415,7 @@
           <w:color w:val="0000FF"/>
           <w:sz w:val="24"/>
           <w:szCs w:val="22"/>
-          <w:lang w:val="en-GB" w:eastAsia="fr-FR" w:bidi="ar-SA"/>
+          <w:lang w:eastAsia="fr-FR" w:bidi="ar-SA"/>
         </w:rPr>
         <w:t>univ</w:t>
       </w:r>
@@ -462,7 +426,7 @@
           <w:color w:val="0000FF"/>
           <w:sz w:val="24"/>
           <w:szCs w:val="22"/>
-          <w:lang w:val="en-GB" w:eastAsia="fr-FR" w:bidi="ar-SA"/>
+          <w:lang w:eastAsia="fr-FR" w:bidi="ar-SA"/>
         </w:rPr>
         <w:t xml:space="preserve">-tours </w:t>
       </w:r>
@@ -473,7 +437,7 @@
           <w:color w:val="0000FF"/>
           <w:sz w:val="24"/>
           <w:szCs w:val="22"/>
-          <w:lang w:val="en-GB" w:eastAsia="fr-FR" w:bidi="ar-SA"/>
+          <w:lang w:eastAsia="fr-FR" w:bidi="ar-SA"/>
         </w:rPr>
         <w:t>fr</w:t>
       </w:r>
@@ -491,7 +455,7 @@
           <w:bCs/>
           <w:sz w:val="22"/>
           <w:szCs w:val="22"/>
-          <w:lang w:val="en-GB" w:eastAsia="fr-FR" w:bidi="ar-SA"/>
+          <w:lang w:eastAsia="fr-FR" w:bidi="ar-SA"/>
         </w:rPr>
       </w:pPr>
     </w:p>
@@ -501,7 +465,6 @@
           <w:rFonts w:ascii="F33" w:hAnsi="F33" w:cs="F33"/>
           <w:sz w:val="29"/>
           <w:szCs w:val="29"/>
-          <w:lang w:val="en-GB"/>
         </w:rPr>
       </w:pPr>
     </w:p>
@@ -511,7 +474,6 @@
           <w:rFonts w:ascii="F33" w:hAnsi="F33" w:cs="F33"/>
           <w:sz w:val="29"/>
           <w:szCs w:val="29"/>
-          <w:lang w:val="en-GB"/>
         </w:rPr>
       </w:pPr>
     </w:p>
@@ -2343,7 +2305,7 @@
             <w:rPr>
               <w:noProof/>
             </w:rPr>
-            <w:t>9</w:t>
+            <w:t>8</w:t>
           </w:r>
           <w:r>
             <w:rPr>
@@ -2394,6 +2356,7 @@
           <w:r>
             <w:rPr>
               <w:noProof/>
+              <w:lang w:val="en-US"/>
             </w:rPr>
             <w:tab/>
           </w:r>
@@ -2406,6 +2369,7 @@
           <w:r>
             <w:rPr>
               <w:noProof/>
+              <w:lang w:val="en-US"/>
             </w:rPr>
             <w:instrText xml:space="preserve"> PAGEREF _Toc121267255 \h </w:instrText>
           </w:r>
@@ -2423,8 +2387,9 @@
           <w:r>
             <w:rPr>
               <w:noProof/>
+              <w:lang w:val="en-US"/>
             </w:rPr>
-            <w:t>11</w:t>
+            <w:t>10</w:t>
           </w:r>
           <w:r>
             <w:rPr>
@@ -2475,6 +2440,7 @@
           <w:r>
             <w:rPr>
               <w:noProof/>
+              <w:lang w:val="en-US"/>
             </w:rPr>
             <w:tab/>
           </w:r>
@@ -2487,6 +2453,7 @@
           <w:r>
             <w:rPr>
               <w:noProof/>
+              <w:lang w:val="en-US"/>
             </w:rPr>
             <w:instrText xml:space="preserve"> PAGEREF _Toc121267256 \h </w:instrText>
           </w:r>
@@ -2504,8 +2471,9 @@
           <w:r>
             <w:rPr>
               <w:noProof/>
+              <w:lang w:val="en-US"/>
             </w:rPr>
-            <w:t>12</w:t>
+            <w:t>11</w:t>
           </w:r>
           <w:r>
             <w:rPr>
@@ -2556,6 +2524,7 @@
           <w:r>
             <w:rPr>
               <w:noProof/>
+              <w:lang w:val="en-US"/>
             </w:rPr>
             <w:tab/>
           </w:r>
@@ -2568,6 +2537,7 @@
           <w:r>
             <w:rPr>
               <w:noProof/>
+              <w:lang w:val="en-US"/>
             </w:rPr>
             <w:instrText xml:space="preserve"> PAGEREF _Toc121267257 \h </w:instrText>
           </w:r>
@@ -2585,8 +2555,9 @@
           <w:r>
             <w:rPr>
               <w:noProof/>
+              <w:lang w:val="en-US"/>
             </w:rPr>
-            <w:t>19</w:t>
+            <w:t>18</w:t>
           </w:r>
           <w:r>
             <w:rPr>
@@ -2619,6 +2590,7 @@
           <w:r>
             <w:rPr>
               <w:noProof/>
+              <w:lang w:val="en-US"/>
             </w:rPr>
             <w:tab/>
           </w:r>
@@ -2631,6 +2603,7 @@
           <w:r>
             <w:rPr>
               <w:noProof/>
+              <w:lang w:val="en-US"/>
             </w:rPr>
             <w:instrText xml:space="preserve"> PAGEREF _Toc121267258 \h </w:instrText>
           </w:r>
@@ -2648,8 +2621,9 @@
           <w:r>
             <w:rPr>
               <w:noProof/>
+              <w:lang w:val="en-US"/>
             </w:rPr>
-            <w:t>22</w:t>
+            <w:t>21</w:t>
           </w:r>
           <w:r>
             <w:rPr>
@@ -2712,7 +2686,7 @@
             <w:rPr>
               <w:noProof/>
             </w:rPr>
-            <w:t>23</w:t>
+            <w:t>22</w:t>
           </w:r>
           <w:r>
             <w:rPr>
@@ -2775,7 +2749,7 @@
             <w:rPr>
               <w:noProof/>
             </w:rPr>
-            <w:t>25</w:t>
+            <w:t>24</w:t>
           </w:r>
           <w:r>
             <w:rPr>
@@ -2936,6 +2910,9 @@
         <w:fldChar w:fldCharType="begin"/>
       </w:r>
       <w:r>
+        <w:rPr>
+          <w:lang w:val="en-US"/>
+        </w:rPr>
         <w:instrText xml:space="preserve"> XE "</w:instrText>
       </w:r>
       <w:r>
@@ -2945,6 +2922,9 @@
         <w:instrText>Actors</w:instrText>
       </w:r>
       <w:r>
+        <w:rPr>
+          <w:lang w:val="en-US"/>
+        </w:rPr>
         <w:instrText xml:space="preserve">" </w:instrText>
       </w:r>
       <w:r>
@@ -2967,9 +2947,6 @@
           <w:ilvl w:val="0"/>
           <w:numId w:val="3"/>
         </w:numPr>
-        <w:rPr>
-          <w:lang w:val="en-GB"/>
-        </w:rPr>
       </w:pPr>
       <w:r>
         <w:rPr>
@@ -2989,63 +2966,50 @@
         <w:rPr>
           <w:lang w:val="en-GB"/>
         </w:rPr>
-        <w:t xml:space="preserve"> Centre </w:t>
+        <w:t xml:space="preserve"> </w:t>
+      </w:r>
+      <w:r>
+        <w:t xml:space="preserve">Centre d’études supérieures de la Renaissance) (CESR), for </w:t>
       </w:r>
       <w:proofErr w:type="spellStart"/>
       <w:r>
-        <w:rPr>
-          <w:lang w:val="en-GB"/>
-        </w:rPr>
-        <w:t>d’études</w:t>
+        <w:t>which</w:t>
       </w:r>
       <w:proofErr w:type="spellEnd"/>
       <w:r>
-        <w:rPr>
-          <w:lang w:val="en-GB"/>
-        </w:rPr>
-        <w:t xml:space="preserve"> </w:t>
+        <w:t xml:space="preserve"> a contact </w:t>
       </w:r>
       <w:proofErr w:type="spellStart"/>
       <w:r>
-        <w:rPr>
-          <w:lang w:val="en-GB"/>
-        </w:rPr>
-        <w:t>supérieures</w:t>
+        <w:t>is</w:t>
       </w:r>
       <w:proofErr w:type="spellEnd"/>
       <w:r>
-        <w:rPr>
-          <w:lang w:val="en-GB"/>
-        </w:rPr>
-        <w:t xml:space="preserve"> de la Renaissance) (CESR), for which a contact is </w:t>
+        <w:t xml:space="preserve"> Rémi </w:t>
       </w:r>
       <w:proofErr w:type="spellStart"/>
       <w:r>
-        <w:rPr>
-          <w:lang w:val="en-GB"/>
-        </w:rPr>
-        <w:t>Rémi</w:t>
+        <w:t>Jimenes</w:t>
       </w:r>
       <w:proofErr w:type="spellEnd"/>
       <w:r>
-        <w:rPr>
-          <w:lang w:val="en-GB"/>
-        </w:rPr>
-        <w:t xml:space="preserve"> </w:t>
+        <w:t xml:space="preserve">, </w:t>
       </w:r>
       <w:proofErr w:type="spellStart"/>
       <w:r>
-        <w:rPr>
-          <w:lang w:val="en-GB"/>
-        </w:rPr>
-        <w:t>Jimenes</w:t>
+        <w:t>lecturer</w:t>
       </w:r>
       <w:proofErr w:type="spellEnd"/>
       <w:r>
-        <w:rPr>
-          <w:lang w:val="en-GB"/>
-        </w:rPr>
-        <w:t>, lecturer and researcher.</w:t>
+        <w:t xml:space="preserve"> and </w:t>
+      </w:r>
+      <w:proofErr w:type="spellStart"/>
+      <w:r>
+        <w:t>researcher</w:t>
+      </w:r>
+      <w:proofErr w:type="spellEnd"/>
+      <w:r>
+        <w:t>.</w:t>
       </w:r>
     </w:p>
     <w:p>
@@ -3055,9 +3019,6 @@
           <w:ilvl w:val="0"/>
           <w:numId w:val="3"/>
         </w:numPr>
-        <w:rPr>
-          <w:lang w:val="en-GB"/>
-        </w:rPr>
       </w:pPr>
       <w:r>
         <w:rPr>
@@ -3121,61 +3082,40 @@
         </w:rPr>
         <w:t xml:space="preserve"> </w:t>
       </w:r>
+      <w:r>
+        <w:t xml:space="preserve">Laboratoire d’Informatique Fondamentale et Appliquée de Tours) (LIFAT) and </w:t>
+      </w:r>
       <w:proofErr w:type="spellStart"/>
       <w:r>
-        <w:rPr>
-          <w:lang w:val="en-GB"/>
-        </w:rPr>
-        <w:t>Laboratoire</w:t>
+        <w:t>academic</w:t>
       </w:r>
       <w:proofErr w:type="spellEnd"/>
       <w:r>
-        <w:rPr>
-          <w:lang w:val="en-GB"/>
-        </w:rPr>
         <w:t xml:space="preserve"> </w:t>
       </w:r>
       <w:proofErr w:type="spellStart"/>
       <w:r>
-        <w:rPr>
-          <w:lang w:val="en-GB"/>
-        </w:rPr>
-        <w:t>d’Informatique</w:t>
+        <w:t>tutor</w:t>
       </w:r>
       <w:proofErr w:type="spellEnd"/>
       <w:r>
-        <w:rPr>
-          <w:lang w:val="en-GB"/>
-        </w:rPr>
+        <w:t xml:space="preserve"> for </w:t>
+      </w:r>
+      <w:proofErr w:type="spellStart"/>
+      <w:r>
+        <w:t>this</w:t>
+      </w:r>
+      <w:proofErr w:type="spellEnd"/>
+      <w:r>
         <w:t xml:space="preserve"> </w:t>
       </w:r>
       <w:proofErr w:type="spellStart"/>
       <w:r>
-        <w:rPr>
-          <w:lang w:val="en-GB"/>
-        </w:rPr>
-        <w:t>Fondamentale</w:t>
+        <w:t>project</w:t>
       </w:r>
       <w:proofErr w:type="spellEnd"/>
       <w:r>
-        <w:rPr>
-          <w:lang w:val="en-GB"/>
-        </w:rPr>
-        <w:t xml:space="preserve"> et </w:t>
-      </w:r>
-      <w:proofErr w:type="spellStart"/>
-      <w:r>
-        <w:rPr>
-          <w:lang w:val="en-GB"/>
-        </w:rPr>
-        <w:t>Appliquée</w:t>
-      </w:r>
-      <w:proofErr w:type="spellEnd"/>
-      <w:r>
-        <w:rPr>
-          <w:lang w:val="en-GB"/>
-        </w:rPr>
-        <w:t xml:space="preserve"> de Tours) (LIFAT) and academic tutor for this project.</w:t>
+        <w:t>.</w:t>
       </w:r>
     </w:p>
     <w:p>
@@ -3367,7 +3307,19 @@
         <w:rPr>
           <w:lang w:val="en-GB"/>
         </w:rPr>
-        <w:t>To convert these historical books into accessible digital libraries, LIFAT is developing software that participates in a complete processing chain, including layout analysis, text/illustration separation (i.e. segmentation of elements</w:t>
+        <w:t>To convert these historical books into accessible digital libraries, LIFAT is developing software that participates in a complete processing chain, including layout analysis</w:t>
+      </w:r>
+      <w:r>
+        <w:rPr>
+          <w:lang w:val="en-GB"/>
+        </w:rPr>
+        <w:t xml:space="preserve"> and</w:t>
+      </w:r>
+      <w:r>
+        <w:rPr>
+          <w:lang w:val="en-GB"/>
+        </w:rPr>
+        <w:t xml:space="preserve"> text/illustration separation (i.e. segmentation of elements</w:t>
       </w:r>
       <w:r>
         <w:rPr>
@@ -3379,7 +3331,71 @@
         <w:rPr>
           <w:lang w:val="en-GB"/>
         </w:rPr>
-        <w:t>), optical character recognition (i.e. OCR) and text transcription.</w:t>
+        <w:t>).</w:t>
+      </w:r>
+    </w:p>
+    <w:p>
+      <w:pPr>
+        <w:rPr>
+          <w:lang w:val="en-GB"/>
+        </w:rPr>
+      </w:pPr>
+    </w:p>
+    <w:p>
+      <w:pPr>
+        <w:pStyle w:val="Titre3"/>
+        <w:rPr>
+          <w:lang w:val="en-GB"/>
+        </w:rPr>
+      </w:pPr>
+      <w:r>
+        <w:rPr>
+          <w:lang w:val="en-GB"/>
+        </w:rPr>
+        <w:t>Objectives</w:t>
+      </w:r>
+    </w:p>
+    <w:p>
+      <w:pPr>
+        <w:rPr>
+          <w:lang w:val="en-GB"/>
+        </w:rPr>
+      </w:pPr>
+      <w:r>
+        <w:rPr>
+          <w:lang w:val="en-GB"/>
+        </w:rPr>
+        <w:t>This</w:t>
+      </w:r>
+      <w:r>
+        <w:rPr>
+          <w:lang w:val="en-GB"/>
+        </w:rPr>
+        <w:t xml:space="preserve"> project aims to build a prototype of an optimisation software </w:t>
+      </w:r>
+      <w:r>
+        <w:rPr>
+          <w:lang w:val="en-GB"/>
+        </w:rPr>
+        <w:t xml:space="preserve">based on deep learning neural networks </w:t>
+      </w:r>
+      <w:r>
+        <w:rPr>
+          <w:lang w:val="en-GB"/>
+        </w:rPr>
+        <w:t xml:space="preserve">capable of </w:t>
+      </w:r>
+      <w:r>
+        <w:rPr>
+          <w:lang w:val="en-GB"/>
+        </w:rPr>
+        <w:t>segment</w:t>
+      </w:r>
+      <w:r>
+        <w:rPr>
+          <w:lang w:val="en-GB"/>
+        </w:rPr>
+        <w:t>ing</w:t>
       </w:r>
       <w:r>
         <w:rPr>
@@ -3391,19 +3407,91 @@
         <w:rPr>
           <w:lang w:val="en-GB"/>
         </w:rPr>
-        <w:t>This project focuses on layout analysis and segmentation of elements</w:t>
-      </w:r>
-      <w:r>
-        <w:rPr>
-          <w:lang w:val="en-GB"/>
-        </w:rPr>
-        <w:t xml:space="preserve"> of content</w:t>
-      </w:r>
-      <w:r>
-        <w:rPr>
-          <w:lang w:val="en-GB"/>
-        </w:rPr>
-        <w:t xml:space="preserve"> of historical documents.</w:t>
+        <w:t>textual and decorative elements of content from images of historical documents.</w:t>
+      </w:r>
+    </w:p>
+    <w:p>
+      <w:pPr>
+        <w:rPr>
+          <w:lang w:val="en-GB"/>
+        </w:rPr>
+      </w:pPr>
+    </w:p>
+    <w:p>
+      <w:pPr>
+        <w:rPr>
+          <w:lang w:val="en-GB"/>
+        </w:rPr>
+      </w:pPr>
+      <w:r>
+        <w:rPr>
+          <w:lang w:val="en-GB"/>
+        </w:rPr>
+        <w:t xml:space="preserve">The user should not be responsible for training </w:t>
+      </w:r>
+      <w:r>
+        <w:rPr>
+          <w:lang w:val="en-GB"/>
+        </w:rPr>
+        <w:t xml:space="preserve">neural network </w:t>
+      </w:r>
+      <w:r>
+        <w:rPr>
+          <w:lang w:val="en-GB"/>
+        </w:rPr>
+        <w:t xml:space="preserve">models. Therefore, several deep learning models can be created and trained to extract the elements </w:t>
+      </w:r>
+      <w:r>
+        <w:rPr>
+          <w:lang w:val="en-GB"/>
+        </w:rPr>
+        <w:t xml:space="preserve">of content </w:t>
+      </w:r>
+      <w:r>
+        <w:rPr>
+          <w:lang w:val="en-GB"/>
+        </w:rPr>
+        <w:t>required in the different use cases of the software.</w:t>
+      </w:r>
+    </w:p>
+    <w:p>
+      <w:pPr>
+        <w:rPr>
+          <w:lang w:val="en-GB"/>
+        </w:rPr>
+      </w:pPr>
+    </w:p>
+    <w:p>
+      <w:pPr>
+        <w:rPr>
+          <w:lang w:val="en-GB"/>
+        </w:rPr>
+      </w:pPr>
+      <w:r>
+        <w:rPr>
+          <w:lang w:val="en-GB"/>
+        </w:rPr>
+        <w:t>Due to its nature as a prototype, the system will need to be composed of computational documents combining scripts and good documentation. It must also provide access to training datasets and parameter storage files to reproduce the deep learning models created.</w:t>
+      </w:r>
+    </w:p>
+    <w:p>
+      <w:pPr>
+        <w:rPr>
+          <w:lang w:val="en-GB"/>
+        </w:rPr>
+      </w:pPr>
+    </w:p>
+    <w:p>
+      <w:pPr>
+        <w:rPr>
+          <w:lang w:val="en-GB"/>
+        </w:rPr>
+      </w:pPr>
+      <w:r>
+        <w:rPr>
+          <w:lang w:val="en-GB"/>
+        </w:rPr>
+        <w:t>If the objective is achieved, the project can be continued and a scenario creation subsystem can be implemented to deploy the models created within it.</w:t>
       </w:r>
     </w:p>
     <w:p>
@@ -3424,157 +3512,6 @@
         <w:rPr>
           <w:lang w:val="en-GB"/>
         </w:rPr>
-        <w:t>Objectives</w:t>
-      </w:r>
-    </w:p>
-    <w:p>
-      <w:pPr>
-        <w:rPr>
-          <w:lang w:val="en-GB"/>
-        </w:rPr>
-      </w:pPr>
-      <w:r>
-        <w:rPr>
-          <w:lang w:val="en-GB"/>
-        </w:rPr>
-        <w:t xml:space="preserve">This project aims to propose a new approach based on deep learning neural networks to solve this image </w:t>
-      </w:r>
-      <w:r>
-        <w:rPr>
-          <w:lang w:val="en-GB"/>
-        </w:rPr>
-        <w:t>segmentation</w:t>
-      </w:r>
-      <w:r>
-        <w:rPr>
-          <w:lang w:val="en-GB"/>
-        </w:rPr>
-        <w:t xml:space="preserve"> problem.</w:t>
-      </w:r>
-    </w:p>
-    <w:p>
-      <w:pPr>
-        <w:rPr>
-          <w:lang w:val="en-GB"/>
-        </w:rPr>
-      </w:pPr>
-    </w:p>
-    <w:p>
-      <w:pPr>
-        <w:rPr>
-          <w:lang w:val="en-GB"/>
-        </w:rPr>
-      </w:pPr>
-      <w:r>
-        <w:rPr>
-          <w:lang w:val="en-GB"/>
-        </w:rPr>
-        <w:t>To this end, the Deep-Agora R&amp;D project aims to build a prototype of an optimisation software capable of extracting textual and decorative elements of content from images of historical documents.</w:t>
-      </w:r>
-    </w:p>
-    <w:p>
-      <w:pPr>
-        <w:rPr>
-          <w:lang w:val="en-GB"/>
-        </w:rPr>
-      </w:pPr>
-    </w:p>
-    <w:p>
-      <w:pPr>
-        <w:rPr>
-          <w:lang w:val="en-GB"/>
-        </w:rPr>
-      </w:pPr>
-      <w:r>
-        <w:rPr>
-          <w:lang w:val="en-GB"/>
-        </w:rPr>
-        <w:t xml:space="preserve">The user should not be responsible for training </w:t>
-      </w:r>
-      <w:r>
-        <w:rPr>
-          <w:lang w:val="en-GB"/>
-        </w:rPr>
-        <w:t xml:space="preserve">neural network </w:t>
-      </w:r>
-      <w:r>
-        <w:rPr>
-          <w:lang w:val="en-GB"/>
-        </w:rPr>
-        <w:t xml:space="preserve">models. Therefore, several deep learning models can be created and trained to extract the elements </w:t>
-      </w:r>
-      <w:r>
-        <w:rPr>
-          <w:lang w:val="en-GB"/>
-        </w:rPr>
-        <w:t xml:space="preserve">of content </w:t>
-      </w:r>
-      <w:r>
-        <w:rPr>
-          <w:lang w:val="en-GB"/>
-        </w:rPr>
-        <w:t>required in the different use cases of the software.</w:t>
-      </w:r>
-    </w:p>
-    <w:p>
-      <w:pPr>
-        <w:rPr>
-          <w:lang w:val="en-GB"/>
-        </w:rPr>
-      </w:pPr>
-    </w:p>
-    <w:p>
-      <w:pPr>
-        <w:rPr>
-          <w:lang w:val="en-GB"/>
-        </w:rPr>
-      </w:pPr>
-      <w:r>
-        <w:rPr>
-          <w:lang w:val="en-GB"/>
-        </w:rPr>
-        <w:lastRenderedPageBreak/>
-        <w:t>Due to its nature as a prototype, the system will need to be composed of computational documents combining scripts and good documentation. It must also provide access to training datasets and parameter storage files to reproduce the deep learning models created.</w:t>
-      </w:r>
-    </w:p>
-    <w:p>
-      <w:pPr>
-        <w:rPr>
-          <w:lang w:val="en-GB"/>
-        </w:rPr>
-      </w:pPr>
-    </w:p>
-    <w:p>
-      <w:pPr>
-        <w:rPr>
-          <w:lang w:val="en-GB"/>
-        </w:rPr>
-      </w:pPr>
-      <w:r>
-        <w:rPr>
-          <w:lang w:val="en-GB"/>
-        </w:rPr>
-        <w:t>If the objective is achieved, the project can be continued and a scenario creation subsystem can be implemented to deploy the models created within it.</w:t>
-      </w:r>
-    </w:p>
-    <w:p>
-      <w:pPr>
-        <w:rPr>
-          <w:lang w:val="en-GB"/>
-        </w:rPr>
-      </w:pPr>
-    </w:p>
-    <w:p>
-      <w:pPr>
-        <w:pStyle w:val="Titre3"/>
-        <w:rPr>
-          <w:lang w:val="en-GB"/>
-        </w:rPr>
-      </w:pPr>
-      <w:r>
-        <w:rPr>
-          <w:lang w:val="en-GB"/>
-        </w:rPr>
         <w:t>Hypotheses</w:t>
       </w:r>
     </w:p>
@@ -3707,25 +3644,25 @@
         <w:rPr>
           <w:lang w:val="en-GB"/>
         </w:rPr>
-        <w:t xml:space="preserve">We suppose that the </w:t>
-      </w:r>
-      <w:r>
-        <w:rPr>
-          <w:lang w:val="en-GB"/>
-        </w:rPr>
-        <w:t>end users</w:t>
-      </w:r>
-      <w:r>
-        <w:rPr>
-          <w:lang w:val="en-GB"/>
-        </w:rPr>
-        <w:t xml:space="preserve"> will only look for the</w:t>
-      </w:r>
-      <w:r>
-        <w:rPr>
-          <w:lang w:val="en-GB"/>
-        </w:rPr>
-        <w:t>se elements of content</w:t>
+        <w:t>T</w:t>
+      </w:r>
+      <w:r>
+        <w:rPr>
+          <w:lang w:val="en-GB"/>
+        </w:rPr>
+        <w:t>he</w:t>
+      </w:r>
+      <w:r>
+        <w:rPr>
+          <w:lang w:val="en-GB"/>
+        </w:rPr>
+        <w:t xml:space="preserve"> elements of content</w:t>
+      </w:r>
+      <w:r>
+        <w:rPr>
+          <w:lang w:val="en-GB"/>
+        </w:rPr>
+        <w:t xml:space="preserve"> to extract are</w:t>
       </w:r>
       <w:r>
         <w:rPr>
@@ -3734,6 +3671,9 @@
         <w:fldChar w:fldCharType="begin"/>
       </w:r>
       <w:r>
+        <w:rPr>
+          <w:lang w:val="en-US"/>
+        </w:rPr>
         <w:instrText xml:space="preserve"> XE "</w:instrText>
       </w:r>
       <w:r>
@@ -3743,6 +3683,9 @@
         <w:instrText>Elements of content</w:instrText>
       </w:r>
       <w:r>
+        <w:rPr>
+          <w:lang w:val="en-US"/>
+        </w:rPr>
         <w:instrText xml:space="preserve">" </w:instrText>
       </w:r>
       <w:r>
@@ -3916,107 +3859,311 @@
     </w:p>
     <w:p>
       <w:pPr>
-        <w:spacing w:after="0"/>
-        <w:rPr>
-          <w:lang w:val="en-GB"/>
-        </w:rPr>
-      </w:pPr>
-      <w:r>
-        <w:rPr>
-          <w:lang w:val="en-GB"/>
-        </w:rPr>
-        <w:t>A</w:t>
-      </w:r>
-      <w:r>
-        <w:rPr>
-          <w:lang w:val="en-GB"/>
-        </w:rPr>
-        <w:t>nd will not look for more modern or scientific ornaments, such as:</w:t>
-      </w:r>
-    </w:p>
-    <w:p>
-      <w:pPr>
-        <w:pStyle w:val="Paragraphedeliste"/>
-        <w:numPr>
-          <w:ilvl w:val="0"/>
-          <w:numId w:val="21"/>
-        </w:numPr>
-        <w:rPr>
-          <w:lang w:val="en-GB"/>
-        </w:rPr>
-      </w:pPr>
-      <w:r>
-        <w:rPr>
-          <w:lang w:val="en-GB"/>
-        </w:rPr>
-        <w:t>photographs</w:t>
-      </w:r>
-    </w:p>
-    <w:p>
-      <w:pPr>
-        <w:pStyle w:val="Paragraphedeliste"/>
-        <w:numPr>
-          <w:ilvl w:val="0"/>
-          <w:numId w:val="21"/>
-        </w:numPr>
-        <w:rPr>
-          <w:lang w:val="en-GB"/>
-        </w:rPr>
-      </w:pPr>
-      <w:r>
-        <w:rPr>
-          <w:lang w:val="en-GB"/>
-        </w:rPr>
-        <w:t>tables</w:t>
-      </w:r>
-    </w:p>
-    <w:p>
-      <w:pPr>
-        <w:pStyle w:val="Paragraphedeliste"/>
-        <w:numPr>
-          <w:ilvl w:val="0"/>
-          <w:numId w:val="21"/>
-        </w:numPr>
-        <w:rPr>
-          <w:lang w:val="en-GB"/>
-        </w:rPr>
-      </w:pPr>
-      <w:r>
-        <w:rPr>
-          <w:lang w:val="en-GB"/>
-        </w:rPr>
-        <w:t>graphics</w:t>
-      </w:r>
-    </w:p>
-    <w:p>
-      <w:pPr>
-        <w:pStyle w:val="Paragraphedeliste"/>
-        <w:numPr>
-          <w:ilvl w:val="0"/>
-          <w:numId w:val="21"/>
-        </w:numPr>
-        <w:rPr>
-          <w:lang w:val="en-GB"/>
-        </w:rPr>
-      </w:pPr>
-      <w:r>
-        <w:rPr>
-          <w:lang w:val="en-GB"/>
-        </w:rPr>
-        <w:t>formulas</w:t>
-      </w:r>
-    </w:p>
-    <w:p>
-      <w:pPr>
-        <w:rPr>
-          <w:lang w:val="en-GB"/>
-        </w:rPr>
-      </w:pPr>
-      <w:r>
-        <w:rPr>
-          <w:lang w:val="en-GB"/>
-        </w:rPr>
-        <w:t xml:space="preserve">Either way, new data sets should be used </w:t>
+        <w:rPr>
+          <w:lang w:val="en-GB"/>
+        </w:rPr>
+      </w:pPr>
+      <w:r>
+        <w:rPr>
+          <w:lang w:val="en-GB"/>
+        </w:rPr>
+        <w:t xml:space="preserve">Ideally, there should be a model for each element of content. Otherwise, models can extract </w:t>
+      </w:r>
+      <w:r>
+        <w:rPr>
+          <w:lang w:val="en-GB"/>
+        </w:rPr>
+        <w:t xml:space="preserve">groups of </w:t>
+      </w:r>
+      <w:r>
+        <w:rPr>
+          <w:lang w:val="en-GB"/>
+        </w:rPr>
+        <w:t>elements of content</w:t>
+      </w:r>
+      <w:r>
+        <w:rPr>
+          <w:lang w:val="en-GB"/>
+        </w:rPr>
+        <w:t>, as few as possible.</w:t>
+      </w:r>
+    </w:p>
+    <w:p>
+      <w:pPr>
+        <w:rPr>
+          <w:lang w:val="en-GB"/>
+        </w:rPr>
+      </w:pPr>
+    </w:p>
+    <w:p>
+      <w:pPr>
+        <w:rPr>
+          <w:lang w:val="en-GB"/>
+        </w:rPr>
+      </w:pPr>
+      <w:r>
+        <w:rPr>
+          <w:lang w:val="en-GB"/>
+        </w:rPr>
+        <w:t>No o</w:t>
+      </w:r>
+      <w:r>
+        <w:rPr>
+          <w:lang w:val="en-GB"/>
+        </w:rPr>
+        <w:t xml:space="preserve">ther methods than grouping connected black pixels exist </w:t>
+      </w:r>
+      <w:r>
+        <w:rPr>
+          <w:lang w:val="en-GB"/>
+        </w:rPr>
+        <w:t xml:space="preserve">in frameworks </w:t>
+      </w:r>
+      <w:r>
+        <w:rPr>
+          <w:lang w:val="en-GB"/>
+        </w:rPr>
+        <w:t xml:space="preserve">to post-process the </w:t>
+      </w:r>
+      <w:r>
+        <w:rPr>
+          <w:lang w:val="en-GB"/>
+        </w:rPr>
+        <w:t xml:space="preserve">binary mask of </w:t>
+      </w:r>
+      <w:r>
+        <w:rPr>
+          <w:lang w:val="en-GB"/>
+        </w:rPr>
+        <w:t>predictions.</w:t>
+      </w:r>
+      <w:r>
+        <w:rPr>
+          <w:lang w:val="en-GB"/>
+        </w:rPr>
+        <w:t xml:space="preserve"> Because of that, the segmentation of characters is not possible for handwritten text</w:t>
+      </w:r>
+      <w:r>
+        <w:rPr>
+          <w:lang w:val="en-GB"/>
+        </w:rPr>
+        <w:t xml:space="preserve"> and it has been removed from the list of elements of content</w:t>
+      </w:r>
+      <w:r>
+        <w:rPr>
+          <w:lang w:val="en-GB"/>
+        </w:rPr>
+        <w:t>.</w:t>
+      </w:r>
+      <w:r>
+        <w:rPr>
+          <w:lang w:val="en-GB"/>
+        </w:rPr>
+        <w:t xml:space="preserve"> If </w:t>
+      </w:r>
+      <w:r>
+        <w:rPr>
+          <w:lang w:val="en-GB"/>
+        </w:rPr>
+        <w:t xml:space="preserve">state-of-the-art </w:t>
+      </w:r>
+      <w:r>
+        <w:rPr>
+          <w:lang w:val="en-GB"/>
+        </w:rPr>
+        <w:t xml:space="preserve">frameworks </w:t>
+      </w:r>
+      <w:r>
+        <w:rPr>
+          <w:lang w:val="en-GB"/>
+        </w:rPr>
+        <w:t>actually enable that</w:t>
+      </w:r>
+      <w:r>
+        <w:rPr>
+          <w:lang w:val="en-GB"/>
+        </w:rPr>
+        <w:t>, then it could be a solution to segment characters in images of historical documents. Appropriate new data sets with each character labelled individually should be used to train new neural network models.</w:t>
+      </w:r>
+      <w:r>
+        <w:rPr>
+          <w:lang w:val="en-GB"/>
+        </w:rPr>
+        <w:t xml:space="preserve"> ALTO files could also identify each character by a Glyph tag.</w:t>
+      </w:r>
+    </w:p>
+    <w:p>
+      <w:pPr>
+        <w:rPr>
+          <w:lang w:val="en-GB"/>
+        </w:rPr>
+      </w:pPr>
+    </w:p>
+    <w:p>
+      <w:pPr>
+        <w:rPr>
+          <w:lang w:val="en-GB"/>
+        </w:rPr>
+      </w:pPr>
+      <w:r>
+        <w:rPr>
+          <w:lang w:val="en-GB"/>
+        </w:rPr>
+        <w:t xml:space="preserve">The DL frameworks do not use </w:t>
+      </w:r>
+      <w:r>
+        <w:rPr>
+          <w:lang w:val="en-GB"/>
+        </w:rPr>
+        <w:t>binarization</w:t>
+      </w:r>
+      <w:r>
+        <w:rPr>
+          <w:lang w:val="en-GB"/>
+        </w:rPr>
+        <w:t xml:space="preserve"> algorithms as a pre-processing step. If they </w:t>
+      </w:r>
+      <w:r>
+        <w:rPr>
+          <w:lang w:val="en-GB"/>
+        </w:rPr>
+        <w:t xml:space="preserve">actually </w:t>
+      </w:r>
+      <w:r>
+        <w:rPr>
+          <w:lang w:val="en-GB"/>
+        </w:rPr>
+        <w:t>d</w:t>
+      </w:r>
+      <w:r>
+        <w:rPr>
+          <w:lang w:val="en-GB"/>
+        </w:rPr>
+        <w:t>o</w:t>
+      </w:r>
+      <w:r>
+        <w:rPr>
+          <w:lang w:val="en-GB"/>
+        </w:rPr>
+        <w:t xml:space="preserve">, the efficiency </w:t>
+      </w:r>
+      <w:r>
+        <w:rPr>
+          <w:lang w:val="en-GB"/>
+        </w:rPr>
+        <w:t>will</w:t>
+      </w:r>
+      <w:r>
+        <w:rPr>
+          <w:lang w:val="en-GB"/>
+        </w:rPr>
+        <w:t xml:space="preserve"> not be as good.</w:t>
+      </w:r>
+    </w:p>
+    <w:p>
+      <w:pPr>
+        <w:rPr>
+          <w:lang w:val="en-GB"/>
+        </w:rPr>
+      </w:pPr>
+    </w:p>
+    <w:p>
+      <w:pPr>
+        <w:rPr>
+          <w:lang w:val="en-GB"/>
+        </w:rPr>
+      </w:pPr>
+      <w:r>
+        <w:rPr>
+          <w:lang w:val="en-GB"/>
+        </w:rPr>
+        <w:t>Since the DL modules to develop cannot segment characters, ALTO is not the best format to export results.</w:t>
+      </w:r>
+      <w:r>
+        <w:rPr>
+          <w:lang w:val="en-GB"/>
+        </w:rPr>
+        <w:t xml:space="preserve"> This is because the ALTO format assumes that the bounding boxes are rectangular and either vertical or horizontal, which is not what the DL models return. </w:t>
+      </w:r>
+      <w:r>
+        <w:rPr>
+          <w:lang w:val="en-GB"/>
+        </w:rPr>
+        <w:t xml:space="preserve">If it would </w:t>
+      </w:r>
+      <w:r>
+        <w:rPr>
+          <w:lang w:val="en-GB"/>
+        </w:rPr>
+        <w:t xml:space="preserve">be </w:t>
+      </w:r>
+      <w:r>
+        <w:rPr>
+          <w:lang w:val="en-GB"/>
+        </w:rPr>
+        <w:t xml:space="preserve">possible to segment characters, then it would not be that much of an issue. The client expressed that they need an </w:t>
+      </w:r>
+      <w:r>
+        <w:rPr>
+          <w:lang w:val="en-GB"/>
+        </w:rPr>
+        <w:t xml:space="preserve">ALTO </w:t>
+      </w:r>
+      <w:r>
+        <w:rPr>
+          <w:lang w:val="en-GB"/>
+        </w:rPr>
+        <w:t xml:space="preserve">output, so it </w:t>
+      </w:r>
+      <w:r>
+        <w:rPr>
+          <w:lang w:val="en-GB"/>
+        </w:rPr>
+        <w:t>must be used</w:t>
+      </w:r>
+      <w:r>
+        <w:rPr>
+          <w:lang w:val="en-GB"/>
+        </w:rPr>
+        <w:t xml:space="preserve">. </w:t>
+      </w:r>
+      <w:r>
+        <w:rPr>
+          <w:lang w:val="en-GB"/>
+        </w:rPr>
+        <w:t>A simpler version can be used if it wastes time on the project</w:t>
+      </w:r>
+      <w:r>
+        <w:rPr>
+          <w:lang w:val="en-GB"/>
+        </w:rPr>
+        <w:t>.</w:t>
+      </w:r>
+    </w:p>
+    <w:p>
+      <w:pPr>
+        <w:rPr>
+          <w:lang w:val="en-GB"/>
+        </w:rPr>
+      </w:pPr>
+    </w:p>
+    <w:p>
+      <w:pPr>
+        <w:rPr>
+          <w:lang w:val="en-GB"/>
+        </w:rPr>
+      </w:pPr>
+      <w:r>
+        <w:rPr>
+          <w:lang w:val="en-GB"/>
+        </w:rPr>
+        <w:t>Agora will continue to evolve over the years and new needs may arise.</w:t>
+      </w:r>
+      <w:r>
+        <w:rPr>
+          <w:lang w:val="en-GB"/>
+        </w:rPr>
+        <w:t xml:space="preserve"> Thus, documentation should be very good </w:t>
       </w:r>
       <w:r>
         <w:rPr>
@@ -4028,7 +4175,124 @@
         <w:rPr>
           <w:lang w:val="en-GB"/>
         </w:rPr>
-        <w:t xml:space="preserve"> train</w:t>
+        <w:t xml:space="preserve"> ensure a successful takeover of the project.</w:t>
+      </w:r>
+    </w:p>
+    <w:p>
+      <w:pPr>
+        <w:rPr>
+          <w:lang w:val="en-GB"/>
+        </w:rPr>
+      </w:pPr>
+    </w:p>
+    <w:p>
+      <w:pPr>
+        <w:rPr>
+          <w:lang w:val="en-GB"/>
+        </w:rPr>
+      </w:pPr>
+      <w:r>
+        <w:rPr>
+          <w:lang w:val="en-GB"/>
+        </w:rPr>
+        <w:t>A long period of time will be devoted to understanding the frameworks</w:t>
+      </w:r>
+      <w:r>
+        <w:rPr>
+          <w:lang w:val="en-GB"/>
+        </w:rPr>
+        <w:t>, working on the data and training model</w:t>
+      </w:r>
+      <w:r>
+        <w:rPr>
+          <w:lang w:val="en-GB"/>
+        </w:rPr>
+        <w:t>s</w:t>
+      </w:r>
+      <w:r>
+        <w:rPr>
+          <w:lang w:val="en-GB"/>
+        </w:rPr>
+        <w:t>.</w:t>
+      </w:r>
+      <w:r>
+        <w:rPr>
+          <w:lang w:val="en-GB"/>
+        </w:rPr>
+        <w:t xml:space="preserve"> If it wastes time on the project, the subject should be referred to the product owner.</w:t>
+      </w:r>
+    </w:p>
+    <w:p>
+      <w:pPr>
+        <w:rPr>
+          <w:lang w:val="en-GB"/>
+        </w:rPr>
+      </w:pPr>
+    </w:p>
+    <w:p>
+      <w:pPr>
+        <w:pStyle w:val="Titre3"/>
+        <w:rPr>
+          <w:lang w:val="en-GB"/>
+        </w:rPr>
+      </w:pPr>
+      <w:r>
+        <w:rPr>
+          <w:lang w:val="en-GB"/>
+        </w:rPr>
+        <w:t>Methodological</w:t>
+      </w:r>
+    </w:p>
+    <w:p>
+      <w:pPr>
+        <w:rPr>
+          <w:lang w:val="en-GB"/>
+        </w:rPr>
+      </w:pPr>
+      <w:r>
+        <w:rPr>
+          <w:lang w:val="en-GB"/>
+        </w:rPr>
+        <w:t>C</w:t>
+      </w:r>
+      <w:r>
+        <w:rPr>
+          <w:lang w:val="en-GB"/>
+        </w:rPr>
+        <w:t>ontact with the product owner should be maintained as much as possible, as it will help me to improve and learn considerably as the project progresses.</w:t>
+      </w:r>
+    </w:p>
+    <w:p>
+      <w:pPr>
+        <w:rPr>
+          <w:lang w:val="en-GB"/>
+        </w:rPr>
+      </w:pPr>
+    </w:p>
+    <w:p>
+      <w:pPr>
+        <w:rPr>
+          <w:lang w:val="en-GB"/>
+        </w:rPr>
+      </w:pPr>
+      <w:r>
+        <w:rPr>
+          <w:lang w:val="en-GB"/>
+        </w:rPr>
+        <w:lastRenderedPageBreak/>
+        <w:t>To this end, we set sprints with a fixed duration of 2 weeks</w:t>
+      </w:r>
+      <w:r>
+        <w:rPr>
+          <w:lang w:val="en-GB"/>
+        </w:rPr>
+        <w:t xml:space="preserve">, which means there </w:t>
+      </w:r>
+      <w:r>
+        <w:rPr>
+          <w:lang w:val="en-GB"/>
+        </w:rPr>
+        <w:t>are</w:t>
       </w:r>
       <w:r>
         <w:rPr>
@@ -4040,95 +4304,7 @@
         <w:rPr>
           <w:lang w:val="en-GB"/>
         </w:rPr>
-        <w:t>new neural network models.</w:t>
-      </w:r>
-    </w:p>
-    <w:p>
-      <w:pPr>
-        <w:rPr>
-          <w:lang w:val="en-GB"/>
-        </w:rPr>
-      </w:pPr>
-    </w:p>
-    <w:p>
-      <w:pPr>
-        <w:rPr>
-          <w:lang w:val="en-GB"/>
-        </w:rPr>
-      </w:pPr>
-      <w:r>
-        <w:rPr>
-          <w:lang w:val="en-GB"/>
-        </w:rPr>
-        <w:t>Ideally, there should be a model for each element of content. Otherwise, models can extract multiple elements of content</w:t>
-      </w:r>
-      <w:r>
-        <w:rPr>
-          <w:lang w:val="en-GB"/>
-        </w:rPr>
-        <w:t>, as few as possible.</w:t>
-      </w:r>
-    </w:p>
-    <w:p>
-      <w:pPr>
-        <w:rPr>
-          <w:lang w:val="en-GB"/>
-        </w:rPr>
-      </w:pPr>
-    </w:p>
-    <w:p>
-      <w:pPr>
-        <w:rPr>
-          <w:lang w:val="en-GB"/>
-        </w:rPr>
-      </w:pPr>
-      <w:r>
-        <w:rPr>
-          <w:lang w:val="en-GB"/>
-        </w:rPr>
-        <w:t>No o</w:t>
-      </w:r>
-      <w:r>
-        <w:rPr>
-          <w:lang w:val="en-GB"/>
-        </w:rPr>
-        <w:t xml:space="preserve">ther methods than grouping connected black pixels exist </w:t>
-      </w:r>
-      <w:r>
-        <w:rPr>
-          <w:lang w:val="en-GB"/>
-        </w:rPr>
-        <w:t xml:space="preserve">in frameworks </w:t>
-      </w:r>
-      <w:r>
-        <w:rPr>
-          <w:lang w:val="en-GB"/>
-        </w:rPr>
-        <w:t xml:space="preserve">to post-process the </w:t>
-      </w:r>
-      <w:r>
-        <w:rPr>
-          <w:lang w:val="en-GB"/>
-        </w:rPr>
-        <w:t xml:space="preserve">binary mask of </w:t>
-      </w:r>
-      <w:r>
-        <w:rPr>
-          <w:lang w:val="en-GB"/>
-        </w:rPr>
-        <w:t>predictions.</w:t>
-      </w:r>
-      <w:r>
-        <w:rPr>
-          <w:lang w:val="en-GB"/>
-        </w:rPr>
-        <w:t xml:space="preserve"> Because of that, the segmentation of characters is not possible for handwritten text</w:t>
-      </w:r>
-      <w:r>
-        <w:rPr>
-          <w:lang w:val="en-GB"/>
-        </w:rPr>
-        <w:t xml:space="preserve"> and it has been removed from the list of elements of content</w:t>
+        <w:t>5 sprints</w:t>
       </w:r>
       <w:r>
         <w:rPr>
@@ -4140,403 +4316,13 @@
         <w:rPr>
           <w:lang w:val="en-GB"/>
         </w:rPr>
-        <w:t xml:space="preserve"> If </w:t>
-      </w:r>
-      <w:r>
-        <w:rPr>
-          <w:lang w:val="en-GB"/>
-        </w:rPr>
-        <w:t xml:space="preserve">state-of-the-art </w:t>
-      </w:r>
-      <w:r>
-        <w:rPr>
-          <w:lang w:val="en-GB"/>
-        </w:rPr>
-        <w:t xml:space="preserve">frameworks </w:t>
-      </w:r>
-      <w:r>
-        <w:rPr>
-          <w:lang w:val="en-GB"/>
-        </w:rPr>
-        <w:t>actually enable that</w:t>
-      </w:r>
-      <w:r>
-        <w:rPr>
-          <w:lang w:val="en-GB"/>
-        </w:rPr>
-        <w:t>, then it could be a solution to segment characters in images of historical documents. Appropriate new data sets with each character labelled individually should be used to train new neural network models.</w:t>
-      </w:r>
-      <w:r>
-        <w:rPr>
-          <w:lang w:val="en-GB"/>
-        </w:rPr>
-        <w:t xml:space="preserve"> ALTO files could also identify each character by a Glyph tag.</w:t>
-      </w:r>
-    </w:p>
-    <w:p>
-      <w:pPr>
-        <w:rPr>
-          <w:lang w:val="en-GB"/>
-        </w:rPr>
-      </w:pPr>
-    </w:p>
-    <w:p>
-      <w:pPr>
-        <w:rPr>
-          <w:lang w:val="en-GB"/>
-        </w:rPr>
-      </w:pPr>
-      <w:r>
-        <w:rPr>
-          <w:lang w:val="en-GB"/>
-        </w:rPr>
-        <w:t xml:space="preserve">The DL frameworks do not use </w:t>
-      </w:r>
-      <w:r>
-        <w:rPr>
-          <w:lang w:val="en-GB"/>
-        </w:rPr>
-        <w:t>binarization</w:t>
-      </w:r>
-      <w:r>
-        <w:rPr>
-          <w:lang w:val="en-GB"/>
-        </w:rPr>
-        <w:t xml:space="preserve"> algorithms as a pre-processing step. If they all d</w:t>
-      </w:r>
-      <w:r>
-        <w:rPr>
-          <w:lang w:val="en-GB"/>
-        </w:rPr>
-        <w:t>o</w:t>
-      </w:r>
-      <w:r>
-        <w:rPr>
-          <w:lang w:val="en-GB"/>
-        </w:rPr>
-        <w:t xml:space="preserve">, the efficiency </w:t>
-      </w:r>
-      <w:r>
-        <w:rPr>
-          <w:lang w:val="en-GB"/>
-        </w:rPr>
-        <w:t>will</w:t>
-      </w:r>
-      <w:r>
-        <w:rPr>
-          <w:lang w:val="en-GB"/>
-        </w:rPr>
-        <w:t xml:space="preserve"> not be as good, but there is nothing to be done.</w:t>
-      </w:r>
-    </w:p>
-    <w:p>
-      <w:pPr>
-        <w:rPr>
-          <w:lang w:val="en-GB"/>
-        </w:rPr>
-      </w:pPr>
-    </w:p>
-    <w:p>
-      <w:pPr>
-        <w:rPr>
-          <w:lang w:val="en-GB"/>
-        </w:rPr>
-      </w:pPr>
-      <w:r>
-        <w:rPr>
-          <w:lang w:val="en-GB"/>
-        </w:rPr>
-        <w:t>Since the DL modules to develop cannot segment characters, ALTO is not the best format to export results.</w:t>
-      </w:r>
-      <w:r>
-        <w:rPr>
-          <w:lang w:val="en-GB"/>
-        </w:rPr>
-        <w:t xml:space="preserve"> This is because the ALTO format assumes that the bounding boxes are rectangular and either vertical or horizontal, which is not what the DL models return. </w:t>
-      </w:r>
-      <w:r>
-        <w:rPr>
-          <w:lang w:val="en-GB"/>
-        </w:rPr>
-        <w:t xml:space="preserve">If it would possible to segment characters, then it would not be that </w:t>
-      </w:r>
-      <w:r>
-        <w:rPr>
-          <w:lang w:val="en-GB"/>
-        </w:rPr>
-        <w:lastRenderedPageBreak/>
-        <w:t xml:space="preserve">much of an issue. The client expressed that they need an </w:t>
-      </w:r>
-      <w:r>
-        <w:rPr>
-          <w:lang w:val="en-GB"/>
-        </w:rPr>
-        <w:t xml:space="preserve">ALTO </w:t>
-      </w:r>
-      <w:r>
-        <w:rPr>
-          <w:lang w:val="en-GB"/>
-        </w:rPr>
-        <w:t xml:space="preserve">output, so it </w:t>
-      </w:r>
-      <w:r>
-        <w:rPr>
-          <w:lang w:val="en-GB"/>
-        </w:rPr>
-        <w:t>must be used</w:t>
-      </w:r>
-      <w:r>
-        <w:rPr>
-          <w:lang w:val="en-GB"/>
-        </w:rPr>
-        <w:t xml:space="preserve">. If it wastes time on the project, a </w:t>
-      </w:r>
-      <w:r>
-        <w:rPr>
-          <w:lang w:val="en-GB"/>
-        </w:rPr>
-        <w:t>simpler</w:t>
-      </w:r>
-      <w:r>
-        <w:rPr>
-          <w:lang w:val="en-GB"/>
-        </w:rPr>
-        <w:t xml:space="preserve"> version can be used.</w:t>
-      </w:r>
-    </w:p>
-    <w:p>
-      <w:pPr>
-        <w:rPr>
-          <w:lang w:val="en-GB"/>
-        </w:rPr>
-      </w:pPr>
-    </w:p>
-    <w:p>
-      <w:pPr>
-        <w:rPr>
-          <w:lang w:val="en-GB"/>
-        </w:rPr>
-      </w:pPr>
-      <w:r>
-        <w:rPr>
-          <w:lang w:val="en-GB"/>
-        </w:rPr>
-        <w:t>Agora will continue to evolve over the years and new needs may arise.</w:t>
-      </w:r>
-      <w:r>
-        <w:rPr>
-          <w:lang w:val="en-GB"/>
-        </w:rPr>
-        <w:t xml:space="preserve"> Thus, documentation should be very good </w:t>
-      </w:r>
-      <w:r>
-        <w:rPr>
-          <w:lang w:val="en-GB"/>
-        </w:rPr>
-        <w:t>to</w:t>
-      </w:r>
-      <w:r>
-        <w:rPr>
-          <w:lang w:val="en-GB"/>
-        </w:rPr>
-        <w:t xml:space="preserve"> ensure a successful takeover of the project.</w:t>
-      </w:r>
-    </w:p>
-    <w:p>
-      <w:pPr>
-        <w:rPr>
-          <w:lang w:val="en-GB"/>
-        </w:rPr>
-      </w:pPr>
-    </w:p>
-    <w:p>
-      <w:pPr>
-        <w:rPr>
-          <w:lang w:val="en-GB"/>
-        </w:rPr>
-      </w:pPr>
-      <w:r>
-        <w:rPr>
-          <w:lang w:val="en-GB"/>
-        </w:rPr>
-        <w:t>A long period of time will be devoted to understanding the frameworks</w:t>
-      </w:r>
-      <w:r>
-        <w:rPr>
-          <w:lang w:val="en-GB"/>
-        </w:rPr>
-        <w:t>, working on the data and training model</w:t>
-      </w:r>
-      <w:r>
-        <w:rPr>
-          <w:lang w:val="en-GB"/>
-        </w:rPr>
-        <w:t>s</w:t>
-      </w:r>
-      <w:r>
-        <w:rPr>
-          <w:lang w:val="en-GB"/>
-        </w:rPr>
-        <w:t>.</w:t>
-      </w:r>
-      <w:r>
-        <w:rPr>
-          <w:lang w:val="en-GB"/>
-        </w:rPr>
-        <w:t xml:space="preserve"> If it wastes time on the project, the subject should be referred to the product owner.</w:t>
-      </w:r>
-    </w:p>
-    <w:p>
-      <w:pPr>
-        <w:rPr>
-          <w:lang w:val="en-GB"/>
-        </w:rPr>
-      </w:pPr>
-    </w:p>
-    <w:p>
-      <w:pPr>
-        <w:pStyle w:val="Titre3"/>
-        <w:rPr>
-          <w:lang w:val="en-GB"/>
-        </w:rPr>
-      </w:pPr>
-      <w:r>
-        <w:rPr>
-          <w:lang w:val="en-GB"/>
-        </w:rPr>
-        <w:t>Methodological</w:t>
-      </w:r>
-    </w:p>
-    <w:p>
-      <w:pPr>
-        <w:spacing w:after="0"/>
-        <w:rPr>
-          <w:lang w:val="en-GB"/>
-        </w:rPr>
-      </w:pPr>
-      <w:r>
-        <w:rPr>
-          <w:lang w:val="en-GB"/>
-        </w:rPr>
-        <w:t>An Agile project management method will be used to create learning loops to quickly gather and integrate feedback. Therefore, the Scrum method should be preferred in which ideology is to:</w:t>
-      </w:r>
-    </w:p>
-    <w:p>
-      <w:pPr>
-        <w:pStyle w:val="Paragraphedeliste"/>
-        <w:numPr>
-          <w:ilvl w:val="0"/>
-          <w:numId w:val="4"/>
-        </w:numPr>
-        <w:rPr>
-          <w:lang w:val="en-GB"/>
-        </w:rPr>
-      </w:pPr>
-      <w:r>
-        <w:rPr>
-          <w:lang w:val="en-GB"/>
-        </w:rPr>
-        <w:t>learn from experience</w:t>
-      </w:r>
-    </w:p>
-    <w:p>
-      <w:pPr>
-        <w:pStyle w:val="Paragraphedeliste"/>
-        <w:numPr>
-          <w:ilvl w:val="0"/>
-          <w:numId w:val="4"/>
-        </w:numPr>
-        <w:rPr>
-          <w:lang w:val="en-GB"/>
-        </w:rPr>
-      </w:pPr>
-      <w:r>
-        <w:rPr>
-          <w:lang w:val="en-GB"/>
-        </w:rPr>
-        <w:t>to self-organise and prioritise</w:t>
-      </w:r>
-    </w:p>
-    <w:p>
-      <w:pPr>
-        <w:pStyle w:val="Paragraphedeliste"/>
-        <w:numPr>
-          <w:ilvl w:val="0"/>
-          <w:numId w:val="4"/>
-        </w:numPr>
-        <w:spacing w:after="0"/>
-        <w:rPr>
-          <w:lang w:val="en-GB"/>
-        </w:rPr>
-      </w:pPr>
-      <w:r>
-        <w:rPr>
-          <w:lang w:val="en-GB"/>
-        </w:rPr>
-        <w:t>to reflect on gains and losses to continuously improve</w:t>
-      </w:r>
-    </w:p>
-    <w:p>
-      <w:pPr>
-        <w:rPr>
-          <w:lang w:val="en-GB"/>
-        </w:rPr>
-      </w:pPr>
-      <w:r>
-        <w:rPr>
-          <w:lang w:val="en-GB"/>
-        </w:rPr>
-        <w:t>Therefore, contact with the product owner should be maintained as much as possible, as it will help me to improve and learn considerably as the project progresses.</w:t>
-      </w:r>
-    </w:p>
-    <w:p>
-      <w:pPr>
-        <w:rPr>
-          <w:lang w:val="en-GB"/>
-        </w:rPr>
-      </w:pPr>
-    </w:p>
-    <w:p>
-      <w:pPr>
-        <w:rPr>
-          <w:lang w:val="en-GB"/>
-        </w:rPr>
-      </w:pPr>
-      <w:r>
-        <w:rPr>
-          <w:lang w:val="en-GB"/>
-        </w:rPr>
-        <w:t>To this end, we set sprints with a fixed duration of 2 weeks</w:t>
-      </w:r>
-      <w:r>
-        <w:rPr>
-          <w:lang w:val="en-GB"/>
-        </w:rPr>
-        <w:t xml:space="preserve">, which means there </w:t>
-      </w:r>
-      <w:r>
-        <w:rPr>
-          <w:lang w:val="en-GB"/>
-        </w:rPr>
-        <w:t>are</w:t>
-      </w:r>
-      <w:r>
-        <w:rPr>
-          <w:lang w:val="en-GB"/>
-        </w:rPr>
         <w:t xml:space="preserve"> </w:t>
       </w:r>
       <w:r>
         <w:rPr>
           <w:lang w:val="en-GB"/>
         </w:rPr>
-        <w:t>5 sprints</w:t>
-      </w:r>
-      <w:r>
-        <w:rPr>
-          <w:lang w:val="en-GB"/>
-        </w:rPr>
-        <w:t>.</w:t>
+        <w:t>At least one deliverable, containing an e-mail, should be sent to the product owner at least every two weeks and preferably once a week.</w:t>
       </w:r>
       <w:r>
         <w:rPr>
@@ -4548,18 +4334,6 @@
         <w:rPr>
           <w:lang w:val="en-GB"/>
         </w:rPr>
-        <w:t>At least one deliverable, containing an e-mail, should be sent to the product owner at least every two weeks and preferably once a week.</w:t>
-      </w:r>
-      <w:r>
-        <w:rPr>
-          <w:lang w:val="en-GB"/>
-        </w:rPr>
-        <w:t xml:space="preserve"> </w:t>
-      </w:r>
-      <w:r>
-        <w:rPr>
-          <w:lang w:val="en-GB"/>
-        </w:rPr>
         <w:t>During the implementation phase, a meeting to get feedback about the product should be scheduled at the end of each sprint.</w:t>
       </w:r>
     </w:p>
@@ -4582,7 +4356,6 @@
           <w:noProof/>
           <w:lang w:val="en-GB"/>
         </w:rPr>
-        <w:lastRenderedPageBreak/>
         <w:drawing>
           <wp:inline distT="0" distB="0" distL="0" distR="0" wp14:anchorId="051FEC8C" wp14:editId="3FF4A074">
             <wp:extent cx="5512289" cy="4588151"/>
@@ -4643,6 +4416,9 @@
         <w:fldChar w:fldCharType="begin"/>
       </w:r>
       <w:r>
+        <w:rPr>
+          <w:lang w:val="en-US"/>
+        </w:rPr>
         <w:instrText xml:space="preserve"> XE "</w:instrText>
       </w:r>
       <w:r>
@@ -4653,6 +4429,9 @@
         <w:instrText>Planning</w:instrText>
       </w:r>
       <w:r>
+        <w:rPr>
+          <w:lang w:val="en-US"/>
+        </w:rPr>
         <w:instrText xml:space="preserve">" </w:instrText>
       </w:r>
       <w:r>
@@ -4806,7 +4585,19 @@
         <w:rPr>
           <w:lang w:val="en-GB"/>
         </w:rPr>
-        <w:t>After some corrections if necessary, the third minor version should allow the previous models to be evaluated and tuned for better results.</w:t>
+        <w:t xml:space="preserve">After some corrections if necessary, the third minor </w:t>
+      </w:r>
+      <w:r>
+        <w:rPr>
+          <w:lang w:val="en-US"/>
+        </w:rPr>
+        <w:t>release</w:t>
+      </w:r>
+      <w:r>
+        <w:rPr>
+          <w:lang w:val="en-GB"/>
+        </w:rPr>
+        <w:t xml:space="preserve"> should allow the previous models to be evaluated and tuned for better results.</w:t>
       </w:r>
     </w:p>
     <w:p>
@@ -5002,6 +4793,7 @@
         <w:rPr>
           <w:lang w:val="en-GB"/>
         </w:rPr>
+        <w:lastRenderedPageBreak/>
         <w:t>G</w:t>
       </w:r>
       <w:r>
@@ -5090,7 +4882,6 @@
         <w:rPr>
           <w:lang w:val="en-GB"/>
         </w:rPr>
-        <w:lastRenderedPageBreak/>
         <w:t>GitHub can also be used a</w:t>
       </w:r>
       <w:r>
@@ -5122,6 +4913,74 @@
           <w:lang w:val="en-GB"/>
         </w:rPr>
         <w:t>Projects, an adaptable spreadsheet that can also integrate with my issues and pull requests on GitHub to help me plan and track my work efficiently.</w:t>
+      </w:r>
+    </w:p>
+    <w:p>
+      <w:pPr>
+        <w:rPr>
+          <w:lang w:val="en-GB"/>
+        </w:rPr>
+      </w:pPr>
+    </w:p>
+    <w:p>
+      <w:pPr>
+        <w:rPr>
+          <w:lang w:val="en-GB"/>
+        </w:rPr>
+      </w:pPr>
+      <w:r>
+        <w:rPr>
+          <w:lang w:val="en-GB"/>
+        </w:rPr>
+        <w:t>Files of e</w:t>
+      </w:r>
+      <w:r>
+        <w:rPr>
+          <w:lang w:val="en-GB"/>
+        </w:rPr>
+        <w:t>lements of content and their vignettes have an explicit naming convention to locate them by name. It should indicate their encapsulation in other elements of content, hierarchically and separated by dots. For exampl</w:t>
+      </w:r>
+      <w:r>
+        <w:rPr>
+          <w:lang w:val="en-GB"/>
+        </w:rPr>
+        <w:t>e</w:t>
+      </w:r>
+      <w:r>
+        <w:rPr>
+          <w:lang w:val="en-GB"/>
+        </w:rPr>
+        <w:t>: 1.10.5 (&lt;page&gt;.&lt;paragraph&gt;.&lt;line&gt;)</w:t>
+      </w:r>
+      <w:r>
+        <w:rPr>
+          <w:lang w:val="en-GB"/>
+        </w:rPr>
+        <w:t xml:space="preserve"> or</w:t>
+      </w:r>
+      <w:r>
+        <w:rPr>
+          <w:lang w:val="en-GB"/>
+        </w:rPr>
+        <w:t xml:space="preserve"> 1.1 (&lt;page&gt;.&lt;</w:t>
+      </w:r>
+      <w:r>
+        <w:rPr>
+          <w:lang w:val="en-GB"/>
+        </w:rPr>
+        <w:t>illustration</w:t>
+      </w:r>
+      <w:r>
+        <w:rPr>
+          <w:lang w:val="en-GB"/>
+        </w:rPr>
+        <w:t>&gt;)</w:t>
+      </w:r>
+      <w:r>
+        <w:rPr>
+          <w:lang w:val="en-GB"/>
+        </w:rPr>
+        <w:t>.</w:t>
       </w:r>
     </w:p>
     <w:p>
@@ -5387,26 +5246,25 @@
         </w:rPr>
         <w:t>End users of Deep-Agora are all historians of CESR.</w:t>
       </w:r>
-    </w:p>
-    <w:p>
-      <w:pPr>
-        <w:rPr>
-          <w:lang w:val="en-GB"/>
-        </w:rPr>
-      </w:pPr>
-    </w:p>
-    <w:p>
-      <w:pPr>
-        <w:rPr>
-          <w:lang w:val="en-GB"/>
-        </w:rPr>
-      </w:pPr>
+      <w:r>
+        <w:rPr>
+          <w:lang w:val="en-GB"/>
+        </w:rPr>
+        <w:t xml:space="preserve"> </w:t>
+      </w:r>
       <w:r>
         <w:rPr>
           <w:lang w:val="en-GB"/>
         </w:rPr>
         <w:t>They have a sufficient but moderate command of computer tools. They often use them but need extensive training or solid documentation to use them in the case of advanced tools with complex functions. They did not have a satisfactory experience with Agora, as its interface was too complex. They do not need user access rights to use Agora.</w:t>
       </w:r>
+    </w:p>
+    <w:p>
+      <w:pPr>
+        <w:rPr>
+          <w:lang w:val="en-GB"/>
+        </w:rPr>
+      </w:pPr>
     </w:p>
     <w:p>
       <w:pPr>
@@ -5531,6 +5389,7 @@
         <w:rPr>
           <w:lang w:val="en-GB"/>
         </w:rPr>
+        <w:lastRenderedPageBreak/>
         <w:t>define a</w:t>
       </w:r>
       <w:r>
@@ -5653,19 +5512,7 @@
         <w:rPr>
           <w:lang w:val="en-GB"/>
         </w:rPr>
-        <w:t xml:space="preserve">In practice, from all the images in a collection, users select a typical one on which they build and test their scenarios to extract elements of content, label them, split them and </w:t>
-      </w:r>
-      <w:r>
-        <w:rPr>
-          <w:lang w:val="en-GB"/>
-        </w:rPr>
-        <w:t>iteratively merge them</w:t>
-      </w:r>
-      <w:r>
-        <w:rPr>
-          <w:lang w:val="en-GB"/>
-        </w:rPr>
-        <w:t xml:space="preserve">. They </w:t>
+        <w:t xml:space="preserve">In practice, from all the images in a collection, users select a typical one on which they build and test their scenarios to extract elements of content. They </w:t>
       </w:r>
       <w:r>
         <w:rPr>
@@ -6111,12 +5958,6 @@
           <w:lang w:val="en-GB"/>
         </w:rPr>
       </w:pPr>
-      <w:r>
-        <w:rPr>
-          <w:lang w:val="en-GB"/>
-        </w:rPr>
-        <w:br w:type="page"/>
-      </w:r>
     </w:p>
     <w:p>
       <w:pPr>
@@ -6129,7 +5970,6 @@
         <w:rPr>
           <w:lang w:val="en-GB"/>
         </w:rPr>
-        <w:lastRenderedPageBreak/>
         <w:t xml:space="preserve"> </w:t>
       </w:r>
       <w:r>
@@ -6433,6 +6273,9 @@
         <w:fldChar w:fldCharType="begin"/>
       </w:r>
       <w:r>
+        <w:rPr>
+          <w:lang w:val="en-US"/>
+        </w:rPr>
         <w:instrText xml:space="preserve"> XE "</w:instrText>
       </w:r>
       <w:r>
@@ -6443,6 +6286,9 @@
         <w:instrText>System</w:instrText>
       </w:r>
       <w:r>
+        <w:rPr>
+          <w:lang w:val="en-US"/>
+        </w:rPr>
         <w:instrText xml:space="preserve">" </w:instrText>
       </w:r>
       <w:r>
@@ -7013,6 +6859,13 @@
         </w:rPr>
         <w:t xml:space="preserve"> and models are trained using a state-of-the-art generic framework for historical document processing.</w:t>
       </w:r>
+    </w:p>
+    <w:p>
+      <w:pPr>
+        <w:rPr>
+          <w:lang w:val="en-GB"/>
+        </w:rPr>
+      </w:pPr>
     </w:p>
     <w:p>
       <w:pPr>
@@ -7671,8 +7524,8 @@
           <w:lang w:val="en-GB"/>
         </w:rPr>
         <w:drawing>
-          <wp:inline distT="0" distB="0" distL="0" distR="0" wp14:anchorId="4CC4D0C3" wp14:editId="1A09E88E">
-            <wp:extent cx="4635093" cy="3263265"/>
+          <wp:inline distT="0" distB="0" distL="0" distR="0" wp14:anchorId="4CC4D0C3" wp14:editId="1B39EE6E">
+            <wp:extent cx="5815965" cy="4094640"/>
             <wp:effectExtent l="0" t="0" r="0" b="0"/>
             <wp:docPr id="4" name="Picture 4" descr="Diagram&#10;&#10;Description automatically generated"/>
             <wp:cNvGraphicFramePr>
@@ -7694,7 +7547,7 @@
                   <pic:spPr>
                     <a:xfrm>
                       <a:off x="0" y="0"/>
-                      <a:ext cx="4652843" cy="3275762"/>
+                      <a:ext cx="5858551" cy="4124622"/>
                     </a:xfrm>
                     <a:prstGeom prst="rect">
                       <a:avLst/>
@@ -7749,7 +7602,7 @@
         <w:contextualSpacing w:val="0"/>
         <w:jc w:val="left"/>
         <w:rPr>
-          <w:lang w:val="en-GB"/>
+          <w:lang w:val="en-US"/>
         </w:rPr>
       </w:pPr>
       <w:r>
@@ -7949,7 +7802,7 @@
               <w:rPr>
                 <w:lang w:val="en-GB"/>
               </w:rPr>
-              <w:t>dataset for each neural network model.</w:t>
+              <w:t>dataset for neural network model.</w:t>
             </w:r>
           </w:p>
         </w:tc>
@@ -8389,7 +8242,19 @@
               <w:rPr>
                 <w:lang w:val="en-GB"/>
               </w:rPr>
-              <w:t>for each pipeline of neural network models</w:t>
+              <w:t xml:space="preserve">for </w:t>
+            </w:r>
+            <w:r>
+              <w:rPr>
+                <w:lang w:val="en-GB"/>
+              </w:rPr>
+              <w:t>the</w:t>
+            </w:r>
+            <w:r>
+              <w:rPr>
+                <w:lang w:val="en-GB"/>
+              </w:rPr>
+              <w:t xml:space="preserve"> pipeline</w:t>
             </w:r>
             <w:r>
               <w:rPr>
@@ -8409,7 +8274,13 @@
               <w:rPr>
                 <w:lang w:val="en-GB"/>
               </w:rPr>
-              <w:t>They are split into test, train and validation folders for each pipeline</w:t>
+              <w:t>Dataset is</w:t>
+            </w:r>
+            <w:r>
+              <w:rPr>
+                <w:lang w:val="en-GB"/>
+              </w:rPr>
+              <w:t xml:space="preserve"> split into test, train and validation folders</w:t>
             </w:r>
             <w:r>
               <w:rPr>
@@ -8429,13 +8300,7 @@
               <w:rPr>
                 <w:lang w:val="en-GB"/>
               </w:rPr>
-              <w:t>They are</w:t>
-            </w:r>
-            <w:r>
-              <w:rPr>
-                <w:lang w:val="en-GB"/>
-              </w:rPr>
-              <w:t xml:space="preserve"> </w:t>
+              <w:t xml:space="preserve">Dataset </w:t>
             </w:r>
             <w:r>
               <w:rPr>
@@ -8883,7 +8748,7 @@
               <w:rPr>
                 <w:lang w:val="en-GB"/>
               </w:rPr>
-              <w:t>Distribute them in different pipelines according to the EOCs targeted by the neural network models</w:t>
+              <w:t>Distribute them in according to the EOCs targeted by the neural network models</w:t>
             </w:r>
           </w:p>
           <w:p>
@@ -8902,7 +8767,7 @@
               <w:rPr>
                 <w:lang w:val="en-GB"/>
               </w:rPr>
-              <w:t xml:space="preserve">Create a training data folder for each pipeline </w:t>
+              <w:t xml:space="preserve">Create a training data folder </w:t>
             </w:r>
             <w:r>
               <w:rPr>
@@ -9494,57 +9359,6 @@
               <w:rPr>
                 <w:lang w:val="en-GB"/>
               </w:rPr>
-              <w:t>The number of pipelines</w:t>
-            </w:r>
-            <w:r>
-              <w:rPr>
-                <w:lang w:val="en-GB"/>
-              </w:rPr>
-              <w:t xml:space="preserve"> created</w:t>
-            </w:r>
-            <w:r>
-              <w:rPr>
-                <w:lang w:val="en-GB"/>
-              </w:rPr>
-              <w:t xml:space="preserve"> </w:t>
-            </w:r>
-            <w:r>
-              <w:rPr>
-                <w:rFonts w:cs="Calibri"/>
-                <w:lang w:val="en-GB"/>
-              </w:rPr>
-              <w:t>→</w:t>
-            </w:r>
-            <w:r>
-              <w:rPr>
-                <w:lang w:val="en-GB"/>
-              </w:rPr>
-              <w:t xml:space="preserve"> equals the number of requested grouped EOCs</w:t>
-            </w:r>
-            <w:r>
-              <w:rPr>
-                <w:lang w:val="en-GB"/>
-              </w:rPr>
-              <w:t xml:space="preserve"> from the Deep learning lab</w:t>
-            </w:r>
-          </w:p>
-          <w:p>
-            <w:pPr>
-              <w:pStyle w:val="Paragraphedeliste"/>
-              <w:numPr>
-                <w:ilvl w:val="0"/>
-                <w:numId w:val="10"/>
-              </w:numPr>
-              <w:spacing w:before="0" w:after="0"/>
-              <w:ind w:left="312" w:hanging="283"/>
-              <w:rPr>
-                <w:lang w:val="en-GB"/>
-              </w:rPr>
-            </w:pPr>
-            <w:r>
-              <w:rPr>
-                <w:lang w:val="en-GB"/>
-              </w:rPr>
               <w:t>The module is run before the deep learning lab functions</w:t>
             </w:r>
           </w:p>
@@ -9573,7 +9387,6 @@
         <w:rPr>
           <w:lang w:val="en-GB"/>
         </w:rPr>
-        <w:lastRenderedPageBreak/>
         <w:t xml:space="preserve">Definition of </w:t>
       </w:r>
       <w:r>
@@ -9710,7 +9523,14 @@
               <w:rPr>
                 <w:lang w:val="en-GB"/>
               </w:rPr>
-              <w:t xml:space="preserve"> for historical document processing to </w:t>
+              <w:t xml:space="preserve"> for historical document </w:t>
+            </w:r>
+            <w:r>
+              <w:rPr>
+                <w:lang w:val="en-GB"/>
+              </w:rPr>
+              <w:lastRenderedPageBreak/>
+              <w:t xml:space="preserve">processing to </w:t>
             </w:r>
             <w:r>
               <w:rPr>
@@ -9767,6 +9587,7 @@
               <w:rPr>
                 <w:lang w:val="en-GB"/>
               </w:rPr>
+              <w:lastRenderedPageBreak/>
               <w:t>Priority</w:t>
             </w:r>
           </w:p>
@@ -10197,6 +10018,9 @@
               <w:fldChar w:fldCharType="begin"/>
             </w:r>
             <w:r>
+              <w:rPr>
+                <w:lang w:val="en-US"/>
+              </w:rPr>
               <w:instrText xml:space="preserve"> XE "</w:instrText>
             </w:r>
             <w:r>
@@ -10206,6 +10030,9 @@
               <w:instrText>Neural network models</w:instrText>
             </w:r>
             <w:r>
+              <w:rPr>
+                <w:lang w:val="en-US"/>
+              </w:rPr>
               <w:instrText xml:space="preserve">" </w:instrText>
             </w:r>
             <w:r>
@@ -10964,7 +10791,19 @@
               <w:rPr>
                 <w:lang w:val="en-GB"/>
               </w:rPr>
-              <w:t>uses the colours of the class file</w:t>
+              <w:t xml:space="preserve">use the </w:t>
+            </w:r>
+            <w:r>
+              <w:rPr>
+                <w:lang w:val="en-GB"/>
+              </w:rPr>
+              <w:t>attribution codes</w:t>
+            </w:r>
+            <w:r>
+              <w:rPr>
+                <w:lang w:val="en-GB"/>
+              </w:rPr>
+              <w:t xml:space="preserve"> of the class file</w:t>
             </w:r>
           </w:p>
           <w:p>
@@ -11096,7 +10935,7 @@
                 <w:rFonts w:cs="Calibri"/>
                 <w:lang w:val="en-GB"/>
               </w:rPr>
-              <w:t xml:space="preserve"> pipeline for these grouped EOCs has been developed</w:t>
+              <w:t xml:space="preserve"> pipeline for these EOCs has been developed</w:t>
             </w:r>
           </w:p>
           <w:p>
@@ -12112,7 +11951,19 @@
               <w:rPr>
                 <w:lang w:val="en-GB"/>
               </w:rPr>
-              <w:t>EOC to tree</w:t>
+              <w:t>EOC</w:t>
+            </w:r>
+            <w:r>
+              <w:rPr>
+                <w:lang w:val="en-GB"/>
+              </w:rPr>
+              <w:t>s</w:t>
+            </w:r>
+            <w:r>
+              <w:rPr>
+                <w:lang w:val="en-GB"/>
+              </w:rPr>
+              <w:t xml:space="preserve"> to tree</w:t>
             </w:r>
           </w:p>
         </w:tc>
@@ -13535,6 +13386,9 @@
               <w:fldChar w:fldCharType="begin"/>
             </w:r>
             <w:r>
+              <w:rPr>
+                <w:lang w:val="en-US"/>
+              </w:rPr>
               <w:instrText xml:space="preserve"> XE "</w:instrText>
             </w:r>
             <w:r>
@@ -13544,6 +13398,9 @@
               <w:instrText>Results</w:instrText>
             </w:r>
             <w:r>
+              <w:rPr>
+                <w:lang w:val="en-US"/>
+              </w:rPr>
               <w:instrText xml:space="preserve">" </w:instrText>
             </w:r>
             <w:r>
@@ -14058,7 +13915,19 @@
               <w:rPr>
                 <w:lang w:val="en-GB"/>
               </w:rPr>
-              <w:t xml:space="preserve"> of the XML </w:t>
+              <w:t xml:space="preserve"> of the XML</w:t>
+            </w:r>
+            <w:r>
+              <w:rPr>
+                <w:lang w:val="en-GB"/>
+              </w:rPr>
+              <w:t xml:space="preserve"> tree</w:t>
+            </w:r>
+            <w:r>
+              <w:rPr>
+                <w:lang w:val="en-GB"/>
+              </w:rPr>
+              <w:t xml:space="preserve"> </w:t>
             </w:r>
             <w:r>
               <w:rPr>
@@ -14423,7 +14292,13 @@
               <w:rPr>
                 <w:lang w:val="en-GB"/>
               </w:rPr>
-              <w:t>manage scenarios</w:t>
+              <w:t xml:space="preserve">manage </w:t>
+            </w:r>
+            <w:r>
+              <w:rPr>
+                <w:lang w:val="en-GB"/>
+              </w:rPr>
+              <w:t>their project</w:t>
             </w:r>
             <w:r>
               <w:rPr>
@@ -15144,9 +15019,165 @@
     <w:p>
       <w:pPr>
         <w:rPr>
-          <w:lang w:val="en-GB"/>
-        </w:rPr>
-      </w:pPr>
+          <w:lang w:val="en-US"/>
+        </w:rPr>
+      </w:pPr>
+    </w:p>
+    <w:p>
+      <w:pPr>
+        <w:pStyle w:val="Titre3"/>
+        <w:rPr>
+          <w:lang w:val="en-GB"/>
+        </w:rPr>
+      </w:pPr>
+      <w:r>
+        <w:rPr>
+          <w:lang w:val="en-GB"/>
+        </w:rPr>
+        <w:t>Definition of training datasets</w:t>
+      </w:r>
+    </w:p>
+    <w:p>
+      <w:pPr>
+        <w:rPr>
+          <w:rFonts w:asciiTheme="minorHAnsi" w:hAnsiTheme="minorHAnsi" w:cstheme="minorHAnsi"/>
+          <w:lang w:val="en-GB"/>
+        </w:rPr>
+      </w:pPr>
+      <w:r>
+        <w:rPr>
+          <w:rFonts w:asciiTheme="minorHAnsi" w:hAnsiTheme="minorHAnsi" w:cstheme="minorHAnsi"/>
+          <w:lang w:val="en-GB"/>
+        </w:rPr>
+        <w:t xml:space="preserve">The structure of a document refers to the organization of every element within it. </w:t>
+      </w:r>
+      <w:r>
+        <w:rPr>
+          <w:rFonts w:asciiTheme="minorHAnsi" w:hAnsiTheme="minorHAnsi" w:cstheme="minorHAnsi"/>
+          <w:color w:val="252525"/>
+          <w:shd w:val="clear" w:color="auto" w:fill="FFFFFF"/>
+          <w:lang w:val="en-US"/>
+        </w:rPr>
+        <w:t>The organization of these elements in specific places of the document constitutes the layout of the document. Detecting and extracting information is essential to get the geometry presented in a document.</w:t>
+      </w:r>
+      <w:r>
+        <w:rPr>
+          <w:rFonts w:asciiTheme="minorHAnsi" w:hAnsiTheme="minorHAnsi" w:cstheme="minorHAnsi"/>
+          <w:color w:val="252525"/>
+          <w:shd w:val="clear" w:color="auto" w:fill="FFFFFF"/>
+          <w:lang w:val="en-US"/>
+        </w:rPr>
+        <w:t xml:space="preserve"> </w:t>
+      </w:r>
+      <w:r>
+        <w:rPr>
+          <w:rFonts w:asciiTheme="minorHAnsi" w:hAnsiTheme="minorHAnsi" w:cstheme="minorHAnsi"/>
+          <w:lang w:val="en-GB"/>
+        </w:rPr>
+        <w:t>A document may consist of several blocks of text such as title, paragraphs, main body text, text lines, graphics, tables and more. Many datasets are publicly available to promote research that deals with the structure of documents.</w:t>
+      </w:r>
+    </w:p>
+    <w:p>
+      <w:pPr>
+        <w:rPr>
+          <w:rFonts w:asciiTheme="minorHAnsi" w:hAnsiTheme="minorHAnsi" w:cstheme="minorHAnsi"/>
+          <w:lang w:val="en-GB"/>
+        </w:rPr>
+      </w:pPr>
+    </w:p>
+    <w:p>
+      <w:pPr>
+        <w:rPr>
+          <w:rFonts w:asciiTheme="minorHAnsi" w:hAnsiTheme="minorHAnsi" w:cstheme="minorHAnsi"/>
+          <w:lang w:val="en-GB"/>
+        </w:rPr>
+      </w:pPr>
+      <w:r>
+        <w:rPr>
+          <w:rFonts w:asciiTheme="minorHAnsi" w:hAnsiTheme="minorHAnsi" w:cstheme="minorHAnsi"/>
+          <w:lang w:val="en-GB"/>
+        </w:rPr>
+        <w:t>The datasets to use should therefore contain labels such as l</w:t>
+      </w:r>
+      <w:r>
+        <w:rPr>
+          <w:rFonts w:asciiTheme="minorHAnsi" w:hAnsiTheme="minorHAnsi" w:cstheme="minorHAnsi"/>
+          <w:lang w:val="en-GB"/>
+        </w:rPr>
+        <w:t>ayout</w:t>
+      </w:r>
+      <w:r>
+        <w:rPr>
+          <w:rFonts w:asciiTheme="minorHAnsi" w:hAnsiTheme="minorHAnsi" w:cstheme="minorHAnsi"/>
+          <w:lang w:val="en-GB"/>
+        </w:rPr>
+        <w:t>, t</w:t>
+      </w:r>
+      <w:r>
+        <w:rPr>
+          <w:rFonts w:asciiTheme="minorHAnsi" w:hAnsiTheme="minorHAnsi" w:cstheme="minorHAnsi"/>
+          <w:lang w:val="en-GB"/>
+        </w:rPr>
+        <w:t>ext-</w:t>
+      </w:r>
+      <w:r>
+        <w:rPr>
+          <w:rFonts w:asciiTheme="minorHAnsi" w:hAnsiTheme="minorHAnsi" w:cstheme="minorHAnsi"/>
+          <w:lang w:val="en-GB"/>
+        </w:rPr>
+        <w:t>l</w:t>
+      </w:r>
+      <w:r>
+        <w:rPr>
+          <w:rFonts w:asciiTheme="minorHAnsi" w:hAnsiTheme="minorHAnsi" w:cstheme="minorHAnsi"/>
+          <w:lang w:val="en-GB"/>
+        </w:rPr>
+        <w:t>ine</w:t>
+      </w:r>
+      <w:r>
+        <w:rPr>
+          <w:rFonts w:asciiTheme="minorHAnsi" w:hAnsiTheme="minorHAnsi" w:cstheme="minorHAnsi"/>
+          <w:lang w:val="en-GB"/>
+        </w:rPr>
+        <w:t xml:space="preserve"> and g</w:t>
+      </w:r>
+      <w:r>
+        <w:rPr>
+          <w:rFonts w:asciiTheme="minorHAnsi" w:hAnsiTheme="minorHAnsi" w:cstheme="minorHAnsi"/>
+          <w:lang w:val="en-GB"/>
+        </w:rPr>
+        <w:t>raphics</w:t>
+      </w:r>
+      <w:r>
+        <w:rPr>
+          <w:rFonts w:asciiTheme="minorHAnsi" w:hAnsiTheme="minorHAnsi" w:cstheme="minorHAnsi"/>
+          <w:lang w:val="en-GB"/>
+        </w:rPr>
+        <w:t>.</w:t>
+      </w:r>
+    </w:p>
+    <w:p>
+      <w:pPr>
+        <w:rPr>
+          <w:rFonts w:asciiTheme="minorHAnsi" w:hAnsiTheme="minorHAnsi" w:cstheme="minorHAnsi"/>
+          <w:lang w:val="en-GB"/>
+        </w:rPr>
+      </w:pPr>
+    </w:p>
+    <w:p>
+      <w:pPr>
+        <w:rPr>
+          <w:rFonts w:asciiTheme="minorHAnsi" w:hAnsiTheme="minorHAnsi" w:cstheme="minorHAnsi"/>
+          <w:lang w:val="en-GB"/>
+        </w:rPr>
+      </w:pPr>
+      <w:r>
+        <w:rPr>
+          <w:rFonts w:asciiTheme="minorHAnsi" w:hAnsiTheme="minorHAnsi" w:cstheme="minorHAnsi"/>
+          <w:lang w:val="en-GB"/>
+        </w:rPr>
+        <w:t>The percentage of training and test data of the datasets should be defined during the project, accordingly to the amount of data available for selected elements of content and during the evaluation of the models.</w:t>
+      </w:r>
     </w:p>
     <w:p>
       <w:pPr>
@@ -15214,6 +15245,9 @@
         <w:fldChar w:fldCharType="begin"/>
       </w:r>
       <w:r>
+        <w:rPr>
+          <w:lang w:val="en-US"/>
+        </w:rPr>
         <w:instrText xml:space="preserve"> XE "</w:instrText>
       </w:r>
       <w:r>
@@ -15223,6 +15257,9 @@
         <w:instrText>Framework</w:instrText>
       </w:r>
       <w:r>
+        <w:rPr>
+          <w:lang w:val="en-US"/>
+        </w:rPr>
         <w:instrText xml:space="preserve">" </w:instrText>
       </w:r>
       <w:r>
@@ -15833,6 +15870,7 @@
     </w:p>
     <w:p>
       <w:pPr>
+        <w:ind w:left="708" w:hanging="708"/>
         <w:rPr>
           <w:lang w:val="en-GB"/>
         </w:rPr>
@@ -15860,13 +15898,15 @@
     </w:p>
     <w:p>
       <w:pPr>
-        <w:rPr>
-          <w:lang w:val="en-GB"/>
-        </w:rPr>
-      </w:pPr>
-    </w:p>
-    <w:p>
-      <w:pPr>
+        <w:ind w:left="708" w:hanging="708"/>
+        <w:rPr>
+          <w:lang w:val="en-GB"/>
+        </w:rPr>
+      </w:pPr>
+    </w:p>
+    <w:p>
+      <w:pPr>
+        <w:ind w:left="708" w:hanging="708"/>
         <w:rPr>
           <w:lang w:val="en-GB"/>
         </w:rPr>
@@ -16375,43 +16415,9 @@
               <w:spacing w:before="0" w:after="0" w:line="240" w:lineRule="auto"/>
               <w:contextualSpacing w:val="0"/>
               <w:jc w:val="left"/>
-              <w:rPr>
-                <w:lang w:val="en-GB"/>
-              </w:rPr>
-            </w:pPr>
-            <w:r>
-              <w:rPr>
-                <w:lang w:val="en-GB"/>
-              </w:rPr>
-              <w:t xml:space="preserve">Centre </w:t>
-            </w:r>
-            <w:proofErr w:type="spellStart"/>
-            <w:r>
-              <w:rPr>
-                <w:lang w:val="en-GB"/>
-              </w:rPr>
-              <w:t>d’études</w:t>
-            </w:r>
-            <w:proofErr w:type="spellEnd"/>
-            <w:r>
-              <w:rPr>
-                <w:lang w:val="en-GB"/>
-              </w:rPr>
-              <w:t xml:space="preserve"> </w:t>
-            </w:r>
-            <w:proofErr w:type="spellStart"/>
-            <w:r>
-              <w:rPr>
-                <w:lang w:val="en-GB"/>
-              </w:rPr>
-              <w:t>supérieures</w:t>
-            </w:r>
-            <w:proofErr w:type="spellEnd"/>
-            <w:r>
-              <w:rPr>
-                <w:lang w:val="en-GB"/>
-              </w:rPr>
-              <w:t xml:space="preserve"> de la Renaissance</w:t>
+            </w:pPr>
+            <w:r>
+              <w:t>Centre d’études supérieures de la Renaissance</w:t>
             </w:r>
           </w:p>
         </w:tc>
@@ -16426,9 +16432,6 @@
               <w:spacing w:before="0" w:after="0" w:line="240" w:lineRule="auto"/>
               <w:contextualSpacing w:val="0"/>
               <w:jc w:val="left"/>
-              <w:rPr>
-                <w:lang w:val="en-GB"/>
-              </w:rPr>
             </w:pPr>
           </w:p>
         </w:tc>
@@ -16441,9 +16444,6 @@
               <w:spacing w:before="0" w:after="0" w:line="240" w:lineRule="auto"/>
               <w:contextualSpacing w:val="0"/>
               <w:jc w:val="left"/>
-              <w:rPr>
-                <w:lang w:val="en-GB"/>
-              </w:rPr>
             </w:pPr>
           </w:p>
         </w:tc>
@@ -17110,25 +17110,7 @@
               <w:rPr>
                 <w:lang w:val="en-GB"/>
               </w:rPr>
-              <w:t>Pi</w:t>
-            </w:r>
-            <w:r>
-              <w:rPr>
-                <w:lang w:val="en-GB"/>
-              </w:rPr>
-              <w:t>p</w:t>
-            </w:r>
-            <w:r>
-              <w:rPr>
-                <w:lang w:val="en-GB"/>
-              </w:rPr>
-              <w:t>elin</w:t>
-            </w:r>
-            <w:r>
-              <w:rPr>
-                <w:lang w:val="en-GB"/>
-              </w:rPr>
-              <w:t>e</w:t>
+              <w:t>Pipeline</w:t>
             </w:r>
           </w:p>
         </w:tc>
@@ -17416,17 +17398,21 @@
           <w:szCs w:val="20"/>
           <w:lang w:val="en-GB"/>
         </w:rPr>
-        <w:t xml:space="preserve">, </w:t>
-      </w:r>
-      <w:r>
+        <w:t>, Framework specifications deliverable</w:t>
+      </w:r>
+    </w:p>
+    <w:p>
+      <w:pPr>
+        <w:pStyle w:val="NormalWeb"/>
+        <w:shd w:val="clear" w:color="auto" w:fill="FFFFFF"/>
+        <w:spacing w:before="240" w:beforeAutospacing="0" w:after="240" w:afterAutospacing="0"/>
         <w:rPr>
           <w:rFonts w:asciiTheme="minorHAnsi" w:hAnsiTheme="minorHAnsi" w:cstheme="minorHAnsi"/>
           <w:sz w:val="20"/>
           <w:szCs w:val="20"/>
           <w:lang w:val="en-GB"/>
         </w:rPr>
-        <w:t>Framework</w:t>
-      </w:r>
+      </w:pPr>
       <w:r>
         <w:rPr>
           <w:rFonts w:asciiTheme="minorHAnsi" w:hAnsiTheme="minorHAnsi" w:cstheme="minorHAnsi"/>
@@ -17434,7 +17420,16 @@
           <w:szCs w:val="20"/>
           <w:lang w:val="en-GB"/>
         </w:rPr>
-        <w:t xml:space="preserve"> specifications deliverable</w:t>
+        <w:t>20221110SpecsDataSets</w:t>
+      </w:r>
+      <w:r>
+        <w:rPr>
+          <w:rFonts w:asciiTheme="minorHAnsi" w:hAnsiTheme="minorHAnsi" w:cstheme="minorHAnsi"/>
+          <w:sz w:val="20"/>
+          <w:szCs w:val="20"/>
+          <w:lang w:val="en-GB"/>
+        </w:rPr>
+        <w:t>, Data set specifications deliverable</w:t>
       </w:r>
     </w:p>
     <w:p>
@@ -17456,7 +17451,7 @@
           <w:szCs w:val="20"/>
           <w:lang w:val="en-GB"/>
         </w:rPr>
-        <w:t>20221110SpecsDataSets</w:t>
+        <w:t>20221115Planning</w:t>
       </w:r>
       <w:r>
         <w:rPr>
@@ -17465,17 +17460,21 @@
           <w:szCs w:val="20"/>
           <w:lang w:val="en-GB"/>
         </w:rPr>
-        <w:t xml:space="preserve">, </w:t>
-      </w:r>
-      <w:r>
+        <w:t>, Planning deliverable</w:t>
+      </w:r>
+    </w:p>
+    <w:p>
+      <w:pPr>
+        <w:pStyle w:val="NormalWeb"/>
+        <w:shd w:val="clear" w:color="auto" w:fill="FFFFFF"/>
+        <w:spacing w:before="240" w:beforeAutospacing="0" w:after="240" w:afterAutospacing="0"/>
         <w:rPr>
           <w:rFonts w:asciiTheme="minorHAnsi" w:hAnsiTheme="minorHAnsi" w:cstheme="minorHAnsi"/>
           <w:sz w:val="20"/>
           <w:szCs w:val="20"/>
           <w:lang w:val="en-GB"/>
         </w:rPr>
-        <w:t>Data set</w:t>
-      </w:r>
+      </w:pPr>
       <w:r>
         <w:rPr>
           <w:rFonts w:asciiTheme="minorHAnsi" w:hAnsiTheme="minorHAnsi" w:cstheme="minorHAnsi"/>
@@ -17483,105 +17482,16 @@
           <w:szCs w:val="20"/>
           <w:lang w:val="en-GB"/>
         </w:rPr>
-        <w:t xml:space="preserve"> specifications deliverable</w:t>
-      </w:r>
-    </w:p>
-    <w:p>
-      <w:pPr>
-        <w:pStyle w:val="NormalWeb"/>
-        <w:shd w:val="clear" w:color="auto" w:fill="FFFFFF"/>
-        <w:spacing w:before="240" w:beforeAutospacing="0" w:after="240" w:afterAutospacing="0"/>
+        <w:t>20221116DiagComponent</w:t>
+      </w:r>
+      <w:r>
         <w:rPr>
           <w:rFonts w:asciiTheme="minorHAnsi" w:hAnsiTheme="minorHAnsi" w:cstheme="minorHAnsi"/>
           <w:sz w:val="20"/>
           <w:szCs w:val="20"/>
           <w:lang w:val="en-GB"/>
         </w:rPr>
-      </w:pPr>
-      <w:r>
-        <w:rPr>
-          <w:rFonts w:asciiTheme="minorHAnsi" w:hAnsiTheme="minorHAnsi" w:cstheme="minorHAnsi"/>
-          <w:sz w:val="20"/>
-          <w:szCs w:val="20"/>
-          <w:lang w:val="en-GB"/>
-        </w:rPr>
-        <w:t>20221115Planning</w:t>
-      </w:r>
-      <w:r>
-        <w:rPr>
-          <w:rFonts w:asciiTheme="minorHAnsi" w:hAnsiTheme="minorHAnsi" w:cstheme="minorHAnsi"/>
-          <w:sz w:val="20"/>
-          <w:szCs w:val="20"/>
-          <w:lang w:val="en-GB"/>
-        </w:rPr>
-        <w:t xml:space="preserve">, </w:t>
-      </w:r>
-      <w:r>
-        <w:rPr>
-          <w:rFonts w:asciiTheme="minorHAnsi" w:hAnsiTheme="minorHAnsi" w:cstheme="minorHAnsi"/>
-          <w:sz w:val="20"/>
-          <w:szCs w:val="20"/>
-          <w:lang w:val="en-GB"/>
-        </w:rPr>
-        <w:t xml:space="preserve">Planning </w:t>
-      </w:r>
-      <w:r>
-        <w:rPr>
-          <w:rFonts w:asciiTheme="minorHAnsi" w:hAnsiTheme="minorHAnsi" w:cstheme="minorHAnsi"/>
-          <w:sz w:val="20"/>
-          <w:szCs w:val="20"/>
-          <w:lang w:val="en-GB"/>
-        </w:rPr>
-        <w:t>deliverable</w:t>
-      </w:r>
-    </w:p>
-    <w:p>
-      <w:pPr>
-        <w:pStyle w:val="NormalWeb"/>
-        <w:shd w:val="clear" w:color="auto" w:fill="FFFFFF"/>
-        <w:spacing w:before="240" w:beforeAutospacing="0" w:after="240" w:afterAutospacing="0"/>
-        <w:rPr>
-          <w:rFonts w:asciiTheme="minorHAnsi" w:hAnsiTheme="minorHAnsi" w:cstheme="minorHAnsi"/>
-          <w:sz w:val="20"/>
-          <w:szCs w:val="20"/>
-          <w:lang w:val="en-GB"/>
-        </w:rPr>
-      </w:pPr>
-      <w:r>
-        <w:rPr>
-          <w:rFonts w:asciiTheme="minorHAnsi" w:hAnsiTheme="minorHAnsi" w:cstheme="minorHAnsi"/>
-          <w:sz w:val="20"/>
-          <w:szCs w:val="20"/>
-          <w:lang w:val="en-GB"/>
-        </w:rPr>
-        <w:t>20221116DiagComponent</w:t>
-      </w:r>
-      <w:r>
-        <w:rPr>
-          <w:rFonts w:asciiTheme="minorHAnsi" w:hAnsiTheme="minorHAnsi" w:cstheme="minorHAnsi"/>
-          <w:sz w:val="20"/>
-          <w:szCs w:val="20"/>
-          <w:lang w:val="en-GB"/>
-        </w:rPr>
-        <w:t xml:space="preserve">, </w:t>
-      </w:r>
-      <w:r>
-        <w:rPr>
-          <w:rFonts w:asciiTheme="minorHAnsi" w:hAnsiTheme="minorHAnsi" w:cstheme="minorHAnsi"/>
-          <w:sz w:val="20"/>
-          <w:szCs w:val="20"/>
-          <w:lang w:val="en-GB"/>
-        </w:rPr>
-        <w:t xml:space="preserve">Component diagram </w:t>
-      </w:r>
-      <w:r>
-        <w:rPr>
-          <w:rFonts w:asciiTheme="minorHAnsi" w:hAnsiTheme="minorHAnsi" w:cstheme="minorHAnsi"/>
-          <w:sz w:val="20"/>
-          <w:szCs w:val="20"/>
-          <w:lang w:val="en-GB"/>
-        </w:rPr>
-        <w:t>deliverable</w:t>
+        <w:t>, Component diagram deliverable</w:t>
       </w:r>
     </w:p>
     <w:p>
@@ -17644,6 +17554,7 @@
               <w:color w:val="24292F"/>
               <w:sz w:val="20"/>
               <w:szCs w:val="20"/>
+              <w:lang w:val="fr-FR"/>
             </w:rPr>
           </w:pPr>
           <w:r>
@@ -17652,26 +17563,9 @@
               <w:color w:val="24292F"/>
               <w:sz w:val="20"/>
               <w:szCs w:val="20"/>
+              <w:lang w:val="fr-FR"/>
             </w:rPr>
-            <w:t>PARADIIT Project</w:t>
-          </w:r>
-          <w:r>
-            <w:rPr>
-              <w:rFonts w:asciiTheme="minorHAnsi" w:hAnsiTheme="minorHAnsi" w:cstheme="minorHAnsi"/>
-              <w:color w:val="24292F"/>
-              <w:sz w:val="20"/>
-              <w:szCs w:val="20"/>
-            </w:rPr>
-            <w:t>,</w:t>
-          </w:r>
-          <w:r>
-            <w:rPr>
-              <w:rFonts w:asciiTheme="minorHAnsi" w:hAnsiTheme="minorHAnsi" w:cstheme="minorHAnsi"/>
-              <w:color w:val="24292F"/>
-              <w:sz w:val="20"/>
-              <w:szCs w:val="20"/>
-            </w:rPr>
-            <w:t> </w:t>
+            <w:t>PARADIIT Project, </w:t>
           </w:r>
           <w:hyperlink r:id="rId27" w:tgtFrame="_blank" w:history="1">
             <w:r>
@@ -17680,6 +17574,7 @@
                 <w:rFonts w:asciiTheme="minorHAnsi" w:hAnsiTheme="minorHAnsi" w:cstheme="minorHAnsi"/>
                 <w:sz w:val="20"/>
                 <w:szCs w:val="20"/>
+                <w:lang w:val="fr-FR"/>
               </w:rPr>
               <w:t>https://sites.google.com/site/paradiitproject/</w:t>
             </w:r>
@@ -17695,8 +17590,19 @@
               <w:color w:val="24292F"/>
               <w:sz w:val="20"/>
               <w:szCs w:val="20"/>
+              <w:lang w:val="fr-FR"/>
             </w:rPr>
           </w:pPr>
+          <w:r>
+            <w:rPr>
+              <w:rFonts w:asciiTheme="minorHAnsi" w:hAnsiTheme="minorHAnsi" w:cstheme="minorHAnsi"/>
+              <w:color w:val="24292F"/>
+              <w:sz w:val="20"/>
+              <w:szCs w:val="20"/>
+              <w:lang w:val="fr-FR"/>
+            </w:rPr>
+            <w:t xml:space="preserve">dhSegment </w:t>
+          </w:r>
           <w:proofErr w:type="spellStart"/>
           <w:r>
             <w:rPr>
@@ -17704,8 +17610,9 @@
               <w:color w:val="24292F"/>
               <w:sz w:val="20"/>
               <w:szCs w:val="20"/>
+              <w:lang w:val="fr-FR"/>
             </w:rPr>
-            <w:t>dhSegment</w:t>
+            <w:t>paper</w:t>
           </w:r>
           <w:proofErr w:type="spellEnd"/>
           <w:r>
@@ -17714,26 +17621,9 @@
               <w:color w:val="24292F"/>
               <w:sz w:val="20"/>
               <w:szCs w:val="20"/>
+              <w:lang w:val="fr-FR"/>
             </w:rPr>
-            <w:t xml:space="preserve"> paper</w:t>
-          </w:r>
-          <w:r>
-            <w:rPr>
-              <w:rFonts w:asciiTheme="minorHAnsi" w:hAnsiTheme="minorHAnsi" w:cstheme="minorHAnsi"/>
-              <w:color w:val="24292F"/>
-              <w:sz w:val="20"/>
-              <w:szCs w:val="20"/>
-            </w:rPr>
-            <w:t>,</w:t>
-          </w:r>
-          <w:r>
-            <w:rPr>
-              <w:rFonts w:asciiTheme="minorHAnsi" w:hAnsiTheme="minorHAnsi" w:cstheme="minorHAnsi"/>
-              <w:color w:val="24292F"/>
-              <w:sz w:val="20"/>
-              <w:szCs w:val="20"/>
-            </w:rPr>
-            <w:t> </w:t>
+            <w:t>, </w:t>
           </w:r>
           <w:hyperlink r:id="rId28" w:tgtFrame="_blank" w:history="1">
             <w:r>
@@ -17742,6 +17632,7 @@
                 <w:rFonts w:asciiTheme="minorHAnsi" w:hAnsiTheme="minorHAnsi" w:cstheme="minorHAnsi"/>
                 <w:sz w:val="20"/>
                 <w:szCs w:val="20"/>
+                <w:lang w:val="fr-FR"/>
               </w:rPr>
               <w:t>https://arxiv.org/abs/1804.10371</w:t>
             </w:r>
@@ -18676,7 +18567,7 @@
   <w:abstractNum w:abstractNumId="3" w15:restartNumberingAfterBreak="0">
     <w:nsid w:val="11C84771"/>
     <w:multiLevelType w:val="hybridMultilevel"/>
-    <w:tmpl w:val="5C861CE8"/>
+    <w:tmpl w:val="2F92582A"/>
     <w:lvl w:ilvl="0" w:tplc="04090001">
       <w:start w:val="1"/>
       <w:numFmt w:val="bullet"/>
@@ -21309,6 +21200,36 @@
   </w:num>
   <w:num w:numId="27" w16cid:durableId="1473789965">
     <w:abstractNumId w:val="12"/>
+  </w:num>
+  <w:num w:numId="28" w16cid:durableId="1922636620">
+    <w:abstractNumId w:val="25"/>
+    <w:lvlOverride w:ilvl="0">
+      <w:startOverride w:val="1"/>
+    </w:lvlOverride>
+    <w:lvlOverride w:ilvl="1">
+      <w:startOverride w:val="1"/>
+    </w:lvlOverride>
+    <w:lvlOverride w:ilvl="2">
+      <w:startOverride w:val="1"/>
+    </w:lvlOverride>
+    <w:lvlOverride w:ilvl="3">
+      <w:startOverride w:val="1"/>
+    </w:lvlOverride>
+    <w:lvlOverride w:ilvl="4">
+      <w:startOverride w:val="1"/>
+    </w:lvlOverride>
+    <w:lvlOverride w:ilvl="5">
+      <w:startOverride w:val="1"/>
+    </w:lvlOverride>
+    <w:lvlOverride w:ilvl="6">
+      <w:startOverride w:val="1"/>
+    </w:lvlOverride>
+    <w:lvlOverride w:ilvl="7">
+      <w:startOverride w:val="1"/>
+    </w:lvlOverride>
+    <w:lvlOverride w:ilvl="8">
+      <w:startOverride w:val="1"/>
+    </w:lvlOverride>
   </w:num>
   <w:numIdMacAtCleanup w:val="21"/>
 </w:numbering>

</xml_diff>